<commit_message>
Executables bons, rapport précorrigé, fix
</commit_message>
<xml_diff>
--- a/INF3405_LAB1Rapport.docx
+++ b/INF3405_LAB1Rapport.docx
@@ -1,6 +1,6 @@
 
 <file path=word/document.xml><?xml version="1.0" encoding="utf-8"?>
-<w:document xmlns:wpc="http://schemas.microsoft.com/office/word/2010/wordprocessingCanvas" xmlns:cx="http://schemas.microsoft.com/office/drawing/2014/chartex" xmlns:cx1="http://schemas.microsoft.com/office/drawing/2015/9/8/chartex" xmlns:cx2="http://schemas.microsoft.com/office/drawing/2015/10/21/chartex" xmlns:cx3="http://schemas.microsoft.com/office/drawing/2016/5/9/chartex" xmlns:cx4="http://schemas.microsoft.com/office/drawing/2016/5/10/chartex" xmlns:cx5="http://schemas.microsoft.com/office/drawing/2016/5/11/chartex" xmlns:cx6="http://schemas.microsoft.com/office/drawing/2016/5/12/chartex" xmlns:cx7="http://schemas.microsoft.com/office/drawing/2016/5/13/chartex" xmlns:cx8="http://schemas.microsoft.com/office/drawing/2016/5/14/chartex" xmlns:mc="http://schemas.openxmlformats.org/markup-compatibility/2006" xmlns:aink="http://schemas.microsoft.com/office/drawing/2016/ink" xmlns:am3d="http://schemas.microsoft.com/office/drawing/2017/model3d" xmlns:o="urn:schemas-microsoft-com:office:office" xmlns:r="http://schemas.openxmlformats.org/officeDocument/2006/relationships" xmlns:m="http://schemas.openxmlformats.org/officeDocument/2006/math" xmlns:v="urn:schemas-microsoft-com:vml" xmlns:wp14="http://schemas.microsoft.com/office/word/2010/wordprocessingDrawing" xmlns:wp="http://schemas.openxmlformats.org/drawingml/2006/wordprocessingDrawing" xmlns:w10="urn:schemas-microsoft-com:office:word" xmlns:w="http://schemas.openxmlformats.org/wordprocessingml/2006/main" xmlns:w14="http://schemas.microsoft.com/office/word/2010/wordml" xmlns:w15="http://schemas.microsoft.com/office/word/2012/wordml" xmlns:w16cid="http://schemas.microsoft.com/office/word/2016/wordml/cid" xmlns:w16se="http://schemas.microsoft.com/office/word/2015/wordml/symex" xmlns:wpg="http://schemas.microsoft.com/office/word/2010/wordprocessingGroup" xmlns:wpi="http://schemas.microsoft.com/office/word/2010/wordprocessingInk" xmlns:wne="http://schemas.microsoft.com/office/word/2006/wordml" xmlns:wps="http://schemas.microsoft.com/office/word/2010/wordprocessingShape" mc:Ignorable="w14 w15 w16se w16cid wp14">
+<w:document xmlns:wpc="http://schemas.microsoft.com/office/word/2010/wordprocessingCanvas" xmlns:cx="http://schemas.microsoft.com/office/drawing/2014/chartex" xmlns:mc="http://schemas.openxmlformats.org/markup-compatibility/2006" xmlns:o="urn:schemas-microsoft-com:office:office" xmlns:r="http://schemas.openxmlformats.org/officeDocument/2006/relationships" xmlns:m="http://schemas.openxmlformats.org/officeDocument/2006/math" xmlns:v="urn:schemas-microsoft-com:vml" xmlns:wp14="http://schemas.microsoft.com/office/word/2010/wordprocessingDrawing" xmlns:wp="http://schemas.openxmlformats.org/drawingml/2006/wordprocessingDrawing" xmlns:w10="urn:schemas-microsoft-com:office:word" xmlns:w="http://schemas.openxmlformats.org/wordprocessingml/2006/main" xmlns:w14="http://schemas.microsoft.com/office/word/2010/wordml" xmlns:w15="http://schemas.microsoft.com/office/word/2012/wordml" xmlns:w16se="http://schemas.microsoft.com/office/word/2015/wordml/symex" xmlns:wpg="http://schemas.microsoft.com/office/word/2010/wordprocessingGroup" xmlns:wpi="http://schemas.microsoft.com/office/word/2010/wordprocessingInk" xmlns:wne="http://schemas.microsoft.com/office/word/2006/wordml" xmlns:wps="http://schemas.microsoft.com/office/word/2010/wordprocessingShape" mc:Ignorable="w14 w15 w16se wp14">
   <w:body>
     <w:p>
       <w:pPr>
@@ -74,6 +74,46 @@
           <w:lang w:val="fr-CA"/>
         </w:rPr>
         <w:instrText xml:space="preserve"> INCLUDEPICTURE  "http://www.polymtl.ca/sc/img/logoType/logoGenie/FR/gauche/polytechnique_genie_gauche_fr_cmyk.jpg" \* MERGEFORMATINET </w:instrText>
+      </w:r>
+      <w:r>
+        <w:rPr>
+          <w:rFonts w:ascii="Times New Roman" w:eastAsia="Times New Roman" w:hAnsi="Times New Roman" w:cs="Times New Roman"/>
+          <w:szCs w:val="20"/>
+          <w:lang w:val="fr-CA"/>
+        </w:rPr>
+        <w:fldChar w:fldCharType="separate"/>
+      </w:r>
+      <w:r>
+        <w:rPr>
+          <w:rFonts w:ascii="Times New Roman" w:eastAsia="Times New Roman" w:hAnsi="Times New Roman" w:cs="Times New Roman"/>
+          <w:szCs w:val="20"/>
+          <w:lang w:val="fr-CA"/>
+        </w:rPr>
+        <w:fldChar w:fldCharType="begin"/>
+      </w:r>
+      <w:r>
+        <w:rPr>
+          <w:rFonts w:ascii="Times New Roman" w:eastAsia="Times New Roman" w:hAnsi="Times New Roman" w:cs="Times New Roman"/>
+          <w:szCs w:val="20"/>
+          <w:lang w:val="fr-CA"/>
+        </w:rPr>
+        <w:instrText xml:space="preserve"> </w:instrText>
+      </w:r>
+      <w:r>
+        <w:rPr>
+          <w:rFonts w:ascii="Times New Roman" w:eastAsia="Times New Roman" w:hAnsi="Times New Roman" w:cs="Times New Roman"/>
+          <w:szCs w:val="20"/>
+          <w:lang w:val="fr-CA"/>
+        </w:rPr>
+        <w:instrText>INCLUDEPICTURE  "http://www.polymtl.ca/sc/img/logoType/logoGenie/FR/gauche/polytechnique_genie_gauche_fr_cmyk.jpg" \* MERGEFORMATINET</w:instrText>
+      </w:r>
+      <w:r>
+        <w:rPr>
+          <w:rFonts w:ascii="Times New Roman" w:eastAsia="Times New Roman" w:hAnsi="Times New Roman" w:cs="Times New Roman"/>
+          <w:szCs w:val="20"/>
+          <w:lang w:val="fr-CA"/>
+        </w:rPr>
+        <w:instrText xml:space="preserve"> </w:instrText>
       </w:r>
       <w:r>
         <w:rPr>
@@ -109,10 +149,18 @@
             <v:path o:extrusionok="f" gradientshapeok="t" o:connecttype="rect"/>
             <o:lock v:ext="edit" aspectratio="t"/>
           </v:shapetype>
-          <v:shape id="_x0000_i1025" type="#_x0000_t75" alt="http://www.polymtl.ca/sc/img/logoType/logoGenie/FR/gauche/polytechnique_genie_gauche_fr_cmyk.jpg" style="width:134.4pt;height:63.6pt">
+          <v:shape id="_x0000_i1025" type="#_x0000_t75" alt="http://www.polymtl.ca/sc/img/logoType/logoGenie/FR/gauche/polytechnique_genie_gauche_fr_cmyk.jpg" style="width:134.25pt;height:63.75pt">
             <v:imagedata r:id="rId8" r:href="rId9"/>
           </v:shape>
         </w:pict>
+      </w:r>
+      <w:r>
+        <w:rPr>
+          <w:rFonts w:ascii="Times New Roman" w:eastAsia="Times New Roman" w:hAnsi="Times New Roman" w:cs="Times New Roman"/>
+          <w:szCs w:val="20"/>
+          <w:lang w:val="fr-CA"/>
+        </w:rPr>
+        <w:fldChar w:fldCharType="end"/>
       </w:r>
       <w:r>
         <w:rPr>
@@ -393,7 +441,6 @@
         </w:rPr>
         <w:t xml:space="preserve">Antoine </w:t>
       </w:r>
-      <w:proofErr w:type="spellStart"/>
       <w:r>
         <w:rPr>
           <w:rFonts w:ascii="Times New Roman" w:eastAsia="Times New Roman" w:hAnsi="Times New Roman" w:cs="Times New Roman"/>
@@ -401,9 +448,8 @@
           <w:szCs w:val="20"/>
           <w:lang w:val="fr-CA"/>
         </w:rPr>
-        <w:t>Chaffin</w:t>
-      </w:r>
-      <w:proofErr w:type="spellEnd"/>
+        <w:t>CHAFFIN</w:t>
+      </w:r>
       <w:r>
         <w:rPr>
           <w:rFonts w:ascii="Times New Roman" w:eastAsia="Times New Roman" w:hAnsi="Times New Roman" w:cs="Times New Roman"/>
@@ -432,7 +478,16 @@
           <w:szCs w:val="20"/>
           <w:lang w:val="fr-CA"/>
         </w:rPr>
-        <w:t>Yann Trottier</w:t>
+        <w:t>Yann T</w:t>
+      </w:r>
+      <w:r>
+        <w:rPr>
+          <w:rFonts w:ascii="Times New Roman" w:eastAsia="Times New Roman" w:hAnsi="Times New Roman" w:cs="Times New Roman"/>
+          <w:sz w:val="28"/>
+          <w:szCs w:val="20"/>
+          <w:lang w:val="fr-CA"/>
+        </w:rPr>
+        <w:t>ROTTIER</w:t>
       </w:r>
       <w:r>
         <w:rPr>
@@ -509,7 +564,7 @@
     <w:p>
       <w:pPr>
         <w:spacing w:after="120" w:line="240" w:lineRule="auto"/>
-        <w:jc w:val="right"/>
+        <w:jc w:val="center"/>
         <w:rPr>
           <w:rFonts w:ascii="Times New Roman" w:eastAsia="Times New Roman" w:hAnsi="Times New Roman" w:cs="Times New Roman"/>
           <w:sz w:val="28"/>
@@ -579,6 +634,7 @@
     <w:p>
       <w:pPr>
         <w:spacing w:after="120" w:line="240" w:lineRule="auto"/>
+        <w:jc w:val="center"/>
         <w:rPr>
           <w:rFonts w:ascii="Times New Roman" w:eastAsia="Times New Roman" w:hAnsi="Times New Roman" w:cs="Times New Roman"/>
           <w:szCs w:val="20"/>
@@ -634,7 +690,7 @@
     </w:p>
     <w:p>
       <w:pPr>
-        <w:pStyle w:val="Heading1"/>
+        <w:pStyle w:val="Titre1"/>
         <w:rPr>
           <w:lang w:val="fr-CA"/>
         </w:rPr>
@@ -776,7 +832,19 @@
         <w:rPr>
           <w:lang w:val="fr-CA"/>
         </w:rPr>
-        <w:t xml:space="preserve"> à un utilisateur de stocker tout fichier sur un serveur de stockage à l’aide d’une interface graphique sur la console. De plus, </w:t>
+        <w:t xml:space="preserve"> à un utilisateur de stocker tout fichier sur un serveur de stockage à l’aide </w:t>
+      </w:r>
+      <w:r>
+        <w:rPr>
+          <w:lang w:val="fr-CA"/>
+        </w:rPr>
+        <w:t>d’une invite de commande (la console)</w:t>
+      </w:r>
+      <w:r>
+        <w:rPr>
+          <w:lang w:val="fr-CA"/>
+        </w:rPr>
+        <w:t xml:space="preserve">. De plus, </w:t>
       </w:r>
       <w:r>
         <w:rPr>
@@ -847,8 +915,6 @@
         </w:rPr>
         <w:t xml:space="preserve">l’aide de la méthode </w:t>
       </w:r>
-      <w:proofErr w:type="spellStart"/>
-      <w:proofErr w:type="gramStart"/>
       <w:r>
         <w:rPr>
           <w:i/>
@@ -856,21 +922,12 @@
         </w:rPr>
         <w:t>accept</w:t>
       </w:r>
-      <w:proofErr w:type="spellEnd"/>
-      <w:r>
-        <w:rPr>
-          <w:i/>
-          <w:lang w:val="fr-CA"/>
-        </w:rPr>
-        <w:t>(</w:t>
-      </w:r>
-      <w:proofErr w:type="gramEnd"/>
-      <w:r>
-        <w:rPr>
-          <w:i/>
-          <w:lang w:val="fr-CA"/>
-        </w:rPr>
-        <w:t>)</w:t>
+      <w:r>
+        <w:rPr>
+          <w:i/>
+          <w:lang w:val="fr-CA"/>
+        </w:rPr>
+        <w:t>()</w:t>
       </w:r>
       <w:r>
         <w:rPr>
@@ -942,7 +999,19 @@
         <w:rPr>
           <w:lang w:val="fr-CA"/>
         </w:rPr>
-        <w:t xml:space="preserve"> Lors des transferts de messages et de fichiers, on assume aussi que les messages sont transférés en totalité et séquentiellement, ce qui est offert comme fonctionnalité de base de TCP.</w:t>
+        <w:t xml:space="preserve"> Lors des transferts de messages et de fichiers, on assume aussi que les messages sont transférés en totalité et séquentiellement</w:t>
+      </w:r>
+      <w:r>
+        <w:rPr>
+          <w:lang w:val="fr-CA"/>
+        </w:rPr>
+        <w:t xml:space="preserve"> afin de ne pas avoir d’erreurs lors du transfert</w:t>
+      </w:r>
+      <w:r>
+        <w:rPr>
+          <w:lang w:val="fr-CA"/>
+        </w:rPr>
+        <w:t>, ce qui est offert comme fonctionnalité de base de TCP.</w:t>
       </w:r>
     </w:p>
     <w:p>
@@ -999,7 +1068,19 @@
         <w:rPr>
           <w:lang w:val="fr-CA"/>
         </w:rPr>
-        <w:t>. Dans l’application, le serveur crée un socket connu comme point d’écoute, dont le port est entre 5000 et 5050, et le client se connecte à ce socket à l’aide d’un socket éphémère. La session TCP est alors établie et identifiée par le couple de sockets client-serveur.</w:t>
+        <w:t>. Dans l’application, le serveur crée un socket connu comme point d’écoute, dont le port est entre 5000 et 5050</w:t>
+      </w:r>
+      <w:r>
+        <w:rPr>
+          <w:lang w:val="fr-CA"/>
+        </w:rPr>
+        <w:t xml:space="preserve"> inclus</w:t>
+      </w:r>
+      <w:r>
+        <w:rPr>
+          <w:lang w:val="fr-CA"/>
+        </w:rPr>
+        <w:t>, et le client se connecte à ce socket à l’aide d’un socket éphémère. La session TCP est alors établie et identifiée par le couple de sockets client-serveur.</w:t>
       </w:r>
     </w:p>
     <w:p>
@@ -1099,7 +1180,7 @@
     </w:p>
     <w:p>
       <w:pPr>
-        <w:pStyle w:val="Heading1"/>
+        <w:pStyle w:val="Titre1"/>
         <w:rPr>
           <w:lang w:val="fr-CA"/>
         </w:rPr>
@@ -1137,7 +1218,7 @@
     </w:p>
     <w:p>
       <w:pPr>
-        <w:pStyle w:val="Heading2"/>
+        <w:pStyle w:val="Titre2"/>
         <w:numPr>
           <w:ilvl w:val="0"/>
           <w:numId w:val="10"/>
@@ -1211,7 +1292,6 @@
         </w:rPr>
         <w:t xml:space="preserve">. Trois autres classes, </w:t>
       </w:r>
-      <w:proofErr w:type="spellStart"/>
       <w:r>
         <w:rPr>
           <w:i/>
@@ -1219,14 +1299,12 @@
         </w:rPr>
         <w:t>ServerDB</w:t>
       </w:r>
-      <w:proofErr w:type="spellEnd"/>
       <w:r>
         <w:rPr>
           <w:lang w:val="fr-CA"/>
         </w:rPr>
         <w:t xml:space="preserve">, </w:t>
       </w:r>
-      <w:proofErr w:type="spellStart"/>
       <w:r>
         <w:rPr>
           <w:i/>
@@ -1234,14 +1312,12 @@
         </w:rPr>
         <w:t>ServerUtils</w:t>
       </w:r>
-      <w:proofErr w:type="spellEnd"/>
       <w:r>
         <w:rPr>
           <w:lang w:val="fr-CA"/>
         </w:rPr>
         <w:t xml:space="preserve">, et </w:t>
       </w:r>
-      <w:proofErr w:type="spellStart"/>
       <w:r>
         <w:rPr>
           <w:i/>
@@ -1249,7 +1325,6 @@
         </w:rPr>
         <w:t>SharedUtils</w:t>
       </w:r>
-      <w:proofErr w:type="spellEnd"/>
       <w:r>
         <w:rPr>
           <w:lang w:val="fr-CA"/>
@@ -1262,21 +1337,12 @@
         </w:rPr>
         <w:t xml:space="preserve"> </w:t>
       </w:r>
-      <w:proofErr w:type="spellStart"/>
-      <w:r>
-        <w:rPr>
-          <w:i/>
-          <w:lang w:val="fr-CA"/>
-        </w:rPr>
-        <w:t>SharedUtils</w:t>
-      </w:r>
-      <w:proofErr w:type="spellEnd"/>
-      <w:r>
-        <w:rPr>
-          <w:i/>
-          <w:lang w:val="fr-CA"/>
-        </w:rPr>
-        <w:t xml:space="preserve"> </w:t>
+      <w:r>
+        <w:rPr>
+          <w:i/>
+          <w:lang w:val="fr-CA"/>
+        </w:rPr>
+        <w:t xml:space="preserve">SharedUtils </w:t>
       </w:r>
       <w:r>
         <w:rPr>
@@ -1299,29 +1365,27 @@
     </w:p>
     <w:p>
       <w:pPr>
-        <w:pStyle w:val="Heading3"/>
+        <w:pStyle w:val="Titre3"/>
         <w:numPr>
           <w:ilvl w:val="1"/>
           <w:numId w:val="10"/>
         </w:numPr>
         <w:jc w:val="both"/>
         <w:rPr>
-          <w:rStyle w:val="SubtleEmphasis"/>
-          <w:lang w:val="fr-CA"/>
-        </w:rPr>
-      </w:pPr>
-      <w:proofErr w:type="spellStart"/>
-      <w:r>
-        <w:rPr>
-          <w:rStyle w:val="SubtleEmphasis"/>
+          <w:rStyle w:val="Emphaseple"/>
+          <w:lang w:val="fr-CA"/>
+        </w:rPr>
+      </w:pPr>
+      <w:r>
+        <w:rPr>
+          <w:rStyle w:val="Emphaseple"/>
           <w:i w:val="0"/>
         </w:rPr>
         <w:t>Classe</w:t>
       </w:r>
-      <w:proofErr w:type="spellEnd"/>
-      <w:r>
-        <w:rPr>
-          <w:rStyle w:val="SubtleEmphasis"/>
+      <w:r>
+        <w:rPr>
+          <w:rStyle w:val="Emphaseple"/>
         </w:rPr>
         <w:t xml:space="preserve"> Main</w:t>
       </w:r>
@@ -1364,7 +1428,19 @@
         <w:rPr>
           <w:lang w:val="fr-CA"/>
         </w:rPr>
-        <w:t xml:space="preserve"> qui roule sur le thread principal. Cette </w:t>
+        <w:t xml:space="preserve"> qui </w:t>
+      </w:r>
+      <w:r>
+        <w:rPr>
+          <w:lang w:val="fr-CA"/>
+        </w:rPr>
+        <w:t>est lancé</w:t>
+      </w:r>
+      <w:r>
+        <w:rPr>
+          <w:lang w:val="fr-CA"/>
+        </w:rPr>
+        <w:t xml:space="preserve"> sur le thread principal. Cette </w:t>
       </w:r>
       <w:r>
         <w:rPr>
@@ -1390,7 +1466,6 @@
         </w:rPr>
         <w:t xml:space="preserve">à utiliser à l’aide des méthodes </w:t>
       </w:r>
-      <w:proofErr w:type="spellStart"/>
       <w:r>
         <w:rPr>
           <w:i/>
@@ -1398,14 +1473,12 @@
         </w:rPr>
         <w:t>DemanderPortAUtiliser</w:t>
       </w:r>
-      <w:proofErr w:type="spellEnd"/>
       <w:r>
         <w:rPr>
           <w:lang w:val="fr-CA"/>
         </w:rPr>
         <w:t xml:space="preserve"> et </w:t>
       </w:r>
-      <w:proofErr w:type="spellStart"/>
       <w:r>
         <w:rPr>
           <w:i/>
@@ -1413,7 +1486,6 @@
         </w:rPr>
         <w:t>DemanderAdresseIPAUtiliser</w:t>
       </w:r>
-      <w:proofErr w:type="spellEnd"/>
       <w:r>
         <w:rPr>
           <w:lang w:val="fr-CA"/>
@@ -1445,7 +1517,6 @@
         </w:rPr>
         <w:t xml:space="preserve">, elle initialise la base de données avec </w:t>
       </w:r>
-      <w:proofErr w:type="spellStart"/>
       <w:r>
         <w:rPr>
           <w:i/>
@@ -1453,7 +1524,6 @@
         </w:rPr>
         <w:t>InitDB</w:t>
       </w:r>
-      <w:proofErr w:type="spellEnd"/>
       <w:r>
         <w:rPr>
           <w:lang w:val="fr-CA"/>
@@ -1466,21 +1536,12 @@
         </w:rPr>
         <w:t xml:space="preserve">. Elle crée ensuite un socket à l’aide de l’adresse et du port demandés et bloque en attente d’une connexion client. Lorsqu’une connexion client est acceptée, à l’aide de la méthode Java </w:t>
       </w:r>
-      <w:proofErr w:type="spellStart"/>
-      <w:r>
-        <w:rPr>
-          <w:i/>
-          <w:lang w:val="fr-CA"/>
-        </w:rPr>
-        <w:t>ServerSocket.accept</w:t>
-      </w:r>
-      <w:proofErr w:type="spellEnd"/>
-      <w:r>
-        <w:rPr>
-          <w:i/>
-          <w:lang w:val="fr-CA"/>
-        </w:rPr>
-        <w:t>()</w:t>
+      <w:r>
+        <w:rPr>
+          <w:i/>
+          <w:lang w:val="fr-CA"/>
+        </w:rPr>
+        <w:t>ServerSocket.accept()</w:t>
       </w:r>
       <w:r>
         <w:rPr>
@@ -1528,7 +1589,7 @@
     </w:p>
     <w:p>
       <w:pPr>
-        <w:pStyle w:val="Heading3"/>
+        <w:pStyle w:val="Titre3"/>
         <w:numPr>
           <w:ilvl w:val="1"/>
           <w:numId w:val="10"/>
@@ -1540,24 +1601,22 @@
           <w:color w:val="404040" w:themeColor="text1" w:themeTint="BF"/>
         </w:rPr>
       </w:pPr>
-      <w:proofErr w:type="spellStart"/>
-      <w:r>
-        <w:rPr>
-          <w:rStyle w:val="SubtleEmphasis"/>
+      <w:r>
+        <w:rPr>
+          <w:rStyle w:val="Emphaseple"/>
           <w:i w:val="0"/>
         </w:rPr>
         <w:t>Classe</w:t>
       </w:r>
-      <w:proofErr w:type="spellEnd"/>
-      <w:r>
-        <w:rPr>
-          <w:rStyle w:val="SubtleEmphasis"/>
+      <w:r>
+        <w:rPr>
+          <w:rStyle w:val="Emphaseple"/>
         </w:rPr>
         <w:t xml:space="preserve"> </w:t>
       </w:r>
       <w:r>
         <w:rPr>
-          <w:rStyle w:val="SubtleEmphasis"/>
+          <w:rStyle w:val="Emphaseple"/>
         </w:rPr>
         <w:t>Service</w:t>
       </w:r>
@@ -1650,7 +1709,7 @@
         <w:rPr>
           <w:lang w:val="fr-CA"/>
         </w:rPr>
-        <w:t xml:space="preserve"> qui enregistre le numéro de session et le socket client (adresse IP, port)</w:t>
+        <w:t xml:space="preserve"> qui prend le socket lié à la connexion établie comme paramètre</w:t>
       </w:r>
       <w:r>
         <w:rPr>
@@ -1664,21 +1723,12 @@
         </w:rPr>
         <w:t xml:space="preserve">méthode, </w:t>
       </w:r>
-      <w:proofErr w:type="gramStart"/>
-      <w:r>
-        <w:rPr>
-          <w:i/>
-          <w:lang w:val="fr-CA"/>
-        </w:rPr>
-        <w:t>run(</w:t>
-      </w:r>
-      <w:proofErr w:type="gramEnd"/>
-      <w:r>
-        <w:rPr>
-          <w:i/>
-          <w:lang w:val="fr-CA"/>
-        </w:rPr>
-        <w:t>)</w:t>
+      <w:r>
+        <w:rPr>
+          <w:i/>
+          <w:lang w:val="fr-CA"/>
+        </w:rPr>
+        <w:t>run()</w:t>
       </w:r>
       <w:r>
         <w:rPr>
@@ -1689,31 +1739,31 @@
     </w:p>
     <w:p>
       <w:pPr>
-        <w:pStyle w:val="ListParagraph"/>
+        <w:pStyle w:val="Paragraphedeliste"/>
         <w:ind w:left="1080"/>
         <w:jc w:val="both"/>
         <w:rPr>
-          <w:rStyle w:val="SubtleEmphasis"/>
-          <w:lang w:val="fr-CA"/>
-        </w:rPr>
-      </w:pPr>
-      <w:r>
-        <w:rPr>
-          <w:rStyle w:val="SubtleEmphasis"/>
+          <w:rStyle w:val="Emphaseple"/>
+          <w:lang w:val="fr-CA"/>
+        </w:rPr>
+      </w:pPr>
+      <w:r>
+        <w:rPr>
+          <w:rStyle w:val="Emphaseple"/>
           <w:lang w:val="fr-CA"/>
         </w:rPr>
         <w:t>1.</w:t>
       </w:r>
       <w:r>
         <w:rPr>
-          <w:rStyle w:val="SubtleEmphasis"/>
+          <w:rStyle w:val="Emphaseple"/>
           <w:lang w:val="fr-CA"/>
         </w:rPr>
         <w:t xml:space="preserve">2.1 </w:t>
       </w:r>
       <w:r>
         <w:rPr>
-          <w:rStyle w:val="SubtleEmphasis"/>
+          <w:rStyle w:val="Emphaseple"/>
           <w:i w:val="0"/>
           <w:lang w:val="fr-CA"/>
         </w:rPr>
@@ -1721,7 +1771,7 @@
       </w:r>
       <w:r>
         <w:rPr>
-          <w:rStyle w:val="SubtleEmphasis"/>
+          <w:rStyle w:val="Emphaseple"/>
           <w:i w:val="0"/>
           <w:lang w:val="fr-CA"/>
         </w:rPr>
@@ -1729,33 +1779,17 @@
       </w:r>
       <w:r>
         <w:rPr>
-          <w:rStyle w:val="SubtleEmphasis"/>
-          <w:lang w:val="fr-CA"/>
-        </w:rPr>
-        <w:t xml:space="preserve"> </w:t>
-      </w:r>
-      <w:proofErr w:type="gramStart"/>
-      <w:r>
-        <w:rPr>
-          <w:rStyle w:val="SubtleEmphasis"/>
-          <w:lang w:val="fr-CA"/>
-        </w:rPr>
-        <w:t>run</w:t>
-      </w:r>
-      <w:r>
-        <w:rPr>
-          <w:rStyle w:val="SubtleEmphasis"/>
-          <w:lang w:val="fr-CA"/>
-        </w:rPr>
-        <w:t>(</w:t>
-      </w:r>
-      <w:proofErr w:type="gramEnd"/>
-      <w:r>
-        <w:rPr>
-          <w:rStyle w:val="SubtleEmphasis"/>
-          <w:lang w:val="fr-CA"/>
-        </w:rPr>
-        <w:t>)</w:t>
+          <w:rStyle w:val="Emphaseple"/>
+          <w:lang w:val="fr-CA"/>
+        </w:rPr>
+        <w:t xml:space="preserve"> run</w:t>
+      </w:r>
+      <w:r>
+        <w:rPr>
+          <w:rStyle w:val="Emphaseple"/>
+          <w:lang w:val="fr-CA"/>
+        </w:rPr>
+        <w:t>()</w:t>
       </w:r>
     </w:p>
     <w:p>
@@ -1787,7 +1821,19 @@
         <w:rPr>
           <w:lang w:val="fr-CA"/>
         </w:rPr>
-        <w:t xml:space="preserve">authentifier le client. On bloque jusqu’à ce qu’on reçoive l’usager du côté client. </w:t>
+        <w:t>authentifier le client. On bloque jusqu’à ce qu’on reçoive l</w:t>
+      </w:r>
+      <w:r>
+        <w:rPr>
+          <w:lang w:val="fr-CA"/>
+        </w:rPr>
+        <w:t>e nom d’utilisateur</w:t>
+      </w:r>
+      <w:r>
+        <w:rPr>
+          <w:lang w:val="fr-CA"/>
+        </w:rPr>
+        <w:t xml:space="preserve"> du côté client. </w:t>
       </w:r>
       <w:r>
         <w:rPr>
@@ -1795,7 +1841,6 @@
         </w:rPr>
         <w:t xml:space="preserve">Une fois reçue, on vérifie si l’usager possède déjà un mot de passe dans la base de données l’aide de la méthode statique </w:t>
       </w:r>
-      <w:proofErr w:type="spellStart"/>
       <w:r>
         <w:rPr>
           <w:i/>
@@ -1803,12 +1848,18 @@
         </w:rPr>
         <w:t>ObtenirPasswordUsager</w:t>
       </w:r>
-      <w:proofErr w:type="spellEnd"/>
       <w:r>
         <w:rPr>
           <w:lang w:val="fr-CA"/>
         </w:rPr>
         <w:t>. Si un mot de passe existe, le serveur répond au client à l’aide d’un code de confirmation « EXIST ». On attend alors une réponse du client contenant le mot de passe. Si celui-ci est valide, on envoie le code « VALIDE » et l’authentification termine, sinon on envoie « INVALIDE » et on boucle la procédure d’authentification jusqu’à ce que les 3 essais soient échoués.</w:t>
+      </w:r>
+      <w:r>
+        <w:rPr>
+          <w:lang w:val="fr-CA"/>
+        </w:rPr>
+        <w:br/>
+        <w:t>Si aucun mot de passe n’existe, on demande à l’utilisateur de choisir son mot de passe et on lui créé un espace de stockage. Il est ensuite automatiquement authentifié.</w:t>
       </w:r>
     </w:p>
     <w:p>
@@ -1835,91 +1886,74 @@
         <w:rPr>
           <w:lang w:val="fr-CA"/>
         </w:rPr>
-        <w:t xml:space="preserve"> l’une des 5 commandes possibles, « dc », « ls », « </w:t>
-      </w:r>
-      <w:proofErr w:type="spellStart"/>
-      <w:r>
-        <w:rPr>
-          <w:lang w:val="fr-CA"/>
-        </w:rPr>
-        <w:t>upload</w:t>
-      </w:r>
-      <w:proofErr w:type="spellEnd"/>
-      <w:r>
-        <w:rPr>
-          <w:lang w:val="fr-CA"/>
-        </w:rPr>
-        <w:t> », « download »</w:t>
-      </w:r>
-      <w:r>
-        <w:rPr>
-          <w:lang w:val="fr-CA"/>
-        </w:rPr>
-        <w:t>, « </w:t>
-      </w:r>
-      <w:proofErr w:type="spellStart"/>
-      <w:r>
-        <w:rPr>
-          <w:lang w:val="fr-CA"/>
-        </w:rPr>
-        <w:t>delete</w:t>
-      </w:r>
-      <w:proofErr w:type="spellEnd"/>
-      <w:r>
-        <w:rPr>
-          <w:lang w:val="fr-CA"/>
-        </w:rPr>
-        <w:t> ». Pour le cas « dc », on envoie le code « </w:t>
-      </w:r>
-      <w:proofErr w:type="spellStart"/>
-      <w:r>
-        <w:rPr>
-          <w:lang w:val="fr-CA"/>
-        </w:rPr>
-        <w:t>Deconnexion</w:t>
-      </w:r>
-      <w:proofErr w:type="spellEnd"/>
-      <w:r>
-        <w:rPr>
-          <w:lang w:val="fr-CA"/>
-        </w:rPr>
-        <w:t xml:space="preserve"> » confirmant la déconnexion, puis on ferme le socket du côté serveur. Pour le cas « ls », on boucle tous les fichiers retournés par la méthode Java </w:t>
-      </w:r>
-      <w:proofErr w:type="spellStart"/>
-      <w:r>
-        <w:rPr>
-          <w:i/>
-          <w:lang w:val="fr-CA"/>
-        </w:rPr>
-        <w:t>File.listFiles</w:t>
-      </w:r>
-      <w:proofErr w:type="spellEnd"/>
-      <w:r>
-        <w:rPr>
-          <w:i/>
-          <w:lang w:val="fr-CA"/>
-        </w:rPr>
-        <w:t>()</w:t>
-      </w:r>
-      <w:r>
-        <w:rPr>
-          <w:lang w:val="fr-CA"/>
-        </w:rPr>
-        <w:t>, les préfixe de l’identifiant « [Directory] » ou « [File] », et les envoie au client. Après tous les envois, on envoie un caractère vide au client pour signaler la fin de la liste. Pour le cas « </w:t>
-      </w:r>
-      <w:proofErr w:type="spellStart"/>
-      <w:r>
-        <w:rPr>
-          <w:lang w:val="fr-CA"/>
-        </w:rPr>
-        <w:t>upload</w:t>
-      </w:r>
-      <w:proofErr w:type="spellEnd"/>
-      <w:r>
-        <w:rPr>
-          <w:lang w:val="fr-CA"/>
-        </w:rPr>
-        <w:t xml:space="preserve"> », on s’attend ensuite à un nom de fichier. Une fois le nom reçu, on crée un objet Java </w:t>
+        <w:t xml:space="preserve"> l’une des 5 commandes possibles, « dc », « ls », « upload », « download »</w:t>
+      </w:r>
+      <w:r>
+        <w:rPr>
+          <w:lang w:val="fr-CA"/>
+        </w:rPr>
+        <w:t>, « delete ». Pour le cas « dc », on envoie le code « </w:t>
+      </w:r>
+      <w:r>
+        <w:rPr>
+          <w:lang w:val="fr-CA"/>
+        </w:rPr>
+        <w:t xml:space="preserve">Deconnexion » confirmant la déconnexion, puis on ferme le socket du côté serveur. Pour le cas « ls », on </w:t>
+      </w:r>
+      <w:r>
+        <w:rPr>
+          <w:lang w:val="fr-CA"/>
+        </w:rPr>
+        <w:t>envoie les noms de</w:t>
+      </w:r>
+      <w:r>
+        <w:rPr>
+          <w:lang w:val="fr-CA"/>
+        </w:rPr>
+        <w:t xml:space="preserve"> tous les fichiers retournés par la méthode Java </w:t>
+      </w:r>
+      <w:r>
+        <w:rPr>
+          <w:i/>
+          <w:lang w:val="fr-CA"/>
+        </w:rPr>
+        <w:t>File.listFiles()</w:t>
+      </w:r>
+      <w:r>
+        <w:rPr>
+          <w:lang w:val="fr-CA"/>
+        </w:rPr>
+        <w:t>, en les préfixant</w:t>
+      </w:r>
+      <w:r>
+        <w:rPr>
+          <w:lang w:val="fr-CA"/>
+        </w:rPr>
+        <w:t xml:space="preserve"> de l’identifi</w:t>
+      </w:r>
+      <w:r>
+        <w:rPr>
+          <w:lang w:val="fr-CA"/>
+        </w:rPr>
+        <w:t>ant « [Directory] » ou « [File]</w:t>
+      </w:r>
+      <w:r>
+        <w:rPr>
+          <w:lang w:val="fr-CA"/>
+        </w:rPr>
+        <w:t>. Après tous les envois, on envoie un caractère vide au client pour signaler la fin de la list</w:t>
+      </w:r>
+      <w:r>
+        <w:rPr>
+          <w:lang w:val="fr-CA"/>
+        </w:rPr>
+        <w:t xml:space="preserve">e. Pour le cas « upload », on </w:t>
+      </w:r>
+      <w:r>
+        <w:rPr>
+          <w:lang w:val="fr-CA"/>
+        </w:rPr>
+        <w:t xml:space="preserve">attend ensuite à un nom de fichier. Une fois le nom reçu, on crée un objet Java </w:t>
       </w:r>
       <w:r>
         <w:rPr>
@@ -1946,37 +1980,19 @@
         </w:rPr>
         <w:t xml:space="preserve"> </w:t>
       </w:r>
-      <w:proofErr w:type="spellStart"/>
-      <w:r>
-        <w:rPr>
-          <w:i/>
-          <w:lang w:val="fr-CA"/>
-        </w:rPr>
-        <w:t>ObjectInputStream.readObject</w:t>
-      </w:r>
-      <w:proofErr w:type="spellEnd"/>
-      <w:r>
-        <w:rPr>
-          <w:i/>
-          <w:lang w:val="fr-CA"/>
-        </w:rPr>
-        <w:t>(</w:t>
-      </w:r>
-      <w:proofErr w:type="gramStart"/>
-      <w:r>
-        <w:rPr>
-          <w:i/>
-          <w:lang w:val="fr-CA"/>
-        </w:rPr>
-        <w:t>byte[</w:t>
-      </w:r>
-      <w:proofErr w:type="gramEnd"/>
-      <w:r>
-        <w:rPr>
-          <w:i/>
-          <w:lang w:val="fr-CA"/>
-        </w:rPr>
-        <w:t>]</w:t>
+      <w:r>
+        <w:rPr>
+          <w:i/>
+          <w:lang w:val="fr-CA"/>
+        </w:rPr>
+        <w:t>ObjectInputStream.readObject(</w:t>
+      </w:r>
+      <w:r>
+        <w:rPr>
+          <w:i/>
+          <w:lang w:val="fr-CA"/>
+        </w:rPr>
+        <w:t>byte[]</w:t>
       </w:r>
       <w:r>
         <w:rPr>
@@ -2022,86 +2038,76 @@
         </w:rPr>
         <w:t xml:space="preserve"> à l’aide de </w:t>
       </w:r>
-      <w:proofErr w:type="spellStart"/>
-      <w:r>
-        <w:rPr>
-          <w:i/>
-          <w:lang w:val="fr-CA"/>
-        </w:rPr>
-        <w:t>Files.write</w:t>
-      </w:r>
-      <w:proofErr w:type="spellEnd"/>
-      <w:r>
-        <w:rPr>
-          <w:i/>
-          <w:lang w:val="fr-CA"/>
-        </w:rPr>
-        <w:t>()</w:t>
-      </w:r>
-      <w:r>
-        <w:rPr>
-          <w:lang w:val="fr-CA"/>
-        </w:rPr>
-        <w:t xml:space="preserve">. Pour le cas « download », on s’attend ensuite à un nom de fichier. Si le fichier n’existe pas, on envoie le code « DOESNTEXIST ». Si oui, on envoie « STARTINGTODOWNLOAD », on enregistre le contenu du fichier dans un tableau de bytes et on envoie ce tableau au client à l’aide </w:t>
-      </w:r>
+      <w:r>
+        <w:rPr>
+          <w:i/>
+          <w:lang w:val="fr-CA"/>
+        </w:rPr>
+        <w:t>Files.write()</w:t>
+      </w:r>
+      <w:r>
+        <w:rPr>
+          <w:lang w:val="fr-CA"/>
+        </w:rPr>
+        <w:t>.</w:t>
+      </w:r>
+      <w:r>
+        <w:rPr>
+          <w:lang w:val="fr-CA"/>
+        </w:rPr>
+        <w:t xml:space="preserve"> Pour le cas « download », on </w:t>
+      </w:r>
+      <w:r>
+        <w:rPr>
+          <w:lang w:val="fr-CA"/>
+        </w:rPr>
+        <w:t xml:space="preserve">attend ensuite à un nom de fichier. </w:t>
+      </w:r>
+    </w:p>
+    <w:p>
+      <w:pPr>
+        <w:jc w:val="both"/>
+        <w:rPr>
+          <w:lang w:val="fr-CA"/>
+        </w:rPr>
+      </w:pPr>
       <w:r>
         <w:rPr>
           <w:lang w:val="fr-CA"/>
         </w:rPr>
         <w:lastRenderedPageBreak/>
-        <w:t xml:space="preserve">de la méthode Java </w:t>
-      </w:r>
-      <w:proofErr w:type="spellStart"/>
-      <w:r>
-        <w:rPr>
-          <w:i/>
-          <w:lang w:val="fr-CA"/>
-        </w:rPr>
-        <w:t>ObjectOutputStream.writeObject</w:t>
-      </w:r>
-      <w:proofErr w:type="spellEnd"/>
-      <w:r>
-        <w:rPr>
-          <w:i/>
-          <w:lang w:val="fr-CA"/>
-        </w:rPr>
-        <w:t>(</w:t>
-      </w:r>
-      <w:proofErr w:type="gramStart"/>
-      <w:r>
-        <w:rPr>
-          <w:i/>
-          <w:lang w:val="fr-CA"/>
-        </w:rPr>
-        <w:t>byte[</w:t>
-      </w:r>
-      <w:proofErr w:type="gramEnd"/>
-      <w:r>
-        <w:rPr>
-          <w:i/>
-          <w:lang w:val="fr-CA"/>
-        </w:rPr>
-        <w:t>]).</w:t>
-      </w:r>
-      <w:r>
-        <w:rPr>
-          <w:lang w:val="fr-CA"/>
-        </w:rPr>
-        <w:t xml:space="preserve"> Pour le cas « </w:t>
-      </w:r>
-      <w:proofErr w:type="spellStart"/>
-      <w:r>
-        <w:rPr>
-          <w:lang w:val="fr-CA"/>
-        </w:rPr>
-        <w:t>delete</w:t>
-      </w:r>
-      <w:proofErr w:type="spellEnd"/>
-      <w:r>
-        <w:rPr>
-          <w:lang w:val="fr-CA"/>
-        </w:rPr>
-        <w:t xml:space="preserve"> », on s’attend ensuite à un nom de fichier. Si le fichier existe, on le supprime de l’espace de stockage de l’usager, et on envoie un message au client confirmant la suppression. Sinon, on envoie un message que le fichier n’existe pas. Pour </w:t>
+        <w:t xml:space="preserve">Si le fichier n’existe pas, on envoie le code « DOESNTEXIST ». Si oui, on envoie « STARTINGTODOWNLOAD », on enregistre le contenu du fichier dans un tableau de bytes et on envoie ce tableau au client à l’aide de la méthode Java </w:t>
+      </w:r>
+      <w:r>
+        <w:rPr>
+          <w:i/>
+          <w:lang w:val="fr-CA"/>
+        </w:rPr>
+        <w:t>ObjectOutputStream.writeObject(byte[]).</w:t>
+      </w:r>
+      <w:r>
+        <w:rPr>
+          <w:lang w:val="fr-CA"/>
+        </w:rPr>
+        <w:t xml:space="preserve"> Pour le cas « delete », on </w:t>
+      </w:r>
+      <w:r>
+        <w:rPr>
+          <w:lang w:val="fr-CA"/>
+        </w:rPr>
+        <w:t xml:space="preserve">attend ensuite à un nom de fichier. Si le fichier existe, on le supprime de l’espace de stockage de l’usager, et on envoie un message au client confirmant la suppression. Sinon, on envoie un message </w:t>
+      </w:r>
+      <w:r>
+        <w:rPr>
+          <w:lang w:val="fr-CA"/>
+        </w:rPr>
+        <w:t xml:space="preserve">pour dire </w:t>
+      </w:r>
+      <w:r>
+        <w:rPr>
+          <w:lang w:val="fr-CA"/>
+        </w:rPr>
+        <w:t xml:space="preserve">que le fichier n’existe pas. Pour </w:t>
       </w:r>
       <w:r>
         <w:rPr>
@@ -2127,30 +2133,12 @@
         </w:rPr>
         <w:t xml:space="preserve"> un message d’erreur. Si jamais lors de la lecture ou d’une écriture la connexion au client échoue, par exemple dans le cas où </w:t>
       </w:r>
-      <w:proofErr w:type="spellStart"/>
-      <w:proofErr w:type="gramStart"/>
-      <w:r>
-        <w:rPr>
-          <w:i/>
-          <w:lang w:val="fr-CA"/>
-        </w:rPr>
-        <w:t>readLine</w:t>
-      </w:r>
-      <w:proofErr w:type="spellEnd"/>
-      <w:r>
-        <w:rPr>
-          <w:i/>
-          <w:lang w:val="fr-CA"/>
-        </w:rPr>
-        <w:t>(</w:t>
-      </w:r>
-      <w:proofErr w:type="gramEnd"/>
-      <w:r>
-        <w:rPr>
-          <w:i/>
-          <w:lang w:val="fr-CA"/>
-        </w:rPr>
-        <w:t>)</w:t>
+      <w:r>
+        <w:rPr>
+          <w:i/>
+          <w:lang w:val="fr-CA"/>
+        </w:rPr>
+        <w:t>readLine()</w:t>
       </w:r>
       <w:r>
         <w:rPr>
@@ -2165,7 +2153,6 @@
         </w:rPr>
         <w:t xml:space="preserve">retourne </w:t>
       </w:r>
-      <w:proofErr w:type="spellStart"/>
       <w:r>
         <w:rPr>
           <w:i/>
@@ -2173,20 +2160,18 @@
         </w:rPr>
         <w:t>null</w:t>
       </w:r>
-      <w:proofErr w:type="spellEnd"/>
-      <w:r>
-        <w:rPr>
-          <w:lang w:val="fr-CA"/>
-        </w:rPr>
-        <w:t xml:space="preserve"> ou </w:t>
-      </w:r>
-      <w:r>
-        <w:rPr>
-          <w:lang w:val="fr-CA"/>
-        </w:rPr>
-        <w:t xml:space="preserve">une exception </w:t>
-      </w:r>
-      <w:proofErr w:type="spellStart"/>
+      <w:r>
+        <w:rPr>
+          <w:lang w:val="fr-CA"/>
+        </w:rPr>
+        <w:t>, u</w:t>
+      </w:r>
+      <w:r>
+        <w:rPr>
+          <w:lang w:val="fr-CA"/>
+        </w:rPr>
+        <w:t xml:space="preserve">ne exception </w:t>
+      </w:r>
       <w:r>
         <w:rPr>
           <w:i/>
@@ -2194,7 +2179,6 @@
         </w:rPr>
         <w:t>IOException</w:t>
       </w:r>
-      <w:proofErr w:type="spellEnd"/>
       <w:r>
         <w:rPr>
           <w:lang w:val="fr-CA"/>
@@ -2205,7 +2189,7 @@
         <w:rPr>
           <w:lang w:val="fr-CA"/>
         </w:rPr>
-        <w:t>est lancée, on ferme la connexion</w:t>
+        <w:t>est lancée</w:t>
       </w:r>
       <w:r>
         <w:rPr>
@@ -2216,40 +2200,36 @@
     </w:p>
     <w:p>
       <w:pPr>
-        <w:pStyle w:val="Heading3"/>
+        <w:pStyle w:val="Titre3"/>
         <w:numPr>
           <w:ilvl w:val="1"/>
           <w:numId w:val="10"/>
         </w:numPr>
         <w:jc w:val="both"/>
         <w:rPr>
-          <w:rStyle w:val="SubtleEmphasis"/>
-          <w:lang w:val="fr-CA"/>
-        </w:rPr>
-      </w:pPr>
-      <w:proofErr w:type="spellStart"/>
-      <w:r>
-        <w:rPr>
-          <w:rStyle w:val="SubtleEmphasis"/>
+          <w:rStyle w:val="Emphaseple"/>
+          <w:lang w:val="fr-CA"/>
+        </w:rPr>
+      </w:pPr>
+      <w:r>
+        <w:rPr>
+          <w:rStyle w:val="Emphaseple"/>
           <w:i w:val="0"/>
         </w:rPr>
         <w:t>Classe</w:t>
       </w:r>
-      <w:proofErr w:type="spellEnd"/>
-      <w:r>
-        <w:rPr>
-          <w:rStyle w:val="SubtleEmphasis"/>
+      <w:r>
+        <w:rPr>
+          <w:rStyle w:val="Emphaseple"/>
         </w:rPr>
         <w:t xml:space="preserve"> </w:t>
       </w:r>
-      <w:proofErr w:type="spellStart"/>
-      <w:r>
-        <w:rPr>
-          <w:rStyle w:val="SubtleEmphasis"/>
+      <w:r>
+        <w:rPr>
+          <w:rStyle w:val="Emphaseple"/>
         </w:rPr>
         <w:t>ServerDB</w:t>
       </w:r>
-      <w:proofErr w:type="spellEnd"/>
     </w:p>
     <w:p>
       <w:pPr>
@@ -2265,22 +2245,18 @@
         </w:rPr>
         <w:t xml:space="preserve">La classe </w:t>
       </w:r>
-      <w:proofErr w:type="spellStart"/>
       <w:r>
         <w:rPr>
           <w:lang w:val="fr-CA"/>
         </w:rPr>
         <w:t>ServerDB</w:t>
       </w:r>
-      <w:proofErr w:type="spellEnd"/>
       <w:r>
         <w:rPr>
           <w:lang w:val="fr-CA"/>
         </w:rPr>
         <w:t xml:space="preserve"> contient toutes les méthodes statiques utilitaires liées à la base de données. On y retrouve d’abord la méthode </w:t>
       </w:r>
-      <w:proofErr w:type="spellStart"/>
-      <w:proofErr w:type="gramStart"/>
       <w:r>
         <w:rPr>
           <w:i/>
@@ -2288,21 +2264,12 @@
         </w:rPr>
         <w:t>ObtenirPasswordUsager</w:t>
       </w:r>
-      <w:proofErr w:type="spellEnd"/>
-      <w:r>
-        <w:rPr>
-          <w:i/>
-          <w:lang w:val="fr-CA"/>
-        </w:rPr>
-        <w:t>(</w:t>
-      </w:r>
-      <w:proofErr w:type="gramEnd"/>
-      <w:r>
-        <w:rPr>
-          <w:i/>
-          <w:lang w:val="fr-CA"/>
-        </w:rPr>
-        <w:t xml:space="preserve">String user), </w:t>
+      <w:r>
+        <w:rPr>
+          <w:i/>
+          <w:lang w:val="fr-CA"/>
+        </w:rPr>
+        <w:t xml:space="preserve">(String user), </w:t>
       </w:r>
       <w:r>
         <w:rPr>
@@ -2328,21 +2295,12 @@
         </w:rPr>
         <w:t xml:space="preserve"> Java </w:t>
       </w:r>
-      <w:proofErr w:type="spellStart"/>
-      <w:r>
-        <w:rPr>
-          <w:i/>
-          <w:lang w:val="fr-CA"/>
-        </w:rPr>
-        <w:t>String.Split</w:t>
-      </w:r>
-      <w:proofErr w:type="spellEnd"/>
-      <w:r>
-        <w:rPr>
-          <w:i/>
-          <w:lang w:val="fr-CA"/>
-        </w:rPr>
-        <w:t>(</w:t>
+      <w:r>
+        <w:rPr>
+          <w:i/>
+          <w:lang w:val="fr-CA"/>
+        </w:rPr>
+        <w:t>String.Split(</w:t>
       </w:r>
       <w:r>
         <w:rPr>
@@ -2401,46 +2359,12 @@
         </w:rPr>
         <w:t xml:space="preserve"> Ensuite, on a la méthode </w:t>
       </w:r>
-      <w:proofErr w:type="spellStart"/>
-      <w:proofErr w:type="gramStart"/>
-      <w:r>
-        <w:rPr>
-          <w:i/>
-          <w:lang w:val="fr-CA"/>
-        </w:rPr>
-        <w:t>enregisterNouvelUtilisateur</w:t>
-      </w:r>
-      <w:proofErr w:type="spellEnd"/>
-      <w:r>
-        <w:rPr>
-          <w:i/>
-          <w:lang w:val="fr-CA"/>
-        </w:rPr>
-        <w:t>(</w:t>
-      </w:r>
-      <w:proofErr w:type="gramEnd"/>
-      <w:r>
-        <w:rPr>
-          <w:i/>
-          <w:lang w:val="fr-CA"/>
-        </w:rPr>
-        <w:t xml:space="preserve">String user, String </w:t>
-      </w:r>
-      <w:proofErr w:type="spellStart"/>
-      <w:r>
-        <w:rPr>
-          <w:i/>
-          <w:lang w:val="fr-CA"/>
-        </w:rPr>
-        <w:t>password</w:t>
-      </w:r>
-      <w:proofErr w:type="spellEnd"/>
-      <w:r>
-        <w:rPr>
-          <w:i/>
-          <w:lang w:val="fr-CA"/>
-        </w:rPr>
-        <w:t>)</w:t>
+      <w:r>
+        <w:rPr>
+          <w:i/>
+          <w:lang w:val="fr-CA"/>
+        </w:rPr>
+        <w:t>enregisterNouvelUtilisateur(String user, String password)</w:t>
       </w:r>
       <w:r>
         <w:rPr>
@@ -2448,21 +2372,12 @@
         </w:rPr>
         <w:t xml:space="preserve">, qui écrit l’usager et son mot de passe dans la base de données avec la méthode Java </w:t>
       </w:r>
-      <w:proofErr w:type="spellStart"/>
-      <w:r>
-        <w:rPr>
-          <w:i/>
-          <w:lang w:val="fr-CA"/>
-        </w:rPr>
-        <w:t>Files.write</w:t>
-      </w:r>
-      <w:proofErr w:type="spellEnd"/>
-      <w:r>
-        <w:rPr>
-          <w:i/>
-          <w:lang w:val="fr-CA"/>
-        </w:rPr>
-        <w:t>()</w:t>
+      <w:r>
+        <w:rPr>
+          <w:i/>
+          <w:lang w:val="fr-CA"/>
+        </w:rPr>
+        <w:t>Files.write()</w:t>
       </w:r>
       <w:r>
         <w:rPr>
@@ -2470,30 +2385,12 @@
         </w:rPr>
         <w:t xml:space="preserve">. On a aussi la méthode </w:t>
       </w:r>
-      <w:proofErr w:type="spellStart"/>
-      <w:proofErr w:type="gramStart"/>
-      <w:r>
-        <w:rPr>
-          <w:i/>
-          <w:lang w:val="fr-CA"/>
-        </w:rPr>
-        <w:t>createUser</w:t>
-      </w:r>
-      <w:proofErr w:type="spellEnd"/>
-      <w:r>
-        <w:rPr>
-          <w:i/>
-          <w:lang w:val="fr-CA"/>
-        </w:rPr>
-        <w:t>(</w:t>
-      </w:r>
-      <w:proofErr w:type="gramEnd"/>
-      <w:r>
-        <w:rPr>
-          <w:i/>
-          <w:lang w:val="fr-CA"/>
-        </w:rPr>
-        <w:t>String user)</w:t>
+      <w:r>
+        <w:rPr>
+          <w:i/>
+          <w:lang w:val="fr-CA"/>
+        </w:rPr>
+        <w:t>createUser(String user)</w:t>
       </w:r>
       <w:r>
         <w:rPr>
@@ -2501,21 +2398,12 @@
         </w:rPr>
         <w:t xml:space="preserve">, qui crée un dossier avec le nom de l’usager dans l’espace de stockage avec la méthode Java </w:t>
       </w:r>
-      <w:proofErr w:type="spellStart"/>
-      <w:r>
-        <w:rPr>
-          <w:i/>
-          <w:lang w:val="fr-CA"/>
-        </w:rPr>
-        <w:t>File.mkdir</w:t>
-      </w:r>
-      <w:proofErr w:type="spellEnd"/>
-      <w:r>
-        <w:rPr>
-          <w:i/>
-          <w:lang w:val="fr-CA"/>
-        </w:rPr>
-        <w:t>()</w:t>
+      <w:r>
+        <w:rPr>
+          <w:i/>
+          <w:lang w:val="fr-CA"/>
+        </w:rPr>
+        <w:t>File.mkdir()</w:t>
       </w:r>
       <w:r>
         <w:rPr>
@@ -2523,8 +2411,6 @@
         </w:rPr>
         <w:t xml:space="preserve">. Puis, on a la méthode </w:t>
       </w:r>
-      <w:proofErr w:type="spellStart"/>
-      <w:proofErr w:type="gramStart"/>
       <w:r>
         <w:rPr>
           <w:lang w:val="fr-CA"/>
@@ -2536,23 +2422,7 @@
           <w:i/>
           <w:lang w:val="fr-CA"/>
         </w:rPr>
-        <w:t>nitDB</w:t>
-      </w:r>
-      <w:proofErr w:type="spellEnd"/>
-      <w:r>
-        <w:rPr>
-          <w:i/>
-          <w:lang w:val="fr-CA"/>
-        </w:rPr>
-        <w:t>(</w:t>
-      </w:r>
-      <w:proofErr w:type="gramEnd"/>
-      <w:r>
-        <w:rPr>
-          <w:i/>
-          <w:lang w:val="fr-CA"/>
-        </w:rPr>
-        <w:t>)</w:t>
+        <w:t>nitDB()</w:t>
       </w:r>
       <w:r>
         <w:rPr>
@@ -2569,40 +2439,36 @@
     </w:p>
     <w:p>
       <w:pPr>
-        <w:pStyle w:val="Heading3"/>
+        <w:pStyle w:val="Titre3"/>
         <w:numPr>
           <w:ilvl w:val="1"/>
           <w:numId w:val="10"/>
         </w:numPr>
         <w:jc w:val="both"/>
         <w:rPr>
-          <w:rStyle w:val="SubtleEmphasis"/>
-          <w:lang w:val="fr-CA"/>
-        </w:rPr>
-      </w:pPr>
-      <w:proofErr w:type="spellStart"/>
-      <w:r>
-        <w:rPr>
-          <w:rStyle w:val="SubtleEmphasis"/>
+          <w:rStyle w:val="Emphaseple"/>
+          <w:lang w:val="fr-CA"/>
+        </w:rPr>
+      </w:pPr>
+      <w:r>
+        <w:rPr>
+          <w:rStyle w:val="Emphaseple"/>
           <w:i w:val="0"/>
         </w:rPr>
         <w:t>Classe</w:t>
       </w:r>
-      <w:proofErr w:type="spellEnd"/>
-      <w:r>
-        <w:rPr>
-          <w:rStyle w:val="SubtleEmphasis"/>
+      <w:r>
+        <w:rPr>
+          <w:rStyle w:val="Emphaseple"/>
         </w:rPr>
         <w:t xml:space="preserve"> </w:t>
       </w:r>
-      <w:proofErr w:type="spellStart"/>
-      <w:r>
-        <w:rPr>
-          <w:rStyle w:val="SubtleEmphasis"/>
+      <w:r>
+        <w:rPr>
+          <w:rStyle w:val="Emphaseple"/>
         </w:rPr>
         <w:t>ServerUtils</w:t>
       </w:r>
-      <w:proofErr w:type="spellEnd"/>
     </w:p>
     <w:p>
       <w:pPr>
@@ -2637,30 +2503,12 @@
         </w:rPr>
         <w:t xml:space="preserve"> </w:t>
       </w:r>
-      <w:proofErr w:type="spellStart"/>
-      <w:proofErr w:type="gramStart"/>
-      <w:r>
-        <w:rPr>
-          <w:i/>
-          <w:lang w:val="fr-CA"/>
-        </w:rPr>
-        <w:t>AfficherCommandeRecue</w:t>
-      </w:r>
-      <w:proofErr w:type="spellEnd"/>
-      <w:r>
-        <w:rPr>
-          <w:i/>
-          <w:lang w:val="fr-CA"/>
-        </w:rPr>
-        <w:t>(</w:t>
-      </w:r>
-      <w:proofErr w:type="gramEnd"/>
-      <w:r>
-        <w:rPr>
-          <w:i/>
-          <w:lang w:val="fr-CA"/>
-        </w:rPr>
-        <w:t>String socket, String commande, String user)</w:t>
+      <w:r>
+        <w:rPr>
+          <w:i/>
+          <w:lang w:val="fr-CA"/>
+        </w:rPr>
+        <w:t>AfficherCommandeRecue(String socket, String commande, String user)</w:t>
       </w:r>
       <w:r>
         <w:rPr>
@@ -2686,14 +2534,12 @@
         </w:rPr>
         <w:t xml:space="preserve"> d’afficher les commandes reçues au niveau serveur avec le bon </w:t>
       </w:r>
-      <w:proofErr w:type="spellStart"/>
-      <w:r>
-        <w:rPr>
-          <w:lang w:val="fr-CA"/>
-        </w:rPr>
-        <w:t>formattage</w:t>
-      </w:r>
-      <w:proofErr w:type="spellEnd"/>
+      <w:r>
+        <w:rPr>
+          <w:lang w:val="fr-CA"/>
+        </w:rPr>
+        <w:t>formatage</w:t>
+      </w:r>
       <w:r>
         <w:rPr>
           <w:lang w:val="fr-CA"/>
@@ -2703,7 +2549,7 @@
     </w:p>
     <w:p>
       <w:pPr>
-        <w:pStyle w:val="Heading2"/>
+        <w:pStyle w:val="Titre2"/>
         <w:numPr>
           <w:ilvl w:val="0"/>
           <w:numId w:val="10"/>
@@ -2746,7 +2592,6 @@
         </w:rPr>
         <w:t xml:space="preserve">, </w:t>
       </w:r>
-      <w:proofErr w:type="spellStart"/>
       <w:r>
         <w:rPr>
           <w:i/>
@@ -2754,14 +2599,12 @@
         </w:rPr>
         <w:t>ClientUtils</w:t>
       </w:r>
-      <w:proofErr w:type="spellEnd"/>
       <w:r>
         <w:rPr>
           <w:lang w:val="fr-CA"/>
         </w:rPr>
         <w:t xml:space="preserve"> et </w:t>
       </w:r>
-      <w:proofErr w:type="spellStart"/>
       <w:r>
         <w:rPr>
           <w:i/>
@@ -2769,14 +2612,12 @@
         </w:rPr>
         <w:t>SharedUtils</w:t>
       </w:r>
-      <w:proofErr w:type="spellEnd"/>
       <w:r>
         <w:rPr>
           <w:lang w:val="fr-CA"/>
         </w:rPr>
         <w:t xml:space="preserve">. </w:t>
       </w:r>
-      <w:proofErr w:type="spellStart"/>
       <w:r>
         <w:rPr>
           <w:i/>
@@ -2784,7 +2625,6 @@
         </w:rPr>
         <w:t>SharedUtils</w:t>
       </w:r>
-      <w:proofErr w:type="spellEnd"/>
       <w:r>
         <w:rPr>
           <w:lang w:val="fr-CA"/>
@@ -2797,21 +2637,12 @@
         </w:rPr>
         <w:t xml:space="preserve">La classe </w:t>
       </w:r>
-      <w:proofErr w:type="spellStart"/>
-      <w:r>
-        <w:rPr>
-          <w:i/>
-          <w:lang w:val="fr-CA"/>
-        </w:rPr>
-        <w:t>ClientUtils</w:t>
-      </w:r>
-      <w:proofErr w:type="spellEnd"/>
-      <w:r>
-        <w:rPr>
-          <w:i/>
-          <w:lang w:val="fr-CA"/>
-        </w:rPr>
-        <w:t xml:space="preserve"> </w:t>
+      <w:r>
+        <w:rPr>
+          <w:i/>
+          <w:lang w:val="fr-CA"/>
+        </w:rPr>
+        <w:t xml:space="preserve">ClientUtils </w:t>
       </w:r>
       <w:r>
         <w:rPr>
@@ -2819,7 +2650,6 @@
         </w:rPr>
         <w:t xml:space="preserve">contient une fonction utilitaire </w:t>
       </w:r>
-      <w:proofErr w:type="spellStart"/>
       <w:r>
         <w:rPr>
           <w:i/>
@@ -2827,7 +2657,6 @@
         </w:rPr>
         <w:t>CheckWhitespace</w:t>
       </w:r>
-      <w:proofErr w:type="spellEnd"/>
       <w:r>
         <w:rPr>
           <w:lang w:val="fr-CA"/>
@@ -2858,8 +2687,6 @@
         </w:rPr>
         <w:t xml:space="preserve">client </w:t>
       </w:r>
-      <w:bookmarkStart w:id="1" w:name="_GoBack"/>
-      <w:bookmarkEnd w:id="1"/>
       <w:r>
         <w:rPr>
           <w:lang w:val="fr-CA"/>
@@ -2895,31 +2722,31 @@
     </w:p>
     <w:p>
       <w:pPr>
-        <w:pStyle w:val="ListParagraph"/>
+        <w:pStyle w:val="Paragraphedeliste"/>
         <w:ind w:left="1080"/>
         <w:jc w:val="both"/>
         <w:rPr>
-          <w:rStyle w:val="SubtleEmphasis"/>
-          <w:lang w:val="fr-CA"/>
-        </w:rPr>
-      </w:pPr>
-      <w:r>
-        <w:rPr>
-          <w:rStyle w:val="SubtleEmphasis"/>
+          <w:rStyle w:val="Emphaseple"/>
+          <w:lang w:val="fr-CA"/>
+        </w:rPr>
+      </w:pPr>
+      <w:r>
+        <w:rPr>
+          <w:rStyle w:val="Emphaseple"/>
           <w:lang w:val="fr-CA"/>
         </w:rPr>
         <w:t>2.</w:t>
       </w:r>
       <w:r>
         <w:rPr>
-          <w:rStyle w:val="SubtleEmphasis"/>
+          <w:rStyle w:val="Emphaseple"/>
           <w:lang w:val="fr-CA"/>
         </w:rPr>
         <w:t xml:space="preserve">1 </w:t>
       </w:r>
       <w:r>
         <w:rPr>
-          <w:rStyle w:val="SubtleEmphasis"/>
+          <w:rStyle w:val="Emphaseple"/>
           <w:i w:val="0"/>
           <w:lang w:val="fr-CA"/>
         </w:rPr>
@@ -2927,7 +2754,7 @@
       </w:r>
       <w:r>
         <w:rPr>
-          <w:rStyle w:val="SubtleEmphasis"/>
+          <w:rStyle w:val="Emphaseple"/>
           <w:i w:val="0"/>
           <w:lang w:val="fr-CA"/>
         </w:rPr>
@@ -2935,26 +2762,17 @@
       </w:r>
       <w:r>
         <w:rPr>
-          <w:rStyle w:val="SubtleEmphasis"/>
+          <w:rStyle w:val="Emphaseple"/>
           <w:lang w:val="fr-CA"/>
         </w:rPr>
         <w:t xml:space="preserve"> </w:t>
       </w:r>
-      <w:proofErr w:type="gramStart"/>
-      <w:r>
-        <w:rPr>
-          <w:rStyle w:val="SubtleEmphasis"/>
-          <w:lang w:val="fr-CA"/>
-        </w:rPr>
-        <w:t>main(</w:t>
-      </w:r>
-      <w:proofErr w:type="gramEnd"/>
-      <w:r>
-        <w:rPr>
-          <w:rStyle w:val="SubtleEmphasis"/>
-          <w:lang w:val="fr-CA"/>
-        </w:rPr>
-        <w:t>)</w:t>
+      <w:r>
+        <w:rPr>
+          <w:rStyle w:val="Emphaseple"/>
+          <w:lang w:val="fr-CA"/>
+        </w:rPr>
+        <w:t>main()</w:t>
       </w:r>
     </w:p>
     <w:p>
@@ -2970,7 +2788,6 @@
         </w:rPr>
         <w:t xml:space="preserve">On demande d’abord le port et l’adresse à utiliser à l’aide des méthodes </w:t>
       </w:r>
-      <w:proofErr w:type="spellStart"/>
       <w:r>
         <w:rPr>
           <w:i/>
@@ -2978,14 +2795,12 @@
         </w:rPr>
         <w:t>DemanderPortAUtiliser</w:t>
       </w:r>
-      <w:proofErr w:type="spellEnd"/>
       <w:r>
         <w:rPr>
           <w:lang w:val="fr-CA"/>
         </w:rPr>
         <w:t xml:space="preserve"> et </w:t>
       </w:r>
-      <w:proofErr w:type="spellStart"/>
       <w:r>
         <w:rPr>
           <w:i/>
@@ -2993,7 +2808,6 @@
         </w:rPr>
         <w:t>DemanderAdresseIPAUtiliser</w:t>
       </w:r>
-      <w:proofErr w:type="spellEnd"/>
       <w:r>
         <w:rPr>
           <w:lang w:val="fr-CA"/>
@@ -3024,17 +2838,14 @@
         <w:rPr>
           <w:lang w:val="fr-CA"/>
         </w:rPr>
-        <w:t xml:space="preserve"> fait le handshake initial. Une fois connecté, on veut authentifier le client en lui demandant un nom d’usager, en s’assurant que le format du nom est admissible avec la méthode </w:t>
-      </w:r>
-      <w:proofErr w:type="spellStart"/>
-      <w:r>
-        <w:rPr>
-          <w:i/>
-          <w:lang w:val="fr-CA"/>
-        </w:rPr>
-        <w:t>ClientUtils.CheckWhitespace</w:t>
-      </w:r>
-      <w:proofErr w:type="spellEnd"/>
+        <w:t xml:space="preserve"> fait le handshake initial. Une fois connecté, on veut authentifier le client en lui demandant un nom d’usager, en s’assurant que le format du nom est </w:t>
+      </w:r>
+      <w:r>
+        <w:rPr>
+          <w:lang w:val="fr-CA"/>
+        </w:rPr>
+        <w:t>admissible avec la méthode</w:t>
+      </w:r>
       <w:r>
         <w:rPr>
           <w:lang w:val="fr-CA"/>
@@ -3045,13 +2856,7 @@
         <w:rPr>
           <w:lang w:val="fr-CA"/>
         </w:rPr>
-        <w:t xml:space="preserve"> </w:t>
-      </w:r>
-      <w:r>
-        <w:rPr>
-          <w:lang w:val="fr-CA"/>
-        </w:rPr>
-        <w:t>jusqu’à ce que les 3 essais soient échoués.</w:t>
+        <w:t xml:space="preserve"> jusqu’à ce que les 3 essais soient échoués.</w:t>
       </w:r>
     </w:p>
     <w:p>
@@ -3071,86 +2876,15 @@
         <w:rPr>
           <w:lang w:val="fr-CA"/>
         </w:rPr>
-        <w:t>s’attend à ce que le client entre l’une des cinq commandes « dc », « ls », « </w:t>
-      </w:r>
-      <w:proofErr w:type="spellStart"/>
-      <w:r>
-        <w:rPr>
-          <w:lang w:val="fr-CA"/>
-        </w:rPr>
-        <w:t>upload</w:t>
-      </w:r>
-      <w:proofErr w:type="spellEnd"/>
-      <w:r>
-        <w:rPr>
-          <w:lang w:val="fr-CA"/>
-        </w:rPr>
-        <w:t> », « download » ou « </w:t>
-      </w:r>
-      <w:proofErr w:type="spellStart"/>
-      <w:r>
-        <w:rPr>
-          <w:lang w:val="fr-CA"/>
-        </w:rPr>
-        <w:t>delete</w:t>
-      </w:r>
-      <w:proofErr w:type="spellEnd"/>
-      <w:r>
-        <w:rPr>
-          <w:lang w:val="fr-CA"/>
-        </w:rPr>
-        <w:t xml:space="preserve"> ». Dans le cas de « dc », on envoie le code « dc » au serveur et attend que le serveur confirme la déconnexion. Dans le cas de « ls », on envoie le code « ls » au serveur, puis on lit et imprime chaque ligne reçue jusqu’à ce qu’on lise le </w:t>
+        <w:t xml:space="preserve">s’attend à ce que le client entre l’une des cinq commandes « dc », « ls », « upload », « download » ou « delete ». Dans le cas de « dc », on envoie le code « dc » au </w:t>
       </w:r>
       <w:r>
         <w:rPr>
           <w:lang w:val="fr-CA"/>
         </w:rPr>
         <w:lastRenderedPageBreak/>
-        <w:t>caractère vide. Pour le cas « </w:t>
-      </w:r>
-      <w:proofErr w:type="spellStart"/>
-      <w:r>
-        <w:rPr>
-          <w:lang w:val="fr-CA"/>
-        </w:rPr>
-        <w:t>upload</w:t>
-      </w:r>
-      <w:proofErr w:type="spellEnd"/>
-      <w:r>
-        <w:rPr>
-          <w:lang w:val="fr-CA"/>
-        </w:rPr>
-        <w:t> », on utilise une expression régulière pour assurer la validité de la commande et obtenir le nom de fichier. On envoie le code « </w:t>
-      </w:r>
-      <w:proofErr w:type="spellStart"/>
-      <w:r>
-        <w:rPr>
-          <w:lang w:val="fr-CA"/>
-        </w:rPr>
-        <w:t>upload</w:t>
-      </w:r>
-      <w:proofErr w:type="spellEnd"/>
-      <w:r>
-        <w:rPr>
-          <w:lang w:val="fr-CA"/>
-        </w:rPr>
-        <w:t> » au serveur, signifiant le cas « </w:t>
-      </w:r>
-      <w:proofErr w:type="spellStart"/>
-      <w:r>
-        <w:rPr>
-          <w:lang w:val="fr-CA"/>
-        </w:rPr>
-        <w:t>upload</w:t>
-      </w:r>
-      <w:proofErr w:type="spellEnd"/>
-      <w:r>
-        <w:rPr>
-          <w:lang w:val="fr-CA"/>
-        </w:rPr>
-        <w:t xml:space="preserve"> » au serveur, suivi du nom du fichier. On lit le fichier dans un tableau de bytes et l’envoie au serveur à l’aide de </w:t>
-      </w:r>
-      <w:proofErr w:type="spellStart"/>
+        <w:t xml:space="preserve">serveur et attend que le serveur confirme la déconnexion. Dans le cas de « ls », on envoie le code « ls » au serveur, puis on lit et imprime chaque ligne reçue jusqu’à ce qu’on lise le caractère vide. Pour le cas « upload », on utilise une expression régulière pour assurer la validité de la commande et obtenir le nom de fichier. On envoie le code « upload » au serveur, signifiant le cas « upload » au serveur, suivi du nom du fichier. On lit le fichier dans un tableau de bytes et l’envoie au serveur à l’aide de </w:t>
+      </w:r>
       <w:r>
         <w:rPr>
           <w:i/>
@@ -3176,57 +2910,13 @@
           <w:i/>
           <w:lang w:val="fr-CA"/>
         </w:rPr>
-        <w:t>writeObject</w:t>
-      </w:r>
-      <w:proofErr w:type="spellEnd"/>
-      <w:r>
-        <w:rPr>
-          <w:i/>
-          <w:lang w:val="fr-CA"/>
-        </w:rPr>
-        <w:t>.</w:t>
-      </w:r>
-      <w:r>
-        <w:rPr>
-          <w:lang w:val="fr-CA"/>
-        </w:rPr>
-        <w:t xml:space="preserve"> Dans le cas de « download », on utilise aussi une expression régulière et obtient le nom de fichier. </w:t>
-      </w:r>
-      <w:r>
-        <w:rPr>
-          <w:lang w:val="fr-CA"/>
-        </w:rPr>
-        <w:t>On envoie le code « </w:t>
-      </w:r>
-      <w:r>
-        <w:rPr>
-          <w:lang w:val="fr-CA"/>
-        </w:rPr>
-        <w:t>download</w:t>
-      </w:r>
-      <w:r>
-        <w:rPr>
-          <w:lang w:val="fr-CA"/>
-        </w:rPr>
-        <w:t> » au serveur, signifiant le cas « </w:t>
-      </w:r>
-      <w:r>
-        <w:rPr>
-          <w:lang w:val="fr-CA"/>
-        </w:rPr>
-        <w:t>download</w:t>
-      </w:r>
-      <w:r>
-        <w:rPr>
-          <w:lang w:val="fr-CA"/>
-        </w:rPr>
-        <w:t> » au serveur</w:t>
-      </w:r>
-      <w:r>
-        <w:rPr>
-          <w:lang w:val="fr-CA"/>
-        </w:rPr>
-        <w:t>, suivi du nom du fichier.</w:t>
+        <w:t>writeObject.</w:t>
+      </w:r>
+      <w:r>
+        <w:rPr>
+          <w:lang w:val="fr-CA"/>
+        </w:rPr>
+        <w:t xml:space="preserve"> Dans le cas de « download », on utilise aussi une expression régulière et obtient le nom de fichier. On envoie le code « download » au serveur, signifiant le cas « download » au serveur, suivi du nom du fichier.</w:t>
       </w:r>
       <w:r>
         <w:rPr>
@@ -3234,7 +2924,6 @@
         </w:rPr>
         <w:t xml:space="preserve"> Si le code reçu est « STARTINGTODOWNLOAD », on lit le contenu du fichier à l’aide de </w:t>
       </w:r>
-      <w:proofErr w:type="spellStart"/>
       <w:r>
         <w:rPr>
           <w:i/>
@@ -3242,53 +2931,29 @@
         </w:rPr>
         <w:t>ObjectInputStream.readObject</w:t>
       </w:r>
-      <w:proofErr w:type="spellEnd"/>
       <w:r>
         <w:rPr>
           <w:lang w:val="fr-CA"/>
         </w:rPr>
         <w:t xml:space="preserve"> et l’écrit sur disque à l’aide de </w:t>
       </w:r>
-      <w:proofErr w:type="spellStart"/>
-      <w:r>
-        <w:rPr>
-          <w:i/>
-          <w:lang w:val="fr-CA"/>
-        </w:rPr>
-        <w:t>Files.write</w:t>
-      </w:r>
-      <w:proofErr w:type="spellEnd"/>
-      <w:r>
-        <w:rPr>
-          <w:i/>
-          <w:lang w:val="fr-CA"/>
-        </w:rPr>
-        <w:t>()</w:t>
-      </w:r>
-      <w:r>
-        <w:rPr>
-          <w:lang w:val="fr-CA"/>
-        </w:rPr>
-        <w:t>. Sinon, on envoie un message d’erreur. Pour le cas « </w:t>
-      </w:r>
-      <w:proofErr w:type="spellStart"/>
-      <w:r>
-        <w:rPr>
-          <w:lang w:val="fr-CA"/>
-        </w:rPr>
-        <w:t>delete</w:t>
-      </w:r>
-      <w:proofErr w:type="spellEnd"/>
-      <w:r>
-        <w:rPr>
-          <w:lang w:val="fr-CA"/>
-        </w:rPr>
-        <w:t> », on envoie le nom du fichier au serveur obtenu à partir d’une expression régulière. Pour tout autre cas, on écrit un message d’erreur.</w:t>
-      </w:r>
-    </w:p>
-    <w:p>
-      <w:pPr>
-        <w:pStyle w:val="Heading2"/>
+      <w:r>
+        <w:rPr>
+          <w:i/>
+          <w:lang w:val="fr-CA"/>
+        </w:rPr>
+        <w:t>Files.write()</w:t>
+      </w:r>
+      <w:r>
+        <w:rPr>
+          <w:lang w:val="fr-CA"/>
+        </w:rPr>
+        <w:t>. Sinon, on envoie un message d’erreur. Pour le cas « delete », on envoie le nom du fichier au serveur obtenu à partir d’une expression régulière. Pour tout autre cas, on écrit un message d’erreur.</w:t>
+      </w:r>
+    </w:p>
+    <w:p>
+      <w:pPr>
+        <w:pStyle w:val="Titre2"/>
         <w:numPr>
           <w:ilvl w:val="0"/>
           <w:numId w:val="10"/>
@@ -3304,7 +2969,6 @@
         </w:rPr>
         <w:t xml:space="preserve">Classe partagée </w:t>
       </w:r>
-      <w:proofErr w:type="spellStart"/>
       <w:r>
         <w:rPr>
           <w:i/>
@@ -3312,7 +2976,6 @@
         </w:rPr>
         <w:t>SharedUtils</w:t>
       </w:r>
-      <w:proofErr w:type="spellEnd"/>
     </w:p>
     <w:p>
       <w:pPr>
@@ -3327,7 +2990,6 @@
         <w:tab/>
         <w:t xml:space="preserve">La classe </w:t>
       </w:r>
-      <w:proofErr w:type="spellStart"/>
       <w:r>
         <w:rPr>
           <w:i/>
@@ -3335,14 +2997,12 @@
         </w:rPr>
         <w:t>SharedUtils</w:t>
       </w:r>
-      <w:proofErr w:type="spellEnd"/>
       <w:r>
         <w:rPr>
           <w:lang w:val="fr-CA"/>
         </w:rPr>
         <w:t xml:space="preserve"> est une classe partagée entre les deux projets. En effet, les requis du côté client et serveur sont exactement les mêmes pour l’obtention d’un port et d’une adresse IP. Cette classe contient les méthodes statiques utilitaires </w:t>
       </w:r>
-      <w:proofErr w:type="spellStart"/>
       <w:r>
         <w:rPr>
           <w:i/>
@@ -3350,14 +3010,51 @@
         </w:rPr>
         <w:t>DemanderPortAUtiliser</w:t>
       </w:r>
-      <w:proofErr w:type="spellEnd"/>
       <w:r>
         <w:rPr>
           <w:lang w:val="fr-CA"/>
         </w:rPr>
         <w:t xml:space="preserve"> retournant un port valide et </w:t>
       </w:r>
-      <w:proofErr w:type="spellStart"/>
+      <w:r>
+        <w:rPr>
+          <w:i/>
+          <w:lang w:val="fr-CA"/>
+        </w:rPr>
+        <w:t xml:space="preserve">DemanderAdresseIPAUtiliser </w:t>
+      </w:r>
+      <w:r>
+        <w:rPr>
+          <w:lang w:val="fr-CA"/>
+        </w:rPr>
+        <w:t xml:space="preserve">retournant une chaîne contenant l’adresse IP. </w:t>
+      </w:r>
+      <w:r>
+        <w:rPr>
+          <w:i/>
+          <w:lang w:val="fr-CA"/>
+        </w:rPr>
+        <w:t>DemanderPortAUtiliser</w:t>
+      </w:r>
+      <w:r>
+        <w:rPr>
+          <w:lang w:val="fr-CA"/>
+        </w:rPr>
+        <w:t xml:space="preserve"> emploie une boucle qui demande un port jusqu’à l’obtention d’un port valide. Elle utilise la méthode </w:t>
+      </w:r>
+      <w:r>
+        <w:rPr>
+          <w:i/>
+          <w:lang w:val="fr-CA"/>
+        </w:rPr>
+        <w:t>Scanner.hasNextInt()</w:t>
+      </w:r>
+      <w:r>
+        <w:rPr>
+          <w:lang w:val="fr-CA"/>
+        </w:rPr>
+        <w:t xml:space="preserve"> pour vérifier si le port entré est un entier et vérifie si celui-ci est entre 5000 et 5050. Sinon elle écrit un message d’erreur et redémarre la procédure. </w:t>
+      </w:r>
       <w:r>
         <w:rPr>
           <w:i/>
@@ -3365,10 +3062,41 @@
         </w:rPr>
         <w:t>DemanderAdresseIPAUtiliser</w:t>
       </w:r>
-      <w:proofErr w:type="spellEnd"/>
-      <w:r>
-        <w:rPr>
-          <w:i/>
+      <w:r>
+        <w:rPr>
+          <w:lang w:val="fr-CA"/>
+        </w:rPr>
+        <w:t xml:space="preserve"> emploie aussi une boucle qui demande une adresse IP jusqu’à l’obtention d’une adresse valide. Elle vérifie d’abord si la chaîne entrée ne contient que des nombres et le caractère « . » à l’aide d’une expression régulière. Si oui, elle vérifie s’il y a bien quatre parties à l’adresse à l’aide de la méthode Java </w:t>
+      </w:r>
+      <w:r>
+        <w:rPr>
+          <w:i/>
+          <w:lang w:val="fr-CA"/>
+        </w:rPr>
+        <w:t>String.Split("</w:t>
+      </w:r>
+      <w:r>
+        <w:rPr>
+          <w:i/>
+          <w:lang w:val="fr-CA"/>
+        </w:rPr>
+        <w:t>\\.</w:t>
+      </w:r>
+      <w:r>
+        <w:rPr>
+          <w:i/>
+          <w:lang w:val="fr-CA"/>
+        </w:rPr>
+        <w:t xml:space="preserve">"). </w:t>
+      </w:r>
+      <w:r>
+        <w:rPr>
+          <w:lang w:val="fr-CA"/>
+        </w:rPr>
+        <w:t>Si oui, elle vérifie que chaque partie est un entier entre 0 et 255</w:t>
+      </w:r>
+      <w:r>
+        <w:rPr>
           <w:lang w:val="fr-CA"/>
         </w:rPr>
         <w:t xml:space="preserve"> </w:t>
@@ -3377,157 +3105,27 @@
         <w:rPr>
           <w:lang w:val="fr-CA"/>
         </w:rPr>
-        <w:t xml:space="preserve">retournant </w:t>
-      </w:r>
-      <w:proofErr w:type="gramStart"/>
-      <w:r>
-        <w:rPr>
-          <w:lang w:val="fr-CA"/>
-        </w:rPr>
-        <w:t>une chaîne contenant</w:t>
-      </w:r>
-      <w:proofErr w:type="gramEnd"/>
-      <w:r>
-        <w:rPr>
-          <w:lang w:val="fr-CA"/>
-        </w:rPr>
-        <w:t xml:space="preserve"> l’adresse IP. </w:t>
-      </w:r>
-      <w:proofErr w:type="spellStart"/>
-      <w:r>
-        <w:rPr>
-          <w:i/>
-          <w:lang w:val="fr-CA"/>
-        </w:rPr>
-        <w:t>DemanderPortAUtiliser</w:t>
-      </w:r>
-      <w:proofErr w:type="spellEnd"/>
-      <w:r>
-        <w:rPr>
-          <w:lang w:val="fr-CA"/>
-        </w:rPr>
-        <w:t xml:space="preserve"> emploie une boucle qui demande un port jusqu’à l’obtention d’un port valide. Elle utilise la méthode </w:t>
-      </w:r>
-      <w:proofErr w:type="spellStart"/>
-      <w:r>
-        <w:rPr>
-          <w:i/>
-          <w:lang w:val="fr-CA"/>
-        </w:rPr>
-        <w:t>Scanner.hasNextInt</w:t>
-      </w:r>
-      <w:proofErr w:type="spellEnd"/>
-      <w:r>
-        <w:rPr>
-          <w:i/>
-          <w:lang w:val="fr-CA"/>
-        </w:rPr>
-        <w:t>()</w:t>
-      </w:r>
-      <w:r>
-        <w:rPr>
-          <w:lang w:val="fr-CA"/>
-        </w:rPr>
-        <w:t xml:space="preserve"> pour vérifier si le port entré est un entier et vérifie si celui-ci est entre 5000 et 5050. Sinon elle écrit un message d’erreur et redémarre la procédure. </w:t>
-      </w:r>
-      <w:proofErr w:type="spellStart"/>
-      <w:r>
-        <w:rPr>
-          <w:i/>
-          <w:lang w:val="fr-CA"/>
-        </w:rPr>
-        <w:t>DemanderAdresseIPAUtiliser</w:t>
-      </w:r>
-      <w:proofErr w:type="spellEnd"/>
-      <w:r>
-        <w:rPr>
-          <w:lang w:val="fr-CA"/>
-        </w:rPr>
-        <w:t xml:space="preserve"> emploie aussi une boucle qui demande une adresse IP jusqu’à l’obtention d’une adresse valide. Elle vérifie d’abord si la chaîne entrée ne contient que des nombres et le caractère </w:t>
-      </w:r>
-      <w:proofErr w:type="gramStart"/>
-      <w:r>
-        <w:rPr>
-          <w:lang w:val="fr-CA"/>
-        </w:rPr>
-        <w:t>« .</w:t>
-      </w:r>
-      <w:proofErr w:type="gramEnd"/>
-      <w:r>
-        <w:rPr>
-          <w:lang w:val="fr-CA"/>
-        </w:rPr>
-        <w:t xml:space="preserve"> » à l’aide d’une expression régulière. Si oui, elle vérifie s’il y a bien quatre parties à l’adresse à l’aide de la méthode Java </w:t>
-      </w:r>
-      <w:proofErr w:type="spellStart"/>
-      <w:r>
-        <w:rPr>
-          <w:i/>
-          <w:lang w:val="fr-CA"/>
-        </w:rPr>
-        <w:t>String.Split</w:t>
-      </w:r>
-      <w:proofErr w:type="spellEnd"/>
-      <w:r>
-        <w:rPr>
-          <w:i/>
-          <w:lang w:val="fr-CA"/>
-        </w:rPr>
-        <w:t>("</w:t>
-      </w:r>
-      <w:r>
-        <w:rPr>
-          <w:i/>
-          <w:lang w:val="fr-CA"/>
-        </w:rPr>
-        <w:t>\\.</w:t>
-      </w:r>
-      <w:r>
-        <w:rPr>
-          <w:i/>
-          <w:lang w:val="fr-CA"/>
-        </w:rPr>
-        <w:t xml:space="preserve">"). </w:t>
-      </w:r>
-      <w:r>
-        <w:rPr>
-          <w:lang w:val="fr-CA"/>
-        </w:rPr>
-        <w:t>Si oui, elle vérifie que chaque partie est un entier entre 0 et 255</w:t>
-      </w:r>
-      <w:r>
-        <w:rPr>
-          <w:lang w:val="fr-CA"/>
-        </w:rPr>
-        <w:t xml:space="preserve"> </w:t>
-      </w:r>
-      <w:r>
-        <w:rPr>
-          <w:lang w:val="fr-CA"/>
-        </w:rPr>
         <w:t>inclusivement. Dans tout cas d’erreur, elle écrit un message d’erreur à la console et redémarre la procédure.</w:t>
       </w:r>
     </w:p>
     <w:p>
       <w:pPr>
-        <w:pStyle w:val="Heading1"/>
-        <w:rPr>
-          <w:lang w:val="fr-CA"/>
-        </w:rPr>
-      </w:pPr>
-      <w:proofErr w:type="gramStart"/>
-      <w:r>
-        <w:rPr>
-          <w:lang w:val="fr-CA"/>
-        </w:rPr>
-        <w:t>Difficultés  rencontrées</w:t>
-      </w:r>
-      <w:proofErr w:type="gramEnd"/>
-      <w:r>
-        <w:rPr>
-          <w:lang w:val="fr-CA"/>
-        </w:rPr>
-        <w:t>,  critiques  et  améliorations</w:t>
+        <w:pStyle w:val="Titre1"/>
+        <w:rPr>
+          <w:lang w:val="fr-CA"/>
+        </w:rPr>
+      </w:pPr>
+      <w:r>
+        <w:rPr>
+          <w:lang w:val="fr-CA"/>
+        </w:rPr>
+        <w:t xml:space="preserve">Difficultés rencontrées, critiques et </w:t>
+      </w:r>
+      <w:r>
+        <w:rPr>
+          <w:lang w:val="fr-CA"/>
+        </w:rPr>
+        <w:t>améliorations</w:t>
       </w:r>
     </w:p>
     <w:p>
@@ -3548,19 +3146,27 @@
           <w:lang w:val="fr-CA"/>
         </w:rPr>
         <w:tab/>
-        <w:t>La difficulté principale de ce laboratoire était de synchroniser le comportement du client et du serveur. Une autre difficulté était d’allouer un espace de stockage pour chaque utilisateur.</w:t>
-      </w:r>
-    </w:p>
-    <w:p>
-      <w:pPr>
-        <w:rPr>
-          <w:lang w:val="fr-CA"/>
-        </w:rPr>
-      </w:pPr>
-    </w:p>
-    <w:p>
-      <w:pPr>
-        <w:pStyle w:val="Heading1"/>
+        <w:t>La difficulté principale de ce laboratoire était de synchroniser le comportement du client et du serveur</w:t>
+      </w:r>
+      <w:r>
+        <w:rPr>
+          <w:lang w:val="fr-CA"/>
+        </w:rPr>
+        <w:t>.</w:t>
+      </w:r>
+      <w:bookmarkStart w:id="1" w:name="_GoBack"/>
+      <w:bookmarkEnd w:id="1"/>
+    </w:p>
+    <w:p>
+      <w:pPr>
+        <w:rPr>
+          <w:lang w:val="fr-CA"/>
+        </w:rPr>
+      </w:pPr>
+    </w:p>
+    <w:p>
+      <w:pPr>
+        <w:pStyle w:val="Titre1"/>
         <w:rPr>
           <w:lang w:val="fr-CA"/>
         </w:rPr>
@@ -3619,7 +3225,7 @@
 </file>
 
 <file path=word/endnotes.xml><?xml version="1.0" encoding="utf-8"?>
-<w:endnotes xmlns:wpc="http://schemas.microsoft.com/office/word/2010/wordprocessingCanvas" xmlns:cx="http://schemas.microsoft.com/office/drawing/2014/chartex" xmlns:cx1="http://schemas.microsoft.com/office/drawing/2015/9/8/chartex" xmlns:cx2="http://schemas.microsoft.com/office/drawing/2015/10/21/chartex" xmlns:cx3="http://schemas.microsoft.com/office/drawing/2016/5/9/chartex" xmlns:cx4="http://schemas.microsoft.com/office/drawing/2016/5/10/chartex" xmlns:cx5="http://schemas.microsoft.com/office/drawing/2016/5/11/chartex" xmlns:cx6="http://schemas.microsoft.com/office/drawing/2016/5/12/chartex" xmlns:cx7="http://schemas.microsoft.com/office/drawing/2016/5/13/chartex" xmlns:cx8="http://schemas.microsoft.com/office/drawing/2016/5/14/chartex" xmlns:mc="http://schemas.openxmlformats.org/markup-compatibility/2006" xmlns:aink="http://schemas.microsoft.com/office/drawing/2016/ink" xmlns:am3d="http://schemas.microsoft.com/office/drawing/2017/model3d" xmlns:o="urn:schemas-microsoft-com:office:office" xmlns:r="http://schemas.openxmlformats.org/officeDocument/2006/relationships" xmlns:m="http://schemas.openxmlformats.org/officeDocument/2006/math" xmlns:v="urn:schemas-microsoft-com:vml" xmlns:wp14="http://schemas.microsoft.com/office/word/2010/wordprocessingDrawing" xmlns:wp="http://schemas.openxmlformats.org/drawingml/2006/wordprocessingDrawing" xmlns:w10="urn:schemas-microsoft-com:office:word" xmlns:w="http://schemas.openxmlformats.org/wordprocessingml/2006/main" xmlns:w14="http://schemas.microsoft.com/office/word/2010/wordml" xmlns:w15="http://schemas.microsoft.com/office/word/2012/wordml" xmlns:w16cid="http://schemas.microsoft.com/office/word/2016/wordml/cid" xmlns:w16se="http://schemas.microsoft.com/office/word/2015/wordml/symex" xmlns:wpg="http://schemas.microsoft.com/office/word/2010/wordprocessingGroup" xmlns:wpi="http://schemas.microsoft.com/office/word/2010/wordprocessingInk" xmlns:wne="http://schemas.microsoft.com/office/word/2006/wordml" xmlns:wps="http://schemas.microsoft.com/office/word/2010/wordprocessingShape" mc:Ignorable="w14 w15 w16se w16cid wp14">
+<w:endnotes xmlns:wpc="http://schemas.microsoft.com/office/word/2010/wordprocessingCanvas" xmlns:cx="http://schemas.microsoft.com/office/drawing/2014/chartex" xmlns:mc="http://schemas.openxmlformats.org/markup-compatibility/2006" xmlns:o="urn:schemas-microsoft-com:office:office" xmlns:r="http://schemas.openxmlformats.org/officeDocument/2006/relationships" xmlns:m="http://schemas.openxmlformats.org/officeDocument/2006/math" xmlns:v="urn:schemas-microsoft-com:vml" xmlns:wp14="http://schemas.microsoft.com/office/word/2010/wordprocessingDrawing" xmlns:wp="http://schemas.openxmlformats.org/drawingml/2006/wordprocessingDrawing" xmlns:w10="urn:schemas-microsoft-com:office:word" xmlns:w="http://schemas.openxmlformats.org/wordprocessingml/2006/main" xmlns:w14="http://schemas.microsoft.com/office/word/2010/wordml" xmlns:w15="http://schemas.microsoft.com/office/word/2012/wordml" xmlns:w16se="http://schemas.microsoft.com/office/word/2015/wordml/symex" xmlns:wpg="http://schemas.microsoft.com/office/word/2010/wordprocessingGroup" xmlns:wpi="http://schemas.microsoft.com/office/word/2010/wordprocessingInk" xmlns:wne="http://schemas.microsoft.com/office/word/2006/wordml" xmlns:wps="http://schemas.microsoft.com/office/word/2010/wordprocessingShape" mc:Ignorable="w14 w15 w16se wp14">
   <w:endnote w:type="separator" w:id="-1">
     <w:p>
       <w:pPr>
@@ -3644,7 +3250,7 @@
 </file>
 
 <file path=word/footer1.xml><?xml version="1.0" encoding="utf-8"?>
-<w:ftr xmlns:wpc="http://schemas.microsoft.com/office/word/2010/wordprocessingCanvas" xmlns:cx="http://schemas.microsoft.com/office/drawing/2014/chartex" xmlns:cx1="http://schemas.microsoft.com/office/drawing/2015/9/8/chartex" xmlns:cx2="http://schemas.microsoft.com/office/drawing/2015/10/21/chartex" xmlns:cx3="http://schemas.microsoft.com/office/drawing/2016/5/9/chartex" xmlns:cx4="http://schemas.microsoft.com/office/drawing/2016/5/10/chartex" xmlns:cx5="http://schemas.microsoft.com/office/drawing/2016/5/11/chartex" xmlns:cx6="http://schemas.microsoft.com/office/drawing/2016/5/12/chartex" xmlns:cx7="http://schemas.microsoft.com/office/drawing/2016/5/13/chartex" xmlns:cx8="http://schemas.microsoft.com/office/drawing/2016/5/14/chartex" xmlns:mc="http://schemas.openxmlformats.org/markup-compatibility/2006" xmlns:aink="http://schemas.microsoft.com/office/drawing/2016/ink" xmlns:am3d="http://schemas.microsoft.com/office/drawing/2017/model3d" xmlns:o="urn:schemas-microsoft-com:office:office" xmlns:r="http://schemas.openxmlformats.org/officeDocument/2006/relationships" xmlns:m="http://schemas.openxmlformats.org/officeDocument/2006/math" xmlns:v="urn:schemas-microsoft-com:vml" xmlns:wp14="http://schemas.microsoft.com/office/word/2010/wordprocessingDrawing" xmlns:wp="http://schemas.openxmlformats.org/drawingml/2006/wordprocessingDrawing" xmlns:w10="urn:schemas-microsoft-com:office:word" xmlns:w="http://schemas.openxmlformats.org/wordprocessingml/2006/main" xmlns:w14="http://schemas.microsoft.com/office/word/2010/wordml" xmlns:w15="http://schemas.microsoft.com/office/word/2012/wordml" xmlns:w16cid="http://schemas.microsoft.com/office/word/2016/wordml/cid" xmlns:w16se="http://schemas.microsoft.com/office/word/2015/wordml/symex" xmlns:wpg="http://schemas.microsoft.com/office/word/2010/wordprocessingGroup" xmlns:wpi="http://schemas.microsoft.com/office/word/2010/wordprocessingInk" xmlns:wne="http://schemas.microsoft.com/office/word/2006/wordml" xmlns:wps="http://schemas.microsoft.com/office/word/2010/wordprocessingShape" mc:Ignorable="w14 w15 w16se w16cid wp14">
+<w:ftr xmlns:wpc="http://schemas.microsoft.com/office/word/2010/wordprocessingCanvas" xmlns:cx="http://schemas.microsoft.com/office/drawing/2014/chartex" xmlns:mc="http://schemas.openxmlformats.org/markup-compatibility/2006" xmlns:o="urn:schemas-microsoft-com:office:office" xmlns:r="http://schemas.openxmlformats.org/officeDocument/2006/relationships" xmlns:m="http://schemas.openxmlformats.org/officeDocument/2006/math" xmlns:v="urn:schemas-microsoft-com:vml" xmlns:wp14="http://schemas.microsoft.com/office/word/2010/wordprocessingDrawing" xmlns:wp="http://schemas.openxmlformats.org/drawingml/2006/wordprocessingDrawing" xmlns:w10="urn:schemas-microsoft-com:office:word" xmlns:w="http://schemas.openxmlformats.org/wordprocessingml/2006/main" xmlns:w14="http://schemas.microsoft.com/office/word/2010/wordml" xmlns:w15="http://schemas.microsoft.com/office/word/2012/wordml" xmlns:w16se="http://schemas.microsoft.com/office/word/2015/wordml/symex" xmlns:wpg="http://schemas.microsoft.com/office/word/2010/wordprocessingGroup" xmlns:wpi="http://schemas.microsoft.com/office/word/2010/wordprocessingInk" xmlns:wne="http://schemas.microsoft.com/office/word/2006/wordml" xmlns:wps="http://schemas.microsoft.com/office/word/2010/wordprocessingShape" mc:Ignorable="w14 w15 w16se wp14">
   <w:sdt>
     <w:sdtPr>
       <w:id w:val="583575956"/>
@@ -3661,7 +3267,7 @@
     <w:sdtContent>
       <w:p>
         <w:pPr>
-          <w:pStyle w:val="Footer"/>
+          <w:pStyle w:val="Pieddepage"/>
           <w:jc w:val="right"/>
         </w:pPr>
         <w:r>
@@ -3677,7 +3283,7 @@
           <w:rPr>
             <w:noProof/>
           </w:rPr>
-          <w:t>2</w:t>
+          <w:t>5</w:t>
         </w:r>
         <w:r>
           <w:rPr>
@@ -3690,14 +3296,14 @@
   </w:sdt>
   <w:p>
     <w:pPr>
-      <w:pStyle w:val="Footer"/>
+      <w:pStyle w:val="Pieddepage"/>
     </w:pPr>
   </w:p>
 </w:ftr>
 </file>
 
 <file path=word/footnotes.xml><?xml version="1.0" encoding="utf-8"?>
-<w:footnotes xmlns:wpc="http://schemas.microsoft.com/office/word/2010/wordprocessingCanvas" xmlns:cx="http://schemas.microsoft.com/office/drawing/2014/chartex" xmlns:cx1="http://schemas.microsoft.com/office/drawing/2015/9/8/chartex" xmlns:cx2="http://schemas.microsoft.com/office/drawing/2015/10/21/chartex" xmlns:cx3="http://schemas.microsoft.com/office/drawing/2016/5/9/chartex" xmlns:cx4="http://schemas.microsoft.com/office/drawing/2016/5/10/chartex" xmlns:cx5="http://schemas.microsoft.com/office/drawing/2016/5/11/chartex" xmlns:cx6="http://schemas.microsoft.com/office/drawing/2016/5/12/chartex" xmlns:cx7="http://schemas.microsoft.com/office/drawing/2016/5/13/chartex" xmlns:cx8="http://schemas.microsoft.com/office/drawing/2016/5/14/chartex" xmlns:mc="http://schemas.openxmlformats.org/markup-compatibility/2006" xmlns:aink="http://schemas.microsoft.com/office/drawing/2016/ink" xmlns:am3d="http://schemas.microsoft.com/office/drawing/2017/model3d" xmlns:o="urn:schemas-microsoft-com:office:office" xmlns:r="http://schemas.openxmlformats.org/officeDocument/2006/relationships" xmlns:m="http://schemas.openxmlformats.org/officeDocument/2006/math" xmlns:v="urn:schemas-microsoft-com:vml" xmlns:wp14="http://schemas.microsoft.com/office/word/2010/wordprocessingDrawing" xmlns:wp="http://schemas.openxmlformats.org/drawingml/2006/wordprocessingDrawing" xmlns:w10="urn:schemas-microsoft-com:office:word" xmlns:w="http://schemas.openxmlformats.org/wordprocessingml/2006/main" xmlns:w14="http://schemas.microsoft.com/office/word/2010/wordml" xmlns:w15="http://schemas.microsoft.com/office/word/2012/wordml" xmlns:w16cid="http://schemas.microsoft.com/office/word/2016/wordml/cid" xmlns:w16se="http://schemas.microsoft.com/office/word/2015/wordml/symex" xmlns:wpg="http://schemas.microsoft.com/office/word/2010/wordprocessingGroup" xmlns:wpi="http://schemas.microsoft.com/office/word/2010/wordprocessingInk" xmlns:wne="http://schemas.microsoft.com/office/word/2006/wordml" xmlns:wps="http://schemas.microsoft.com/office/word/2010/wordprocessingShape" mc:Ignorable="w14 w15 w16se w16cid wp14">
+<w:footnotes xmlns:wpc="http://schemas.microsoft.com/office/word/2010/wordprocessingCanvas" xmlns:cx="http://schemas.microsoft.com/office/drawing/2014/chartex" xmlns:mc="http://schemas.openxmlformats.org/markup-compatibility/2006" xmlns:o="urn:schemas-microsoft-com:office:office" xmlns:r="http://schemas.openxmlformats.org/officeDocument/2006/relationships" xmlns:m="http://schemas.openxmlformats.org/officeDocument/2006/math" xmlns:v="urn:schemas-microsoft-com:vml" xmlns:wp14="http://schemas.microsoft.com/office/word/2010/wordprocessingDrawing" xmlns:wp="http://schemas.openxmlformats.org/drawingml/2006/wordprocessingDrawing" xmlns:w10="urn:schemas-microsoft-com:office:word" xmlns:w="http://schemas.openxmlformats.org/wordprocessingml/2006/main" xmlns:w14="http://schemas.microsoft.com/office/word/2010/wordml" xmlns:w15="http://schemas.microsoft.com/office/word/2012/wordml" xmlns:w16se="http://schemas.microsoft.com/office/word/2015/wordml/symex" xmlns:wpg="http://schemas.microsoft.com/office/word/2010/wordprocessingGroup" xmlns:wpi="http://schemas.microsoft.com/office/word/2010/wordprocessingInk" xmlns:wne="http://schemas.microsoft.com/office/word/2006/wordml" xmlns:wps="http://schemas.microsoft.com/office/word/2010/wordprocessingShape" mc:Ignorable="w14 w15 w16se wp14">
   <w:footnote w:type="separator" w:id="-1">
     <w:p>
       <w:pPr>
@@ -3722,7 +3328,7 @@
 </file>
 
 <file path=word/numbering.xml><?xml version="1.0" encoding="utf-8"?>
-<w:numbering xmlns:wpc="http://schemas.microsoft.com/office/word/2010/wordprocessingCanvas" xmlns:cx="http://schemas.microsoft.com/office/drawing/2014/chartex" xmlns:cx1="http://schemas.microsoft.com/office/drawing/2015/9/8/chartex" xmlns:cx2="http://schemas.microsoft.com/office/drawing/2015/10/21/chartex" xmlns:cx3="http://schemas.microsoft.com/office/drawing/2016/5/9/chartex" xmlns:cx4="http://schemas.microsoft.com/office/drawing/2016/5/10/chartex" xmlns:cx5="http://schemas.microsoft.com/office/drawing/2016/5/11/chartex" xmlns:cx6="http://schemas.microsoft.com/office/drawing/2016/5/12/chartex" xmlns:cx7="http://schemas.microsoft.com/office/drawing/2016/5/13/chartex" xmlns:cx8="http://schemas.microsoft.com/office/drawing/2016/5/14/chartex" xmlns:mc="http://schemas.openxmlformats.org/markup-compatibility/2006" xmlns:aink="http://schemas.microsoft.com/office/drawing/2016/ink" xmlns:am3d="http://schemas.microsoft.com/office/drawing/2017/model3d" xmlns:o="urn:schemas-microsoft-com:office:office" xmlns:r="http://schemas.openxmlformats.org/officeDocument/2006/relationships" xmlns:m="http://schemas.openxmlformats.org/officeDocument/2006/math" xmlns:v="urn:schemas-microsoft-com:vml" xmlns:wp14="http://schemas.microsoft.com/office/word/2010/wordprocessingDrawing" xmlns:wp="http://schemas.openxmlformats.org/drawingml/2006/wordprocessingDrawing" xmlns:w10="urn:schemas-microsoft-com:office:word" xmlns:w="http://schemas.openxmlformats.org/wordprocessingml/2006/main" xmlns:w14="http://schemas.microsoft.com/office/word/2010/wordml" xmlns:w15="http://schemas.microsoft.com/office/word/2012/wordml" xmlns:w16cid="http://schemas.microsoft.com/office/word/2016/wordml/cid" xmlns:w16se="http://schemas.microsoft.com/office/word/2015/wordml/symex" xmlns:wpg="http://schemas.microsoft.com/office/word/2010/wordprocessingGroup" xmlns:wpi="http://schemas.microsoft.com/office/word/2010/wordprocessingInk" xmlns:wne="http://schemas.microsoft.com/office/word/2006/wordml" xmlns:wps="http://schemas.microsoft.com/office/word/2010/wordprocessingShape" mc:Ignorable="w14 w15 w16se w16cid wp14">
+<w:numbering xmlns:wpc="http://schemas.microsoft.com/office/word/2010/wordprocessingCanvas" xmlns:cx="http://schemas.microsoft.com/office/drawing/2014/chartex" xmlns:mc="http://schemas.openxmlformats.org/markup-compatibility/2006" xmlns:o="urn:schemas-microsoft-com:office:office" xmlns:r="http://schemas.openxmlformats.org/officeDocument/2006/relationships" xmlns:m="http://schemas.openxmlformats.org/officeDocument/2006/math" xmlns:v="urn:schemas-microsoft-com:vml" xmlns:wp14="http://schemas.microsoft.com/office/word/2010/wordprocessingDrawing" xmlns:wp="http://schemas.openxmlformats.org/drawingml/2006/wordprocessingDrawing" xmlns:w10="urn:schemas-microsoft-com:office:word" xmlns:w="http://schemas.openxmlformats.org/wordprocessingml/2006/main" xmlns:w14="http://schemas.microsoft.com/office/word/2010/wordml" xmlns:w15="http://schemas.microsoft.com/office/word/2012/wordml" xmlns:w16se="http://schemas.microsoft.com/office/word/2015/wordml/symex" xmlns:wpg="http://schemas.microsoft.com/office/word/2010/wordprocessingGroup" xmlns:wpi="http://schemas.microsoft.com/office/word/2010/wordprocessingInk" xmlns:wne="http://schemas.microsoft.com/office/word/2006/wordml" xmlns:wps="http://schemas.microsoft.com/office/word/2010/wordprocessingShape" mc:Ignorable="w14 w15 w16se wp14">
   <w:abstractNum w:abstractNumId="0" w15:restartNumberingAfterBreak="0">
     <w:nsid w:val="0548516A"/>
     <w:multiLevelType w:val="hybridMultilevel"/>
@@ -5222,7 +4828,7 @@
 </file>
 
 <file path=word/styles.xml><?xml version="1.0" encoding="utf-8"?>
-<w:styles xmlns:mc="http://schemas.openxmlformats.org/markup-compatibility/2006" xmlns:r="http://schemas.openxmlformats.org/officeDocument/2006/relationships" xmlns:w="http://schemas.openxmlformats.org/wordprocessingml/2006/main" xmlns:w14="http://schemas.microsoft.com/office/word/2010/wordml" xmlns:w15="http://schemas.microsoft.com/office/word/2012/wordml" xmlns:w16cid="http://schemas.microsoft.com/office/word/2016/wordml/cid" xmlns:w16se="http://schemas.microsoft.com/office/word/2015/wordml/symex" mc:Ignorable="w14 w15 w16se w16cid">
+<w:styles xmlns:mc="http://schemas.openxmlformats.org/markup-compatibility/2006" xmlns:r="http://schemas.openxmlformats.org/officeDocument/2006/relationships" xmlns:w="http://schemas.openxmlformats.org/wordprocessingml/2006/main" xmlns:w14="http://schemas.microsoft.com/office/word/2010/wordml" xmlns:w15="http://schemas.microsoft.com/office/word/2012/wordml" xmlns:w16se="http://schemas.microsoft.com/office/word/2015/wordml/symex" mc:Ignorable="w14 w15 w16se">
   <w:docDefaults>
     <w:rPrDefault>
       <w:rPr>
@@ -5238,7 +4844,7 @@
       </w:pPr>
     </w:pPrDefault>
   </w:docDefaults>
-  <w:latentStyles w:defLockedState="0" w:defUIPriority="99" w:defSemiHidden="0" w:defUnhideWhenUsed="0" w:defQFormat="0" w:count="375">
+  <w:latentStyles w:defLockedState="0" w:defUIPriority="99" w:defSemiHidden="0" w:defUnhideWhenUsed="0" w:defQFormat="0" w:count="371">
     <w:lsdException w:name="Normal" w:uiPriority="0" w:qFormat="1"/>
     <w:lsdException w:name="heading 1" w:uiPriority="9" w:qFormat="1"/>
     <w:lsdException w:name="heading 2" w:semiHidden="1" w:uiPriority="9" w:unhideWhenUsed="1" w:qFormat="1"/>
@@ -5610,20 +5216,16 @@
     <w:lsdException w:name="List Table 5 Dark Accent 6" w:uiPriority="50"/>
     <w:lsdException w:name="List Table 6 Colorful Accent 6" w:uiPriority="51"/>
     <w:lsdException w:name="List Table 7 Colorful Accent 6" w:uiPriority="52"/>
-    <w:lsdException w:name="Mention" w:semiHidden="1" w:unhideWhenUsed="1"/>
-    <w:lsdException w:name="Smart Hyperlink" w:semiHidden="1" w:unhideWhenUsed="1"/>
-    <w:lsdException w:name="Hashtag" w:semiHidden="1" w:unhideWhenUsed="1"/>
-    <w:lsdException w:name="Unresolved Mention" w:semiHidden="1" w:unhideWhenUsed="1"/>
   </w:latentStyles>
   <w:style w:type="paragraph" w:default="1" w:styleId="Normal">
     <w:name w:val="Normal"/>
     <w:qFormat/>
   </w:style>
-  <w:style w:type="paragraph" w:styleId="Heading1">
+  <w:style w:type="paragraph" w:styleId="Titre1">
     <w:name w:val="heading 1"/>
     <w:basedOn w:val="Normal"/>
     <w:next w:val="Normal"/>
-    <w:link w:val="Heading1Char"/>
+    <w:link w:val="Titre1Car"/>
     <w:uiPriority w:val="9"/>
     <w:qFormat/>
     <w:rsid w:val="00BB1A80"/>
@@ -5640,11 +5242,11 @@
       <w:szCs w:val="32"/>
     </w:rPr>
   </w:style>
-  <w:style w:type="paragraph" w:styleId="Heading2">
+  <w:style w:type="paragraph" w:styleId="Titre2">
     <w:name w:val="heading 2"/>
     <w:basedOn w:val="Normal"/>
     <w:next w:val="Normal"/>
-    <w:link w:val="Heading2Char"/>
+    <w:link w:val="Titre2Car"/>
     <w:uiPriority w:val="9"/>
     <w:unhideWhenUsed/>
     <w:qFormat/>
@@ -5663,11 +5265,11 @@
       <w:szCs w:val="26"/>
     </w:rPr>
   </w:style>
-  <w:style w:type="paragraph" w:styleId="Heading3">
+  <w:style w:type="paragraph" w:styleId="Titre3">
     <w:name w:val="heading 3"/>
     <w:basedOn w:val="Normal"/>
     <w:next w:val="Normal"/>
-    <w:link w:val="Heading3Char"/>
+    <w:link w:val="Titre3Car"/>
     <w:uiPriority w:val="9"/>
     <w:unhideWhenUsed/>
     <w:qFormat/>
@@ -5685,12 +5287,13 @@
       <w:szCs w:val="24"/>
     </w:rPr>
   </w:style>
-  <w:style w:type="character" w:default="1" w:styleId="DefaultParagraphFont">
+  <w:style w:type="character" w:default="1" w:styleId="Policepardfaut">
     <w:name w:val="Default Paragraph Font"/>
     <w:uiPriority w:val="1"/>
+    <w:semiHidden/>
     <w:unhideWhenUsed/>
   </w:style>
-  <w:style w:type="table" w:default="1" w:styleId="TableNormal">
+  <w:style w:type="table" w:default="1" w:styleId="TableauNormal">
     <w:name w:val="Normal Table"/>
     <w:uiPriority w:val="99"/>
     <w:semiHidden/>
@@ -5705,15 +5308,15 @@
       </w:tblCellMar>
     </w:tblPr>
   </w:style>
-  <w:style w:type="numbering" w:default="1" w:styleId="NoList">
+  <w:style w:type="numbering" w:default="1" w:styleId="Aucuneliste">
     <w:name w:val="No List"/>
     <w:uiPriority w:val="99"/>
     <w:semiHidden/>
     <w:unhideWhenUsed/>
   </w:style>
-  <w:style w:type="character" w:styleId="Hyperlink">
+  <w:style w:type="character" w:styleId="Lienhypertexte">
     <w:name w:val="Hyperlink"/>
-    <w:basedOn w:val="DefaultParagraphFont"/>
+    <w:basedOn w:val="Policepardfaut"/>
     <w:uiPriority w:val="99"/>
     <w:unhideWhenUsed/>
     <w:rsid w:val="00515A61"/>
@@ -5722,9 +5325,9 @@
       <w:u w:val="single"/>
     </w:rPr>
   </w:style>
-  <w:style w:type="character" w:styleId="UnresolvedMention">
+  <w:style w:type="character" w:customStyle="1" w:styleId="UnresolvedMention">
     <w:name w:val="Unresolved Mention"/>
-    <w:basedOn w:val="DefaultParagraphFont"/>
+    <w:basedOn w:val="Policepardfaut"/>
     <w:uiPriority w:val="99"/>
     <w:semiHidden/>
     <w:unhideWhenUsed/>
@@ -5734,10 +5337,10 @@
       <w:shd w:val="clear" w:color="auto" w:fill="E1DFDD"/>
     </w:rPr>
   </w:style>
-  <w:style w:type="character" w:customStyle="1" w:styleId="Heading1Char">
-    <w:name w:val="Heading 1 Char"/>
-    <w:basedOn w:val="DefaultParagraphFont"/>
-    <w:link w:val="Heading1"/>
+  <w:style w:type="character" w:customStyle="1" w:styleId="Titre1Car">
+    <w:name w:val="Titre 1 Car"/>
+    <w:basedOn w:val="Policepardfaut"/>
+    <w:link w:val="Titre1"/>
     <w:uiPriority w:val="9"/>
     <w:rsid w:val="00BB1A80"/>
     <w:rPr>
@@ -5747,9 +5350,9 @@
       <w:szCs w:val="32"/>
     </w:rPr>
   </w:style>
-  <w:style w:type="paragraph" w:styleId="TOCHeading">
+  <w:style w:type="paragraph" w:styleId="En-ttedetabledesmatires">
     <w:name w:val="TOC Heading"/>
-    <w:basedOn w:val="Heading1"/>
+    <w:basedOn w:val="Titre1"/>
     <w:next w:val="Normal"/>
     <w:uiPriority w:val="39"/>
     <w:unhideWhenUsed/>
@@ -5766,7 +5369,7 @@
       <w:lang w:val="en-US"/>
     </w:rPr>
   </w:style>
-  <w:style w:type="paragraph" w:styleId="TOC1">
+  <w:style w:type="paragraph" w:styleId="TM1">
     <w:name w:val="toc 1"/>
     <w:basedOn w:val="Normal"/>
     <w:next w:val="Normal"/>
@@ -5778,10 +5381,10 @@
       <w:spacing w:after="100"/>
     </w:pPr>
   </w:style>
-  <w:style w:type="paragraph" w:styleId="Header">
+  <w:style w:type="paragraph" w:styleId="En-tte">
     <w:name w:val="header"/>
     <w:basedOn w:val="Normal"/>
-    <w:link w:val="HeaderChar"/>
+    <w:link w:val="En-tteCar"/>
     <w:uiPriority w:val="99"/>
     <w:unhideWhenUsed/>
     <w:rsid w:val="00BB1A80"/>
@@ -5793,17 +5396,17 @@
       <w:spacing w:after="0" w:line="240" w:lineRule="auto"/>
     </w:pPr>
   </w:style>
-  <w:style w:type="character" w:customStyle="1" w:styleId="HeaderChar">
-    <w:name w:val="Header Char"/>
-    <w:basedOn w:val="DefaultParagraphFont"/>
-    <w:link w:val="Header"/>
+  <w:style w:type="character" w:customStyle="1" w:styleId="En-tteCar">
+    <w:name w:val="En-tête Car"/>
+    <w:basedOn w:val="Policepardfaut"/>
+    <w:link w:val="En-tte"/>
     <w:uiPriority w:val="99"/>
     <w:rsid w:val="00BB1A80"/>
   </w:style>
-  <w:style w:type="paragraph" w:styleId="Footer">
+  <w:style w:type="paragraph" w:styleId="Pieddepage">
     <w:name w:val="footer"/>
     <w:basedOn w:val="Normal"/>
-    <w:link w:val="FooterChar"/>
+    <w:link w:val="PieddepageCar"/>
     <w:uiPriority w:val="99"/>
     <w:unhideWhenUsed/>
     <w:rsid w:val="00BB1A80"/>
@@ -5815,16 +5418,16 @@
       <w:spacing w:after="0" w:line="240" w:lineRule="auto"/>
     </w:pPr>
   </w:style>
-  <w:style w:type="character" w:customStyle="1" w:styleId="FooterChar">
-    <w:name w:val="Footer Char"/>
-    <w:basedOn w:val="DefaultParagraphFont"/>
-    <w:link w:val="Footer"/>
+  <w:style w:type="character" w:customStyle="1" w:styleId="PieddepageCar">
+    <w:name w:val="Pied de page Car"/>
+    <w:basedOn w:val="Policepardfaut"/>
+    <w:link w:val="Pieddepage"/>
     <w:uiPriority w:val="99"/>
     <w:rsid w:val="00BB1A80"/>
   </w:style>
-  <w:style w:type="character" w:styleId="FollowedHyperlink">
+  <w:style w:type="character" w:styleId="Lienhypertextesuivivisit">
     <w:name w:val="FollowedHyperlink"/>
-    <w:basedOn w:val="DefaultParagraphFont"/>
+    <w:basedOn w:val="Policepardfaut"/>
     <w:uiPriority w:val="99"/>
     <w:semiHidden/>
     <w:unhideWhenUsed/>
@@ -5834,7 +5437,7 @@
       <w:u w:val="single"/>
     </w:rPr>
   </w:style>
-  <w:style w:type="paragraph" w:styleId="ListParagraph">
+  <w:style w:type="paragraph" w:styleId="Paragraphedeliste">
     <w:name w:val="List Paragraph"/>
     <w:basedOn w:val="Normal"/>
     <w:uiPriority w:val="34"/>
@@ -5845,10 +5448,10 @@
       <w:contextualSpacing/>
     </w:pPr>
   </w:style>
-  <w:style w:type="character" w:customStyle="1" w:styleId="Heading2Char">
-    <w:name w:val="Heading 2 Char"/>
-    <w:basedOn w:val="DefaultParagraphFont"/>
-    <w:link w:val="Heading2"/>
+  <w:style w:type="character" w:customStyle="1" w:styleId="Titre2Car">
+    <w:name w:val="Titre 2 Car"/>
+    <w:basedOn w:val="Policepardfaut"/>
+    <w:link w:val="Titre2"/>
     <w:uiPriority w:val="9"/>
     <w:rsid w:val="00BC46B5"/>
     <w:rPr>
@@ -5859,9 +5462,9 @@
       <w:szCs w:val="26"/>
     </w:rPr>
   </w:style>
-  <w:style w:type="character" w:styleId="SubtleEmphasis">
+  <w:style w:type="character" w:styleId="Emphaseple">
     <w:name w:val="Subtle Emphasis"/>
-    <w:basedOn w:val="DefaultParagraphFont"/>
+    <w:basedOn w:val="Policepardfaut"/>
     <w:uiPriority w:val="19"/>
     <w:qFormat/>
     <w:rsid w:val="00427179"/>
@@ -5871,10 +5474,10 @@
       <w:color w:val="404040" w:themeColor="text1" w:themeTint="BF"/>
     </w:rPr>
   </w:style>
-  <w:style w:type="character" w:customStyle="1" w:styleId="Heading3Char">
-    <w:name w:val="Heading 3 Char"/>
-    <w:basedOn w:val="DefaultParagraphFont"/>
-    <w:link w:val="Heading3"/>
+  <w:style w:type="character" w:customStyle="1" w:styleId="Titre3Car">
+    <w:name w:val="Titre 3 Car"/>
+    <w:basedOn w:val="Policepardfaut"/>
+    <w:link w:val="Titre3"/>
     <w:uiPriority w:val="9"/>
     <w:rsid w:val="00427179"/>
     <w:rPr>
@@ -6187,7 +5790,7 @@
 </file>
 
 <file path=customXml/itemProps1.xml><?xml version="1.0" encoding="utf-8"?>
-<ds:datastoreItem xmlns:ds="http://schemas.openxmlformats.org/officeDocument/2006/customXml" ds:itemID="{E104060F-D6C8-4741-9F39-8CE934370E3A}">
+<ds:datastoreItem xmlns:ds="http://schemas.openxmlformats.org/officeDocument/2006/customXml" ds:itemID="{44180904-B509-4EA2-9C0B-61404352A62F}">
   <ds:schemaRefs>
     <ds:schemaRef ds:uri="http://schemas.openxmlformats.org/officeDocument/2006/bibliography"/>
   </ds:schemaRefs>

</xml_diff>

<commit_message>
Correction de quelques fautes dans le rapport :smile:
</commit_message>
<xml_diff>
--- a/INF3405_LAB1Rapport.docx
+++ b/INF3405_LAB1Rapport.docx
@@ -97,6 +97,30 @@
           <w:szCs w:val="20"/>
           <w:lang w:val="fr-CA"/>
         </w:rPr>
+        <w:instrText xml:space="preserve"> INCLUDEPICTURE  "http://www.polymtl.ca/sc/img/logoType/logoGenie/FR/gauche/polytechnique_genie_gauche_fr_cmyk.jpg" \* MERGEFORMATINET </w:instrText>
+      </w:r>
+      <w:r>
+        <w:rPr>
+          <w:rFonts w:ascii="Times New Roman" w:eastAsia="Times New Roman" w:hAnsi="Times New Roman" w:cs="Times New Roman"/>
+          <w:szCs w:val="20"/>
+          <w:lang w:val="fr-CA"/>
+        </w:rPr>
+        <w:fldChar w:fldCharType="separate"/>
+      </w:r>
+      <w:r>
+        <w:rPr>
+          <w:rFonts w:ascii="Times New Roman" w:eastAsia="Times New Roman" w:hAnsi="Times New Roman" w:cs="Times New Roman"/>
+          <w:szCs w:val="20"/>
+          <w:lang w:val="fr-CA"/>
+        </w:rPr>
+        <w:fldChar w:fldCharType="begin"/>
+      </w:r>
+      <w:r>
+        <w:rPr>
+          <w:rFonts w:ascii="Times New Roman" w:eastAsia="Times New Roman" w:hAnsi="Times New Roman" w:cs="Times New Roman"/>
+          <w:szCs w:val="20"/>
+          <w:lang w:val="fr-CA"/>
+        </w:rPr>
         <w:instrText xml:space="preserve"> </w:instrText>
       </w:r>
       <w:r>
@@ -105,7 +129,15 @@
           <w:szCs w:val="20"/>
           <w:lang w:val="fr-CA"/>
         </w:rPr>
-        <w:instrText>INCLUDEPICTURE  "http://www.polymtl.ca/sc/img/logoType/logoGenie/FR/gauche/polytechnique_genie_gauche_fr_cmyk.jpg" \* MERGEFORMATINET</w:instrText>
+        <w:instrText>INCLUDEPICTURE  "http://www.polymtl.ca/sc/img/logoType/logoGenie/FR/gauche/polytechnique_genie_gauche_fr_c</w:instrText>
+      </w:r>
+      <w:r>
+        <w:rPr>
+          <w:rFonts w:ascii="Times New Roman" w:eastAsia="Times New Roman" w:hAnsi="Times New Roman" w:cs="Times New Roman"/>
+          <w:szCs w:val="20"/>
+          <w:lang w:val="fr-CA"/>
+        </w:rPr>
+        <w:instrText>myk.jpg" \* MERGEFORMATINET</w:instrText>
       </w:r>
       <w:r>
         <w:rPr>
@@ -149,10 +181,18 @@
             <v:path o:extrusionok="f" gradientshapeok="t" o:connecttype="rect"/>
             <o:lock v:ext="edit" aspectratio="t"/>
           </v:shapetype>
-          <v:shape id="_x0000_i1025" type="#_x0000_t75" alt="http://www.polymtl.ca/sc/img/logoType/logoGenie/FR/gauche/polytechnique_genie_gauche_fr_cmyk.jpg" style="width:134.25pt;height:63.75pt">
+          <v:shape id="_x0000_i1025" type="#_x0000_t75" alt="http://www.polymtl.ca/sc/img/logoType/logoGenie/FR/gauche/polytechnique_genie_gauche_fr_cmyk.jpg" style="width:134.4pt;height:63.6pt">
             <v:imagedata r:id="rId8" r:href="rId9"/>
           </v:shape>
         </w:pict>
+      </w:r>
+      <w:r>
+        <w:rPr>
+          <w:rFonts w:ascii="Times New Roman" w:eastAsia="Times New Roman" w:hAnsi="Times New Roman" w:cs="Times New Roman"/>
+          <w:szCs w:val="20"/>
+          <w:lang w:val="fr-CA"/>
+        </w:rPr>
+        <w:fldChar w:fldCharType="end"/>
       </w:r>
       <w:r>
         <w:rPr>
@@ -915,6 +955,8 @@
         </w:rPr>
         <w:t xml:space="preserve">l’aide de la méthode </w:t>
       </w:r>
+      <w:proofErr w:type="spellStart"/>
+      <w:proofErr w:type="gramStart"/>
       <w:r>
         <w:rPr>
           <w:i/>
@@ -922,12 +964,21 @@
         </w:rPr>
         <w:t>accept</w:t>
       </w:r>
-      <w:r>
-        <w:rPr>
-          <w:i/>
-          <w:lang w:val="fr-CA"/>
-        </w:rPr>
-        <w:t>()</w:t>
+      <w:proofErr w:type="spellEnd"/>
+      <w:r>
+        <w:rPr>
+          <w:i/>
+          <w:lang w:val="fr-CA"/>
+        </w:rPr>
+        <w:t>(</w:t>
+      </w:r>
+      <w:proofErr w:type="gramEnd"/>
+      <w:r>
+        <w:rPr>
+          <w:i/>
+          <w:lang w:val="fr-CA"/>
+        </w:rPr>
+        <w:t>)</w:t>
       </w:r>
       <w:r>
         <w:rPr>
@@ -941,12 +992,14 @@
         </w:rPr>
         <w:t>« </w:t>
       </w:r>
+      <w:proofErr w:type="spellStart"/>
       <w:r>
         <w:rPr>
           <w:lang w:val="fr-CA"/>
         </w:rPr>
         <w:t>handshake</w:t>
       </w:r>
+      <w:proofErr w:type="spellEnd"/>
       <w:r>
         <w:rPr>
           <w:lang w:val="fr-CA"/>
@@ -1095,7 +1148,7 @@
         <w:rPr>
           <w:lang w:val="fr-CA"/>
         </w:rPr>
-        <w:t xml:space="preserve">Un autre objectif est l’emploie des threads. Puisque le serveur doit ouvrir </w:t>
+        <w:t xml:space="preserve">Un autre objectif est l’emploi des threads. Puisque le serveur doit ouvrir </w:t>
       </w:r>
       <w:r>
         <w:rPr>
@@ -1292,6 +1345,7 @@
         </w:rPr>
         <w:t xml:space="preserve">. Trois autres classes, </w:t>
       </w:r>
+      <w:proofErr w:type="spellStart"/>
       <w:r>
         <w:rPr>
           <w:i/>
@@ -1299,12 +1353,14 @@
         </w:rPr>
         <w:t>ServerDB</w:t>
       </w:r>
+      <w:proofErr w:type="spellEnd"/>
       <w:r>
         <w:rPr>
           <w:lang w:val="fr-CA"/>
         </w:rPr>
         <w:t xml:space="preserve">, </w:t>
       </w:r>
+      <w:proofErr w:type="spellStart"/>
       <w:r>
         <w:rPr>
           <w:i/>
@@ -1312,12 +1368,14 @@
         </w:rPr>
         <w:t>ServerUtils</w:t>
       </w:r>
+      <w:proofErr w:type="spellEnd"/>
       <w:r>
         <w:rPr>
           <w:lang w:val="fr-CA"/>
         </w:rPr>
         <w:t xml:space="preserve">, et </w:t>
       </w:r>
+      <w:proofErr w:type="spellStart"/>
       <w:r>
         <w:rPr>
           <w:i/>
@@ -1325,6 +1383,7 @@
         </w:rPr>
         <w:t>SharedUtils</w:t>
       </w:r>
+      <w:proofErr w:type="spellEnd"/>
       <w:r>
         <w:rPr>
           <w:lang w:val="fr-CA"/>
@@ -1337,12 +1396,21 @@
         </w:rPr>
         <w:t xml:space="preserve"> </w:t>
       </w:r>
-      <w:r>
-        <w:rPr>
-          <w:i/>
-          <w:lang w:val="fr-CA"/>
-        </w:rPr>
-        <w:t xml:space="preserve">SharedUtils </w:t>
+      <w:proofErr w:type="spellStart"/>
+      <w:r>
+        <w:rPr>
+          <w:i/>
+          <w:lang w:val="fr-CA"/>
+        </w:rPr>
+        <w:t>SharedUtils</w:t>
+      </w:r>
+      <w:proofErr w:type="spellEnd"/>
+      <w:r>
+        <w:rPr>
+          <w:i/>
+          <w:lang w:val="fr-CA"/>
+        </w:rPr>
+        <w:t xml:space="preserve"> </w:t>
       </w:r>
       <w:r>
         <w:rPr>
@@ -1376,6 +1444,7 @@
           <w:lang w:val="fr-CA"/>
         </w:rPr>
       </w:pPr>
+      <w:proofErr w:type="spellStart"/>
       <w:r>
         <w:rPr>
           <w:rStyle w:val="Emphaseple"/>
@@ -1383,6 +1452,7 @@
         </w:rPr>
         <w:t>Classe</w:t>
       </w:r>
+      <w:proofErr w:type="spellEnd"/>
       <w:r>
         <w:rPr>
           <w:rStyle w:val="Emphaseple"/>
@@ -1440,7 +1510,13 @@
         <w:rPr>
           <w:lang w:val="fr-CA"/>
         </w:rPr>
-        <w:t xml:space="preserve"> sur le thread principal. Cette </w:t>
+        <w:t xml:space="preserve">e </w:t>
+      </w:r>
+      <w:r>
+        <w:rPr>
+          <w:lang w:val="fr-CA"/>
+        </w:rPr>
+        <w:t xml:space="preserve">sur le thread principal. Cette </w:t>
       </w:r>
       <w:r>
         <w:rPr>
@@ -1466,6 +1542,7 @@
         </w:rPr>
         <w:t xml:space="preserve">à utiliser à l’aide des méthodes </w:t>
       </w:r>
+      <w:proofErr w:type="spellStart"/>
       <w:r>
         <w:rPr>
           <w:i/>
@@ -1473,12 +1550,14 @@
         </w:rPr>
         <w:t>DemanderPortAUtiliser</w:t>
       </w:r>
+      <w:proofErr w:type="spellEnd"/>
       <w:r>
         <w:rPr>
           <w:lang w:val="fr-CA"/>
         </w:rPr>
         <w:t xml:space="preserve"> et </w:t>
       </w:r>
+      <w:proofErr w:type="spellStart"/>
       <w:r>
         <w:rPr>
           <w:i/>
@@ -1486,6 +1565,7 @@
         </w:rPr>
         <w:t>DemanderAdresseIPAUtiliser</w:t>
       </w:r>
+      <w:proofErr w:type="spellEnd"/>
       <w:r>
         <w:rPr>
           <w:lang w:val="fr-CA"/>
@@ -1517,6 +1597,7 @@
         </w:rPr>
         <w:t xml:space="preserve">, elle initialise la base de données avec </w:t>
       </w:r>
+      <w:proofErr w:type="spellStart"/>
       <w:r>
         <w:rPr>
           <w:i/>
@@ -1524,6 +1605,7 @@
         </w:rPr>
         <w:t>InitDB</w:t>
       </w:r>
+      <w:proofErr w:type="spellEnd"/>
       <w:r>
         <w:rPr>
           <w:lang w:val="fr-CA"/>
@@ -1536,18 +1618,41 @@
         </w:rPr>
         <w:t xml:space="preserve">. Elle crée ensuite un socket à l’aide de l’adresse et du port demandés et bloque en attente d’une connexion client. Lorsqu’une connexion client est acceptée, à l’aide de la méthode Java </w:t>
       </w:r>
-      <w:r>
-        <w:rPr>
-          <w:i/>
-          <w:lang w:val="fr-CA"/>
-        </w:rPr>
-        <w:t>ServerSocket.accept()</w:t>
-      </w:r>
-      <w:r>
-        <w:rPr>
-          <w:lang w:val="fr-CA"/>
-        </w:rPr>
-        <w:t xml:space="preserve"> effectuant un handshake, on démarre un thread de type </w:t>
+      <w:proofErr w:type="spellStart"/>
+      <w:r>
+        <w:rPr>
+          <w:i/>
+          <w:lang w:val="fr-CA"/>
+        </w:rPr>
+        <w:t>ServerSocket.accept</w:t>
+      </w:r>
+      <w:proofErr w:type="spellEnd"/>
+      <w:r>
+        <w:rPr>
+          <w:i/>
+          <w:lang w:val="fr-CA"/>
+        </w:rPr>
+        <w:t>()</w:t>
+      </w:r>
+      <w:r>
+        <w:rPr>
+          <w:lang w:val="fr-CA"/>
+        </w:rPr>
+        <w:t xml:space="preserve"> effectuant un </w:t>
+      </w:r>
+      <w:proofErr w:type="spellStart"/>
+      <w:r>
+        <w:rPr>
+          <w:lang w:val="fr-CA"/>
+        </w:rPr>
+        <w:t>handshake</w:t>
+      </w:r>
+      <w:proofErr w:type="spellEnd"/>
+      <w:r>
+        <w:rPr>
+          <w:lang w:val="fr-CA"/>
+        </w:rPr>
+        <w:t xml:space="preserve">, on démarre un thread de type </w:t>
       </w:r>
       <w:r>
         <w:rPr>
@@ -1601,6 +1706,7 @@
           <w:color w:val="404040" w:themeColor="text1" w:themeTint="BF"/>
         </w:rPr>
       </w:pPr>
+      <w:proofErr w:type="spellStart"/>
       <w:r>
         <w:rPr>
           <w:rStyle w:val="Emphaseple"/>
@@ -1608,6 +1714,7 @@
         </w:rPr>
         <w:t>Classe</w:t>
       </w:r>
+      <w:proofErr w:type="spellEnd"/>
       <w:r>
         <w:rPr>
           <w:rStyle w:val="Emphaseple"/>
@@ -1723,12 +1830,30 @@
         </w:rPr>
         <w:t xml:space="preserve">méthode, </w:t>
       </w:r>
-      <w:r>
-        <w:rPr>
-          <w:i/>
-          <w:lang w:val="fr-CA"/>
-        </w:rPr>
-        <w:t>run()</w:t>
+      <w:proofErr w:type="spellStart"/>
+      <w:proofErr w:type="gramStart"/>
+      <w:r>
+        <w:rPr>
+          <w:i/>
+          <w:lang w:val="fr-CA"/>
+        </w:rPr>
+        <w:t>run</w:t>
+      </w:r>
+      <w:proofErr w:type="spellEnd"/>
+      <w:r>
+        <w:rPr>
+          <w:i/>
+          <w:lang w:val="fr-CA"/>
+        </w:rPr>
+        <w:t>(</w:t>
+      </w:r>
+      <w:proofErr w:type="gramEnd"/>
+      <w:r>
+        <w:rPr>
+          <w:i/>
+          <w:lang w:val="fr-CA"/>
+        </w:rPr>
+        <w:t>)</w:t>
       </w:r>
       <w:r>
         <w:rPr>
@@ -1782,14 +1907,32 @@
           <w:rStyle w:val="Emphaseple"/>
           <w:lang w:val="fr-CA"/>
         </w:rPr>
-        <w:t xml:space="preserve"> run</w:t>
-      </w:r>
+        <w:t xml:space="preserve"> </w:t>
+      </w:r>
+      <w:proofErr w:type="spellStart"/>
+      <w:proofErr w:type="gramStart"/>
       <w:r>
         <w:rPr>
           <w:rStyle w:val="Emphaseple"/>
           <w:lang w:val="fr-CA"/>
         </w:rPr>
-        <w:t>()</w:t>
+        <w:t>run</w:t>
+      </w:r>
+      <w:proofErr w:type="spellEnd"/>
+      <w:r>
+        <w:rPr>
+          <w:rStyle w:val="Emphaseple"/>
+          <w:lang w:val="fr-CA"/>
+        </w:rPr>
+        <w:t>(</w:t>
+      </w:r>
+      <w:proofErr w:type="gramEnd"/>
+      <w:r>
+        <w:rPr>
+          <w:rStyle w:val="Emphaseple"/>
+          <w:lang w:val="fr-CA"/>
+        </w:rPr>
+        <w:t>)</w:t>
       </w:r>
     </w:p>
     <w:p>
@@ -1841,6 +1984,7 @@
         </w:rPr>
         <w:t xml:space="preserve">Une fois reçue, on vérifie si l’usager possède déjà un mot de passe dans la base de données l’aide de la méthode statique </w:t>
       </w:r>
+      <w:proofErr w:type="spellStart"/>
       <w:r>
         <w:rPr>
           <w:i/>
@@ -1848,6 +1992,7 @@
         </w:rPr>
         <w:t>ObtenirPasswordUsager</w:t>
       </w:r>
+      <w:proofErr w:type="spellEnd"/>
       <w:r>
         <w:rPr>
           <w:lang w:val="fr-CA"/>
@@ -1859,7 +2004,19 @@
           <w:lang w:val="fr-CA"/>
         </w:rPr>
         <w:br/>
-        <w:t>Si aucun mot de passe n’existe, on demande à l’utilisateur de choisir son mot de passe et on lui créé un espace de stockage. Il est ensuite automatiquement authentifié.</w:t>
+        <w:t>Si aucun mot de passe n’existe, on demande à l’utilisateur de choisir son mot de passe et on lui cré</w:t>
+      </w:r>
+      <w:r>
+        <w:rPr>
+          <w:lang w:val="fr-CA"/>
+        </w:rPr>
+        <w:t>e</w:t>
+      </w:r>
+      <w:r>
+        <w:rPr>
+          <w:lang w:val="fr-CA"/>
+        </w:rPr>
+        <w:t xml:space="preserve"> un espace de stockage. Il est ensuite automatiquement authentifié.</w:t>
       </w:r>
     </w:p>
     <w:p>
@@ -1886,19 +2043,99 @@
         <w:rPr>
           <w:lang w:val="fr-CA"/>
         </w:rPr>
-        <w:t xml:space="preserve"> l’une des 5 commandes possibles, « dc », « ls », « upload », « download »</w:t>
-      </w:r>
-      <w:r>
-        <w:rPr>
-          <w:lang w:val="fr-CA"/>
-        </w:rPr>
-        <w:t>, « delete ». Pour le cas « dc », on envoie le code « </w:t>
-      </w:r>
-      <w:r>
-        <w:rPr>
-          <w:lang w:val="fr-CA"/>
-        </w:rPr>
-        <w:t xml:space="preserve">Deconnexion » confirmant la déconnexion, puis on ferme le socket du côté serveur. Pour le cas « ls », on </w:t>
+        <w:t xml:space="preserve"> l’une des 5 commandes possibles, « dc », « </w:t>
+      </w:r>
+      <w:proofErr w:type="spellStart"/>
+      <w:r>
+        <w:rPr>
+          <w:lang w:val="fr-CA"/>
+        </w:rPr>
+        <w:t>ls</w:t>
+      </w:r>
+      <w:proofErr w:type="spellEnd"/>
+      <w:r>
+        <w:rPr>
+          <w:lang w:val="fr-CA"/>
+        </w:rPr>
+        <w:t> », « </w:t>
+      </w:r>
+      <w:proofErr w:type="spellStart"/>
+      <w:r>
+        <w:rPr>
+          <w:lang w:val="fr-CA"/>
+        </w:rPr>
+        <w:t>upload</w:t>
+      </w:r>
+      <w:proofErr w:type="spellEnd"/>
+      <w:r>
+        <w:rPr>
+          <w:lang w:val="fr-CA"/>
+        </w:rPr>
+        <w:t> », « </w:t>
+      </w:r>
+      <w:proofErr w:type="spellStart"/>
+      <w:r>
+        <w:rPr>
+          <w:lang w:val="fr-CA"/>
+        </w:rPr>
+        <w:t>download</w:t>
+      </w:r>
+      <w:proofErr w:type="spellEnd"/>
+      <w:r>
+        <w:rPr>
+          <w:lang w:val="fr-CA"/>
+        </w:rPr>
+        <w:t> »</w:t>
+      </w:r>
+      <w:r>
+        <w:rPr>
+          <w:lang w:val="fr-CA"/>
+        </w:rPr>
+        <w:t>, « </w:t>
+      </w:r>
+      <w:proofErr w:type="spellStart"/>
+      <w:r>
+        <w:rPr>
+          <w:lang w:val="fr-CA"/>
+        </w:rPr>
+        <w:t>delete</w:t>
+      </w:r>
+      <w:proofErr w:type="spellEnd"/>
+      <w:r>
+        <w:rPr>
+          <w:lang w:val="fr-CA"/>
+        </w:rPr>
+        <w:t> ». Pour le cas « dc », on envoie le code « </w:t>
+      </w:r>
+      <w:bookmarkStart w:id="1" w:name="_GoBack"/>
+      <w:proofErr w:type="spellStart"/>
+      <w:r>
+        <w:rPr>
+          <w:lang w:val="fr-CA"/>
+        </w:rPr>
+        <w:t>Deconnexion</w:t>
+      </w:r>
+      <w:bookmarkEnd w:id="1"/>
+      <w:proofErr w:type="spellEnd"/>
+      <w:r>
+        <w:rPr>
+          <w:lang w:val="fr-CA"/>
+        </w:rPr>
+        <w:t> » confirmant la déconnexion, puis on ferme le socket du côté serveur. Pour le cas « </w:t>
+      </w:r>
+      <w:proofErr w:type="spellStart"/>
+      <w:r>
+        <w:rPr>
+          <w:lang w:val="fr-CA"/>
+        </w:rPr>
+        <w:t>ls</w:t>
+      </w:r>
+      <w:proofErr w:type="spellEnd"/>
+      <w:r>
+        <w:rPr>
+          <w:lang w:val="fr-CA"/>
+        </w:rPr>
+        <w:t xml:space="preserve"> », on </w:t>
       </w:r>
       <w:r>
         <w:rPr>
@@ -1912,12 +2149,21 @@
         </w:rPr>
         <w:t xml:space="preserve"> tous les fichiers retournés par la méthode Java </w:t>
       </w:r>
-      <w:r>
-        <w:rPr>
-          <w:i/>
-          <w:lang w:val="fr-CA"/>
-        </w:rPr>
-        <w:t>File.listFiles()</w:t>
+      <w:proofErr w:type="spellStart"/>
+      <w:r>
+        <w:rPr>
+          <w:i/>
+          <w:lang w:val="fr-CA"/>
+        </w:rPr>
+        <w:t>File.listFiles</w:t>
+      </w:r>
+      <w:proofErr w:type="spellEnd"/>
+      <w:r>
+        <w:rPr>
+          <w:i/>
+          <w:lang w:val="fr-CA"/>
+        </w:rPr>
+        <w:t>()</w:t>
       </w:r>
       <w:r>
         <w:rPr>
@@ -1947,7 +2193,21 @@
         <w:rPr>
           <w:lang w:val="fr-CA"/>
         </w:rPr>
-        <w:t xml:space="preserve">e. Pour le cas « upload », on </w:t>
+        <w:t>e. Pour le cas « </w:t>
+      </w:r>
+      <w:proofErr w:type="spellStart"/>
+      <w:r>
+        <w:rPr>
+          <w:lang w:val="fr-CA"/>
+        </w:rPr>
+        <w:t>upload</w:t>
+      </w:r>
+      <w:proofErr w:type="spellEnd"/>
+      <w:r>
+        <w:rPr>
+          <w:lang w:val="fr-CA"/>
+        </w:rPr>
+        <w:t xml:space="preserve"> », on </w:t>
       </w:r>
       <w:r>
         <w:rPr>
@@ -1980,19 +2240,37 @@
         </w:rPr>
         <w:t xml:space="preserve"> </w:t>
       </w:r>
-      <w:r>
-        <w:rPr>
-          <w:i/>
-          <w:lang w:val="fr-CA"/>
-        </w:rPr>
-        <w:t>ObjectInputStream.readObject(</w:t>
-      </w:r>
-      <w:r>
-        <w:rPr>
-          <w:i/>
-          <w:lang w:val="fr-CA"/>
-        </w:rPr>
-        <w:t>byte[]</w:t>
+      <w:proofErr w:type="spellStart"/>
+      <w:r>
+        <w:rPr>
+          <w:i/>
+          <w:lang w:val="fr-CA"/>
+        </w:rPr>
+        <w:t>ObjectInputStream.readObject</w:t>
+      </w:r>
+      <w:proofErr w:type="spellEnd"/>
+      <w:r>
+        <w:rPr>
+          <w:i/>
+          <w:lang w:val="fr-CA"/>
+        </w:rPr>
+        <w:t>(</w:t>
+      </w:r>
+      <w:proofErr w:type="gramStart"/>
+      <w:r>
+        <w:rPr>
+          <w:i/>
+          <w:lang w:val="fr-CA"/>
+        </w:rPr>
+        <w:t>byte[</w:t>
+      </w:r>
+      <w:proofErr w:type="gramEnd"/>
+      <w:r>
+        <w:rPr>
+          <w:i/>
+          <w:lang w:val="fr-CA"/>
+        </w:rPr>
+        <w:t>]</w:t>
       </w:r>
       <w:r>
         <w:rPr>
@@ -2038,12 +2316,21 @@
         </w:rPr>
         <w:t xml:space="preserve"> à l’aide de </w:t>
       </w:r>
-      <w:r>
-        <w:rPr>
-          <w:i/>
-          <w:lang w:val="fr-CA"/>
-        </w:rPr>
-        <w:t>Files.write()</w:t>
+      <w:proofErr w:type="spellStart"/>
+      <w:r>
+        <w:rPr>
+          <w:i/>
+          <w:lang w:val="fr-CA"/>
+        </w:rPr>
+        <w:t>Files.write</w:t>
+      </w:r>
+      <w:proofErr w:type="spellEnd"/>
+      <w:r>
+        <w:rPr>
+          <w:i/>
+          <w:lang w:val="fr-CA"/>
+        </w:rPr>
+        <w:t>()</w:t>
       </w:r>
       <w:r>
         <w:rPr>
@@ -2055,7 +2342,21 @@
         <w:rPr>
           <w:lang w:val="fr-CA"/>
         </w:rPr>
-        <w:t xml:space="preserve"> Pour le cas « download », on </w:t>
+        <w:t xml:space="preserve"> Pour le cas « </w:t>
+      </w:r>
+      <w:proofErr w:type="spellStart"/>
+      <w:r>
+        <w:rPr>
+          <w:lang w:val="fr-CA"/>
+        </w:rPr>
+        <w:t>download</w:t>
+      </w:r>
+      <w:proofErr w:type="spellEnd"/>
+      <w:r>
+        <w:rPr>
+          <w:lang w:val="fr-CA"/>
+        </w:rPr>
+        <w:t xml:space="preserve"> », on </w:t>
       </w:r>
       <w:r>
         <w:rPr>
@@ -2078,18 +2379,57 @@
         <w:lastRenderedPageBreak/>
         <w:t xml:space="preserve">Si le fichier n’existe pas, on envoie le code « DOESNTEXIST ». Si oui, on envoie « STARTINGTODOWNLOAD », on enregistre le contenu du fichier dans un tableau de bytes et on envoie ce tableau au client à l’aide de la méthode Java </w:t>
       </w:r>
-      <w:r>
-        <w:rPr>
-          <w:i/>
-          <w:lang w:val="fr-CA"/>
-        </w:rPr>
-        <w:t>ObjectOutputStream.writeObject(byte[]).</w:t>
-      </w:r>
-      <w:r>
-        <w:rPr>
-          <w:lang w:val="fr-CA"/>
-        </w:rPr>
-        <w:t xml:space="preserve"> Pour le cas « delete », on </w:t>
+      <w:proofErr w:type="spellStart"/>
+      <w:r>
+        <w:rPr>
+          <w:i/>
+          <w:lang w:val="fr-CA"/>
+        </w:rPr>
+        <w:t>ObjectOutputStream.writeObject</w:t>
+      </w:r>
+      <w:proofErr w:type="spellEnd"/>
+      <w:r>
+        <w:rPr>
+          <w:i/>
+          <w:lang w:val="fr-CA"/>
+        </w:rPr>
+        <w:t>(</w:t>
+      </w:r>
+      <w:proofErr w:type="gramStart"/>
+      <w:r>
+        <w:rPr>
+          <w:i/>
+          <w:lang w:val="fr-CA"/>
+        </w:rPr>
+        <w:t>byte[</w:t>
+      </w:r>
+      <w:proofErr w:type="gramEnd"/>
+      <w:r>
+        <w:rPr>
+          <w:i/>
+          <w:lang w:val="fr-CA"/>
+        </w:rPr>
+        <w:t>]).</w:t>
+      </w:r>
+      <w:r>
+        <w:rPr>
+          <w:lang w:val="fr-CA"/>
+        </w:rPr>
+        <w:t xml:space="preserve"> Pour le cas « </w:t>
+      </w:r>
+      <w:proofErr w:type="spellStart"/>
+      <w:r>
+        <w:rPr>
+          <w:lang w:val="fr-CA"/>
+        </w:rPr>
+        <w:t>delete</w:t>
+      </w:r>
+      <w:proofErr w:type="spellEnd"/>
+      <w:r>
+        <w:rPr>
+          <w:lang w:val="fr-CA"/>
+        </w:rPr>
+        <w:t xml:space="preserve"> », on </w:t>
       </w:r>
       <w:r>
         <w:rPr>
@@ -2133,12 +2473,30 @@
         </w:rPr>
         <w:t xml:space="preserve"> un message d’erreur. Si jamais lors de la lecture ou d’une écriture la connexion au client échoue, par exemple dans le cas où </w:t>
       </w:r>
-      <w:r>
-        <w:rPr>
-          <w:i/>
-          <w:lang w:val="fr-CA"/>
-        </w:rPr>
-        <w:t>readLine()</w:t>
+      <w:proofErr w:type="spellStart"/>
+      <w:proofErr w:type="gramStart"/>
+      <w:r>
+        <w:rPr>
+          <w:i/>
+          <w:lang w:val="fr-CA"/>
+        </w:rPr>
+        <w:t>readLine</w:t>
+      </w:r>
+      <w:proofErr w:type="spellEnd"/>
+      <w:r>
+        <w:rPr>
+          <w:i/>
+          <w:lang w:val="fr-CA"/>
+        </w:rPr>
+        <w:t>(</w:t>
+      </w:r>
+      <w:proofErr w:type="gramEnd"/>
+      <w:r>
+        <w:rPr>
+          <w:i/>
+          <w:lang w:val="fr-CA"/>
+        </w:rPr>
+        <w:t>)</w:t>
       </w:r>
       <w:r>
         <w:rPr>
@@ -2153,6 +2511,7 @@
         </w:rPr>
         <w:t xml:space="preserve">retourne </w:t>
       </w:r>
+      <w:proofErr w:type="spellStart"/>
       <w:r>
         <w:rPr>
           <w:i/>
@@ -2160,6 +2519,7 @@
         </w:rPr>
         <w:t>null</w:t>
       </w:r>
+      <w:proofErr w:type="spellEnd"/>
       <w:r>
         <w:rPr>
           <w:lang w:val="fr-CA"/>
@@ -2172,6 +2532,7 @@
         </w:rPr>
         <w:t xml:space="preserve">ne exception </w:t>
       </w:r>
+      <w:proofErr w:type="spellStart"/>
       <w:r>
         <w:rPr>
           <w:i/>
@@ -2179,6 +2540,7 @@
         </w:rPr>
         <w:t>IOException</w:t>
       </w:r>
+      <w:proofErr w:type="spellEnd"/>
       <w:r>
         <w:rPr>
           <w:lang w:val="fr-CA"/>
@@ -2211,6 +2573,7 @@
           <w:lang w:val="fr-CA"/>
         </w:rPr>
       </w:pPr>
+      <w:proofErr w:type="spellStart"/>
       <w:r>
         <w:rPr>
           <w:rStyle w:val="Emphaseple"/>
@@ -2218,18 +2581,21 @@
         </w:rPr>
         <w:t>Classe</w:t>
       </w:r>
+      <w:proofErr w:type="spellEnd"/>
       <w:r>
         <w:rPr>
           <w:rStyle w:val="Emphaseple"/>
         </w:rPr>
         <w:t xml:space="preserve"> </w:t>
       </w:r>
+      <w:proofErr w:type="spellStart"/>
       <w:r>
         <w:rPr>
           <w:rStyle w:val="Emphaseple"/>
         </w:rPr>
         <w:t>ServerDB</w:t>
       </w:r>
+      <w:proofErr w:type="spellEnd"/>
     </w:p>
     <w:p>
       <w:pPr>
@@ -2245,18 +2611,22 @@
         </w:rPr>
         <w:t xml:space="preserve">La classe </w:t>
       </w:r>
+      <w:proofErr w:type="spellStart"/>
       <w:r>
         <w:rPr>
           <w:lang w:val="fr-CA"/>
         </w:rPr>
         <w:t>ServerDB</w:t>
       </w:r>
+      <w:proofErr w:type="spellEnd"/>
       <w:r>
         <w:rPr>
           <w:lang w:val="fr-CA"/>
         </w:rPr>
         <w:t xml:space="preserve"> contient toutes les méthodes statiques utilitaires liées à la base de données. On y retrouve d’abord la méthode </w:t>
       </w:r>
+      <w:proofErr w:type="spellStart"/>
+      <w:proofErr w:type="gramStart"/>
       <w:r>
         <w:rPr>
           <w:i/>
@@ -2264,12 +2634,21 @@
         </w:rPr>
         <w:t>ObtenirPasswordUsager</w:t>
       </w:r>
-      <w:r>
-        <w:rPr>
-          <w:i/>
-          <w:lang w:val="fr-CA"/>
-        </w:rPr>
-        <w:t xml:space="preserve">(String user), </w:t>
+      <w:proofErr w:type="spellEnd"/>
+      <w:r>
+        <w:rPr>
+          <w:i/>
+          <w:lang w:val="fr-CA"/>
+        </w:rPr>
+        <w:t>(</w:t>
+      </w:r>
+      <w:proofErr w:type="gramEnd"/>
+      <w:r>
+        <w:rPr>
+          <w:i/>
+          <w:lang w:val="fr-CA"/>
+        </w:rPr>
+        <w:t xml:space="preserve">String user), </w:t>
       </w:r>
       <w:r>
         <w:rPr>
@@ -2295,19 +2674,37 @@
         </w:rPr>
         <w:t xml:space="preserve"> Java </w:t>
       </w:r>
-      <w:r>
-        <w:rPr>
-          <w:i/>
-          <w:lang w:val="fr-CA"/>
-        </w:rPr>
-        <w:t>String.Split(</w:t>
-      </w:r>
-      <w:r>
-        <w:rPr>
-          <w:i/>
-          <w:lang w:val="fr-CA"/>
-        </w:rPr>
-        <w:t>":"</w:t>
+      <w:proofErr w:type="spellStart"/>
+      <w:r>
+        <w:rPr>
+          <w:i/>
+          <w:lang w:val="fr-CA"/>
+        </w:rPr>
+        <w:t>String.Split</w:t>
+      </w:r>
+      <w:proofErr w:type="spellEnd"/>
+      <w:r>
+        <w:rPr>
+          <w:i/>
+          <w:lang w:val="fr-CA"/>
+        </w:rPr>
+        <w:t>(</w:t>
+      </w:r>
+      <w:proofErr w:type="gramStart"/>
+      <w:r>
+        <w:rPr>
+          <w:i/>
+          <w:lang w:val="fr-CA"/>
+        </w:rPr>
+        <w:t>":</w:t>
+      </w:r>
+      <w:proofErr w:type="gramEnd"/>
+      <w:r>
+        <w:rPr>
+          <w:i/>
+          <w:lang w:val="fr-CA"/>
+        </w:rPr>
+        <w:t>"</w:t>
       </w:r>
       <w:r>
         <w:rPr>
@@ -2359,12 +2756,46 @@
         </w:rPr>
         <w:t xml:space="preserve"> Ensuite, on a la méthode </w:t>
       </w:r>
-      <w:r>
-        <w:rPr>
-          <w:i/>
-          <w:lang w:val="fr-CA"/>
-        </w:rPr>
-        <w:t>enregisterNouvelUtilisateur(String user, String password)</w:t>
+      <w:proofErr w:type="spellStart"/>
+      <w:proofErr w:type="gramStart"/>
+      <w:r>
+        <w:rPr>
+          <w:i/>
+          <w:lang w:val="fr-CA"/>
+        </w:rPr>
+        <w:t>enregisterNouvelUtilisateur</w:t>
+      </w:r>
+      <w:proofErr w:type="spellEnd"/>
+      <w:r>
+        <w:rPr>
+          <w:i/>
+          <w:lang w:val="fr-CA"/>
+        </w:rPr>
+        <w:t>(</w:t>
+      </w:r>
+      <w:proofErr w:type="gramEnd"/>
+      <w:r>
+        <w:rPr>
+          <w:i/>
+          <w:lang w:val="fr-CA"/>
+        </w:rPr>
+        <w:t xml:space="preserve">String user, String </w:t>
+      </w:r>
+      <w:proofErr w:type="spellStart"/>
+      <w:r>
+        <w:rPr>
+          <w:i/>
+          <w:lang w:val="fr-CA"/>
+        </w:rPr>
+        <w:t>password</w:t>
+      </w:r>
+      <w:proofErr w:type="spellEnd"/>
+      <w:r>
+        <w:rPr>
+          <w:i/>
+          <w:lang w:val="fr-CA"/>
+        </w:rPr>
+        <w:t>)</w:t>
       </w:r>
       <w:r>
         <w:rPr>
@@ -2372,12 +2803,21 @@
         </w:rPr>
         <w:t xml:space="preserve">, qui écrit l’usager et son mot de passe dans la base de données avec la méthode Java </w:t>
       </w:r>
-      <w:r>
-        <w:rPr>
-          <w:i/>
-          <w:lang w:val="fr-CA"/>
-        </w:rPr>
-        <w:t>Files.write()</w:t>
+      <w:proofErr w:type="spellStart"/>
+      <w:r>
+        <w:rPr>
+          <w:i/>
+          <w:lang w:val="fr-CA"/>
+        </w:rPr>
+        <w:t>Files.write</w:t>
+      </w:r>
+      <w:proofErr w:type="spellEnd"/>
+      <w:r>
+        <w:rPr>
+          <w:i/>
+          <w:lang w:val="fr-CA"/>
+        </w:rPr>
+        <w:t>()</w:t>
       </w:r>
       <w:r>
         <w:rPr>
@@ -2385,12 +2825,30 @@
         </w:rPr>
         <w:t xml:space="preserve">. On a aussi la méthode </w:t>
       </w:r>
-      <w:r>
-        <w:rPr>
-          <w:i/>
-          <w:lang w:val="fr-CA"/>
-        </w:rPr>
-        <w:t>createUser(String user)</w:t>
+      <w:proofErr w:type="spellStart"/>
+      <w:proofErr w:type="gramStart"/>
+      <w:r>
+        <w:rPr>
+          <w:i/>
+          <w:lang w:val="fr-CA"/>
+        </w:rPr>
+        <w:t>createUser</w:t>
+      </w:r>
+      <w:proofErr w:type="spellEnd"/>
+      <w:r>
+        <w:rPr>
+          <w:i/>
+          <w:lang w:val="fr-CA"/>
+        </w:rPr>
+        <w:t>(</w:t>
+      </w:r>
+      <w:proofErr w:type="gramEnd"/>
+      <w:r>
+        <w:rPr>
+          <w:i/>
+          <w:lang w:val="fr-CA"/>
+        </w:rPr>
+        <w:t>String user)</w:t>
       </w:r>
       <w:r>
         <w:rPr>
@@ -2398,12 +2856,21 @@
         </w:rPr>
         <w:t xml:space="preserve">, qui crée un dossier avec le nom de l’usager dans l’espace de stockage avec la méthode Java </w:t>
       </w:r>
-      <w:r>
-        <w:rPr>
-          <w:i/>
-          <w:lang w:val="fr-CA"/>
-        </w:rPr>
-        <w:t>File.mkdir()</w:t>
+      <w:proofErr w:type="spellStart"/>
+      <w:r>
+        <w:rPr>
+          <w:i/>
+          <w:lang w:val="fr-CA"/>
+        </w:rPr>
+        <w:t>File.mkdir</w:t>
+      </w:r>
+      <w:proofErr w:type="spellEnd"/>
+      <w:r>
+        <w:rPr>
+          <w:i/>
+          <w:lang w:val="fr-CA"/>
+        </w:rPr>
+        <w:t>()</w:t>
       </w:r>
       <w:r>
         <w:rPr>
@@ -2411,6 +2878,8 @@
         </w:rPr>
         <w:t xml:space="preserve">. Puis, on a la méthode </w:t>
       </w:r>
+      <w:proofErr w:type="spellStart"/>
+      <w:proofErr w:type="gramStart"/>
       <w:r>
         <w:rPr>
           <w:lang w:val="fr-CA"/>
@@ -2422,7 +2891,23 @@
           <w:i/>
           <w:lang w:val="fr-CA"/>
         </w:rPr>
-        <w:t>nitDB()</w:t>
+        <w:t>nitDB</w:t>
+      </w:r>
+      <w:proofErr w:type="spellEnd"/>
+      <w:r>
+        <w:rPr>
+          <w:i/>
+          <w:lang w:val="fr-CA"/>
+        </w:rPr>
+        <w:t>(</w:t>
+      </w:r>
+      <w:proofErr w:type="gramEnd"/>
+      <w:r>
+        <w:rPr>
+          <w:i/>
+          <w:lang w:val="fr-CA"/>
+        </w:rPr>
+        <w:t>)</w:t>
       </w:r>
       <w:r>
         <w:rPr>
@@ -2450,6 +2935,7 @@
           <w:lang w:val="fr-CA"/>
         </w:rPr>
       </w:pPr>
+      <w:proofErr w:type="spellStart"/>
       <w:r>
         <w:rPr>
           <w:rStyle w:val="Emphaseple"/>
@@ -2457,18 +2943,21 @@
         </w:rPr>
         <w:t>Classe</w:t>
       </w:r>
+      <w:proofErr w:type="spellEnd"/>
       <w:r>
         <w:rPr>
           <w:rStyle w:val="Emphaseple"/>
         </w:rPr>
         <w:t xml:space="preserve"> </w:t>
       </w:r>
+      <w:proofErr w:type="spellStart"/>
       <w:r>
         <w:rPr>
           <w:rStyle w:val="Emphaseple"/>
         </w:rPr>
         <w:t>ServerUtils</w:t>
       </w:r>
+      <w:proofErr w:type="spellEnd"/>
     </w:p>
     <w:p>
       <w:pPr>
@@ -2503,12 +2992,30 @@
         </w:rPr>
         <w:t xml:space="preserve"> </w:t>
       </w:r>
-      <w:r>
-        <w:rPr>
-          <w:i/>
-          <w:lang w:val="fr-CA"/>
-        </w:rPr>
-        <w:t>AfficherCommandeRecue(String socket, String commande, String user)</w:t>
+      <w:proofErr w:type="spellStart"/>
+      <w:proofErr w:type="gramStart"/>
+      <w:r>
+        <w:rPr>
+          <w:i/>
+          <w:lang w:val="fr-CA"/>
+        </w:rPr>
+        <w:t>AfficherCommandeRecue</w:t>
+      </w:r>
+      <w:proofErr w:type="spellEnd"/>
+      <w:r>
+        <w:rPr>
+          <w:i/>
+          <w:lang w:val="fr-CA"/>
+        </w:rPr>
+        <w:t>(</w:t>
+      </w:r>
+      <w:proofErr w:type="gramEnd"/>
+      <w:r>
+        <w:rPr>
+          <w:i/>
+          <w:lang w:val="fr-CA"/>
+        </w:rPr>
+        <w:t>String socket, String commande, String user)</w:t>
       </w:r>
       <w:r>
         <w:rPr>
@@ -2592,6 +3099,7 @@
         </w:rPr>
         <w:t xml:space="preserve">, </w:t>
       </w:r>
+      <w:proofErr w:type="spellStart"/>
       <w:r>
         <w:rPr>
           <w:i/>
@@ -2599,12 +3107,14 @@
         </w:rPr>
         <w:t>ClientUtils</w:t>
       </w:r>
+      <w:proofErr w:type="spellEnd"/>
       <w:r>
         <w:rPr>
           <w:lang w:val="fr-CA"/>
         </w:rPr>
         <w:t xml:space="preserve"> et </w:t>
       </w:r>
+      <w:proofErr w:type="spellStart"/>
       <w:r>
         <w:rPr>
           <w:i/>
@@ -2612,12 +3122,14 @@
         </w:rPr>
         <w:t>SharedUtils</w:t>
       </w:r>
+      <w:proofErr w:type="spellEnd"/>
       <w:r>
         <w:rPr>
           <w:lang w:val="fr-CA"/>
         </w:rPr>
         <w:t xml:space="preserve">. </w:t>
       </w:r>
+      <w:proofErr w:type="spellStart"/>
       <w:r>
         <w:rPr>
           <w:i/>
@@ -2625,6 +3137,7 @@
         </w:rPr>
         <w:t>SharedUtils</w:t>
       </w:r>
+      <w:proofErr w:type="spellEnd"/>
       <w:r>
         <w:rPr>
           <w:lang w:val="fr-CA"/>
@@ -2637,12 +3150,21 @@
         </w:rPr>
         <w:t xml:space="preserve">La classe </w:t>
       </w:r>
-      <w:r>
-        <w:rPr>
-          <w:i/>
-          <w:lang w:val="fr-CA"/>
-        </w:rPr>
-        <w:t xml:space="preserve">ClientUtils </w:t>
+      <w:proofErr w:type="spellStart"/>
+      <w:r>
+        <w:rPr>
+          <w:i/>
+          <w:lang w:val="fr-CA"/>
+        </w:rPr>
+        <w:t>ClientUtils</w:t>
+      </w:r>
+      <w:proofErr w:type="spellEnd"/>
+      <w:r>
+        <w:rPr>
+          <w:i/>
+          <w:lang w:val="fr-CA"/>
+        </w:rPr>
+        <w:t xml:space="preserve"> </w:t>
       </w:r>
       <w:r>
         <w:rPr>
@@ -2650,6 +3172,7 @@
         </w:rPr>
         <w:t xml:space="preserve">contient une fonction utilitaire </w:t>
       </w:r>
+      <w:proofErr w:type="spellStart"/>
       <w:r>
         <w:rPr>
           <w:i/>
@@ -2657,6 +3180,7 @@
         </w:rPr>
         <w:t>CheckWhitespace</w:t>
       </w:r>
+      <w:proofErr w:type="spellEnd"/>
       <w:r>
         <w:rPr>
           <w:lang w:val="fr-CA"/>
@@ -2669,6 +3193,7 @@
         </w:rPr>
         <w:t xml:space="preserve">La seule méthode principale dans </w:t>
       </w:r>
+      <w:proofErr w:type="gramStart"/>
       <w:r>
         <w:rPr>
           <w:lang w:val="fr-CA"/>
@@ -2679,7 +3204,14 @@
         <w:rPr>
           <w:lang w:val="fr-CA"/>
         </w:rPr>
-        <w:t xml:space="preserve"> projet </w:t>
+        <w:t xml:space="preserve"> projet</w:t>
+      </w:r>
+      <w:proofErr w:type="gramEnd"/>
+      <w:r>
+        <w:rPr>
+          <w:lang w:val="fr-CA"/>
+        </w:rPr>
+        <w:t xml:space="preserve"> </w:t>
       </w:r>
       <w:r>
         <w:rPr>
@@ -2767,12 +3299,21 @@
         </w:rPr>
         <w:t xml:space="preserve"> </w:t>
       </w:r>
+      <w:proofErr w:type="gramStart"/>
       <w:r>
         <w:rPr>
           <w:rStyle w:val="Emphaseple"/>
           <w:lang w:val="fr-CA"/>
         </w:rPr>
-        <w:t>main()</w:t>
+        <w:t>main(</w:t>
+      </w:r>
+      <w:proofErr w:type="gramEnd"/>
+      <w:r>
+        <w:rPr>
+          <w:rStyle w:val="Emphaseple"/>
+          <w:lang w:val="fr-CA"/>
+        </w:rPr>
+        <w:t>)</w:t>
       </w:r>
     </w:p>
     <w:p>
@@ -2788,6 +3329,7 @@
         </w:rPr>
         <w:t xml:space="preserve">On demande d’abord le port et l’adresse à utiliser à l’aide des méthodes </w:t>
       </w:r>
+      <w:proofErr w:type="spellStart"/>
       <w:r>
         <w:rPr>
           <w:i/>
@@ -2795,12 +3337,14 @@
         </w:rPr>
         <w:t>DemanderPortAUtiliser</w:t>
       </w:r>
+      <w:proofErr w:type="spellEnd"/>
       <w:r>
         <w:rPr>
           <w:lang w:val="fr-CA"/>
         </w:rPr>
         <w:t xml:space="preserve"> et </w:t>
       </w:r>
+      <w:proofErr w:type="spellStart"/>
       <w:r>
         <w:rPr>
           <w:i/>
@@ -2808,6 +3352,7 @@
         </w:rPr>
         <w:t>DemanderAdresseIPAUtiliser</w:t>
       </w:r>
+      <w:proofErr w:type="spellEnd"/>
       <w:r>
         <w:rPr>
           <w:lang w:val="fr-CA"/>
@@ -2838,7 +3383,21 @@
         <w:rPr>
           <w:lang w:val="fr-CA"/>
         </w:rPr>
-        <w:t xml:space="preserve"> fait le handshake initial. Une fois connecté, on veut authentifier le client en lui demandant un nom d’usager, en s’assurant que le format du nom est </w:t>
+        <w:t xml:space="preserve"> fait le </w:t>
+      </w:r>
+      <w:proofErr w:type="spellStart"/>
+      <w:r>
+        <w:rPr>
+          <w:lang w:val="fr-CA"/>
+        </w:rPr>
+        <w:t>handshake</w:t>
+      </w:r>
+      <w:proofErr w:type="spellEnd"/>
+      <w:r>
+        <w:rPr>
+          <w:lang w:val="fr-CA"/>
+        </w:rPr>
+        <w:t xml:space="preserve"> initial. Une fois connecté, on veut authentifier le client en lui demandant un nom d’usager, en s’assurant que le format du nom est </w:t>
       </w:r>
       <w:r>
         <w:rPr>
@@ -2876,15 +3435,142 @@
         <w:rPr>
           <w:lang w:val="fr-CA"/>
         </w:rPr>
-        <w:t xml:space="preserve">s’attend à ce que le client entre l’une des cinq commandes « dc », « ls », « upload », « download » ou « delete ». Dans le cas de « dc », on envoie le code « dc » au </w:t>
+        <w:t>s’attend à ce que le client entre l’une des cinq commandes « dc », « </w:t>
+      </w:r>
+      <w:proofErr w:type="spellStart"/>
+      <w:r>
+        <w:rPr>
+          <w:lang w:val="fr-CA"/>
+        </w:rPr>
+        <w:t>ls</w:t>
+      </w:r>
+      <w:proofErr w:type="spellEnd"/>
+      <w:r>
+        <w:rPr>
+          <w:lang w:val="fr-CA"/>
+        </w:rPr>
+        <w:t> », « </w:t>
+      </w:r>
+      <w:proofErr w:type="spellStart"/>
+      <w:r>
+        <w:rPr>
+          <w:lang w:val="fr-CA"/>
+        </w:rPr>
+        <w:t>upload</w:t>
+      </w:r>
+      <w:proofErr w:type="spellEnd"/>
+      <w:r>
+        <w:rPr>
+          <w:lang w:val="fr-CA"/>
+        </w:rPr>
+        <w:t> », « </w:t>
+      </w:r>
+      <w:proofErr w:type="spellStart"/>
+      <w:r>
+        <w:rPr>
+          <w:lang w:val="fr-CA"/>
+        </w:rPr>
+        <w:t>download</w:t>
+      </w:r>
+      <w:proofErr w:type="spellEnd"/>
+      <w:r>
+        <w:rPr>
+          <w:lang w:val="fr-CA"/>
+        </w:rPr>
+        <w:t> » ou « </w:t>
+      </w:r>
+      <w:proofErr w:type="spellStart"/>
+      <w:r>
+        <w:rPr>
+          <w:lang w:val="fr-CA"/>
+        </w:rPr>
+        <w:t>delete</w:t>
+      </w:r>
+      <w:proofErr w:type="spellEnd"/>
+      <w:r>
+        <w:rPr>
+          <w:lang w:val="fr-CA"/>
+        </w:rPr>
+        <w:t xml:space="preserve"> ». Dans le cas de « dc », on envoie le code « dc » au </w:t>
       </w:r>
       <w:r>
         <w:rPr>
           <w:lang w:val="fr-CA"/>
         </w:rPr>
         <w:lastRenderedPageBreak/>
-        <w:t xml:space="preserve">serveur et attend que le serveur confirme la déconnexion. Dans le cas de « ls », on envoie le code « ls » au serveur, puis on lit et imprime chaque ligne reçue jusqu’à ce qu’on lise le caractère vide. Pour le cas « upload », on utilise une expression régulière pour assurer la validité de la commande et obtenir le nom de fichier. On envoie le code « upload » au serveur, signifiant le cas « upload » au serveur, suivi du nom du fichier. On lit le fichier dans un tableau de bytes et l’envoie au serveur à l’aide de </w:t>
-      </w:r>
+        <w:t>serveur et attend que le serveur confirme la déconnexion. Dans le cas de « </w:t>
+      </w:r>
+      <w:proofErr w:type="spellStart"/>
+      <w:r>
+        <w:rPr>
+          <w:lang w:val="fr-CA"/>
+        </w:rPr>
+        <w:t>ls</w:t>
+      </w:r>
+      <w:proofErr w:type="spellEnd"/>
+      <w:r>
+        <w:rPr>
+          <w:lang w:val="fr-CA"/>
+        </w:rPr>
+        <w:t> », on envoie le code « </w:t>
+      </w:r>
+      <w:proofErr w:type="spellStart"/>
+      <w:r>
+        <w:rPr>
+          <w:lang w:val="fr-CA"/>
+        </w:rPr>
+        <w:t>ls</w:t>
+      </w:r>
+      <w:proofErr w:type="spellEnd"/>
+      <w:r>
+        <w:rPr>
+          <w:lang w:val="fr-CA"/>
+        </w:rPr>
+        <w:t> » au serveur, puis on lit et imprime chaque ligne reçue jusqu’à ce qu’on lise le caractère vide. Pour le cas « </w:t>
+      </w:r>
+      <w:proofErr w:type="spellStart"/>
+      <w:r>
+        <w:rPr>
+          <w:lang w:val="fr-CA"/>
+        </w:rPr>
+        <w:t>upload</w:t>
+      </w:r>
+      <w:proofErr w:type="spellEnd"/>
+      <w:r>
+        <w:rPr>
+          <w:lang w:val="fr-CA"/>
+        </w:rPr>
+        <w:t> », on utilise une expression régulière pour assurer la validité de la commande et obtenir le nom de fichier. On envoie le code « </w:t>
+      </w:r>
+      <w:proofErr w:type="spellStart"/>
+      <w:r>
+        <w:rPr>
+          <w:lang w:val="fr-CA"/>
+        </w:rPr>
+        <w:t>upload</w:t>
+      </w:r>
+      <w:proofErr w:type="spellEnd"/>
+      <w:r>
+        <w:rPr>
+          <w:lang w:val="fr-CA"/>
+        </w:rPr>
+        <w:t> » au serveur, signifiant le cas « </w:t>
+      </w:r>
+      <w:proofErr w:type="spellStart"/>
+      <w:r>
+        <w:rPr>
+          <w:lang w:val="fr-CA"/>
+        </w:rPr>
+        <w:t>upload</w:t>
+      </w:r>
+      <w:proofErr w:type="spellEnd"/>
+      <w:r>
+        <w:rPr>
+          <w:lang w:val="fr-CA"/>
+        </w:rPr>
+        <w:t xml:space="preserve"> » au serveur, suivi du nom du fichier. On lit le fichier dans un tableau de bytes et l’envoie au serveur à l’aide de </w:t>
+      </w:r>
+      <w:proofErr w:type="spellStart"/>
       <w:r>
         <w:rPr>
           <w:i/>
@@ -2910,13 +3596,63 @@
           <w:i/>
           <w:lang w:val="fr-CA"/>
         </w:rPr>
-        <w:t>writeObject.</w:t>
-      </w:r>
-      <w:r>
-        <w:rPr>
-          <w:lang w:val="fr-CA"/>
-        </w:rPr>
-        <w:t xml:space="preserve"> Dans le cas de « download », on utilise aussi une expression régulière et obtient le nom de fichier. On envoie le code « download » au serveur, signifiant le cas « download » au serveur, suivi du nom du fichier.</w:t>
+        <w:t>writeObject</w:t>
+      </w:r>
+      <w:proofErr w:type="spellEnd"/>
+      <w:r>
+        <w:rPr>
+          <w:i/>
+          <w:lang w:val="fr-CA"/>
+        </w:rPr>
+        <w:t>.</w:t>
+      </w:r>
+      <w:r>
+        <w:rPr>
+          <w:lang w:val="fr-CA"/>
+        </w:rPr>
+        <w:t xml:space="preserve"> Dans le cas de « </w:t>
+      </w:r>
+      <w:proofErr w:type="spellStart"/>
+      <w:r>
+        <w:rPr>
+          <w:lang w:val="fr-CA"/>
+        </w:rPr>
+        <w:t>download</w:t>
+      </w:r>
+      <w:proofErr w:type="spellEnd"/>
+      <w:r>
+        <w:rPr>
+          <w:lang w:val="fr-CA"/>
+        </w:rPr>
+        <w:t> », on utilise aussi une expression régulière et obtient le nom de fichier. On envoie le code « </w:t>
+      </w:r>
+      <w:proofErr w:type="spellStart"/>
+      <w:r>
+        <w:rPr>
+          <w:lang w:val="fr-CA"/>
+        </w:rPr>
+        <w:t>download</w:t>
+      </w:r>
+      <w:proofErr w:type="spellEnd"/>
+      <w:r>
+        <w:rPr>
+          <w:lang w:val="fr-CA"/>
+        </w:rPr>
+        <w:t> » au serveur, signifiant le cas « </w:t>
+      </w:r>
+      <w:proofErr w:type="spellStart"/>
+      <w:r>
+        <w:rPr>
+          <w:lang w:val="fr-CA"/>
+        </w:rPr>
+        <w:t>download</w:t>
+      </w:r>
+      <w:proofErr w:type="spellEnd"/>
+      <w:r>
+        <w:rPr>
+          <w:lang w:val="fr-CA"/>
+        </w:rPr>
+        <w:t> » au serveur, suivi du nom du fichier.</w:t>
       </w:r>
       <w:r>
         <w:rPr>
@@ -2924,6 +3660,7 @@
         </w:rPr>
         <w:t xml:space="preserve"> Si le code reçu est « STARTINGTODOWNLOAD », on lit le contenu du fichier à l’aide de </w:t>
       </w:r>
+      <w:proofErr w:type="spellStart"/>
       <w:r>
         <w:rPr>
           <w:i/>
@@ -2931,24 +3668,48 @@
         </w:rPr>
         <w:t>ObjectInputStream.readObject</w:t>
       </w:r>
+      <w:proofErr w:type="spellEnd"/>
       <w:r>
         <w:rPr>
           <w:lang w:val="fr-CA"/>
         </w:rPr>
         <w:t xml:space="preserve"> et l’écrit sur disque à l’aide de </w:t>
       </w:r>
-      <w:r>
-        <w:rPr>
-          <w:i/>
-          <w:lang w:val="fr-CA"/>
-        </w:rPr>
-        <w:t>Files.write()</w:t>
-      </w:r>
-      <w:r>
-        <w:rPr>
-          <w:lang w:val="fr-CA"/>
-        </w:rPr>
-        <w:t>. Sinon, on envoie un message d’erreur. Pour le cas « delete », on envoie le nom du fichier au serveur obtenu à partir d’une expression régulière. Pour tout autre cas, on écrit un message d’erreur.</w:t>
+      <w:proofErr w:type="spellStart"/>
+      <w:r>
+        <w:rPr>
+          <w:i/>
+          <w:lang w:val="fr-CA"/>
+        </w:rPr>
+        <w:t>Files.write</w:t>
+      </w:r>
+      <w:proofErr w:type="spellEnd"/>
+      <w:r>
+        <w:rPr>
+          <w:i/>
+          <w:lang w:val="fr-CA"/>
+        </w:rPr>
+        <w:t>()</w:t>
+      </w:r>
+      <w:r>
+        <w:rPr>
+          <w:lang w:val="fr-CA"/>
+        </w:rPr>
+        <w:t>. Sinon, on envoie un message d’erreur. Pour le cas « </w:t>
+      </w:r>
+      <w:proofErr w:type="spellStart"/>
+      <w:r>
+        <w:rPr>
+          <w:lang w:val="fr-CA"/>
+        </w:rPr>
+        <w:t>delete</w:t>
+      </w:r>
+      <w:proofErr w:type="spellEnd"/>
+      <w:r>
+        <w:rPr>
+          <w:lang w:val="fr-CA"/>
+        </w:rPr>
+        <w:t> », on envoie le nom du fichier au serveur obtenu à partir d’une expression régulière. Pour tout autre cas, on écrit un message d’erreur.</w:t>
       </w:r>
     </w:p>
     <w:p>
@@ -2969,6 +3730,7 @@
         </w:rPr>
         <w:t xml:space="preserve">Classe partagée </w:t>
       </w:r>
+      <w:proofErr w:type="spellStart"/>
       <w:r>
         <w:rPr>
           <w:i/>
@@ -2976,6 +3738,7 @@
         </w:rPr>
         <w:t>SharedUtils</w:t>
       </w:r>
+      <w:proofErr w:type="spellEnd"/>
     </w:p>
     <w:p>
       <w:pPr>
@@ -2990,6 +3753,7 @@
         <w:tab/>
         <w:t xml:space="preserve">La classe </w:t>
       </w:r>
+      <w:proofErr w:type="spellStart"/>
       <w:r>
         <w:rPr>
           <w:i/>
@@ -2997,12 +3761,14 @@
         </w:rPr>
         <w:t>SharedUtils</w:t>
       </w:r>
+      <w:proofErr w:type="spellEnd"/>
       <w:r>
         <w:rPr>
           <w:lang w:val="fr-CA"/>
         </w:rPr>
         <w:t xml:space="preserve"> est une classe partagée entre les deux projets. En effet, les requis du côté client et serveur sont exactement les mêmes pour l’obtention d’un port et d’une adresse IP. Cette classe contient les méthodes statiques utilitaires </w:t>
       </w:r>
+      <w:proofErr w:type="spellStart"/>
       <w:r>
         <w:rPr>
           <w:i/>
@@ -3010,18 +3776,28 @@
         </w:rPr>
         <w:t>DemanderPortAUtiliser</w:t>
       </w:r>
+      <w:proofErr w:type="spellEnd"/>
       <w:r>
         <w:rPr>
           <w:lang w:val="fr-CA"/>
         </w:rPr>
         <w:t xml:space="preserve"> retournant un port valide et </w:t>
       </w:r>
-      <w:r>
-        <w:rPr>
-          <w:i/>
-          <w:lang w:val="fr-CA"/>
-        </w:rPr>
-        <w:t xml:space="preserve">DemanderAdresseIPAUtiliser </w:t>
+      <w:proofErr w:type="spellStart"/>
+      <w:r>
+        <w:rPr>
+          <w:i/>
+          <w:lang w:val="fr-CA"/>
+        </w:rPr>
+        <w:t>DemanderAdresseIPAUtiliser</w:t>
+      </w:r>
+      <w:proofErr w:type="spellEnd"/>
+      <w:r>
+        <w:rPr>
+          <w:i/>
+          <w:lang w:val="fr-CA"/>
+        </w:rPr>
+        <w:t xml:space="preserve"> </w:t>
       </w:r>
       <w:r>
         <w:rPr>
@@ -3029,6 +3805,7 @@
         </w:rPr>
         <w:t xml:space="preserve">retournant une chaîne contenant l’adresse IP. </w:t>
       </w:r>
+      <w:proofErr w:type="spellStart"/>
       <w:r>
         <w:rPr>
           <w:i/>
@@ -3036,18 +3813,28 @@
         </w:rPr>
         <w:t>DemanderPortAUtiliser</w:t>
       </w:r>
+      <w:proofErr w:type="spellEnd"/>
       <w:r>
         <w:rPr>
           <w:lang w:val="fr-CA"/>
         </w:rPr>
         <w:t xml:space="preserve"> emploie une boucle qui demande un port jusqu’à l’obtention d’un port valide. Elle utilise la méthode </w:t>
       </w:r>
-      <w:r>
-        <w:rPr>
-          <w:i/>
-          <w:lang w:val="fr-CA"/>
-        </w:rPr>
-        <w:t>Scanner.hasNextInt()</w:t>
+      <w:proofErr w:type="spellStart"/>
+      <w:r>
+        <w:rPr>
+          <w:i/>
+          <w:lang w:val="fr-CA"/>
+        </w:rPr>
+        <w:t>Scanner.hasNextInt</w:t>
+      </w:r>
+      <w:proofErr w:type="spellEnd"/>
+      <w:r>
+        <w:rPr>
+          <w:i/>
+          <w:lang w:val="fr-CA"/>
+        </w:rPr>
+        <w:t>()</w:t>
       </w:r>
       <w:r>
         <w:rPr>
@@ -3055,6 +3842,7 @@
         </w:rPr>
         <w:t xml:space="preserve"> pour vérifier si le port entré est un entier et vérifie si celui-ci est entre 5000 et 5050. Sinon elle écrit un message d’erreur et redémarre la procédure. </w:t>
       </w:r>
+      <w:proofErr w:type="spellStart"/>
       <w:r>
         <w:rPr>
           <w:i/>
@@ -3062,18 +3850,42 @@
         </w:rPr>
         <w:t>DemanderAdresseIPAUtiliser</w:t>
       </w:r>
-      <w:r>
-        <w:rPr>
-          <w:lang w:val="fr-CA"/>
-        </w:rPr>
-        <w:t xml:space="preserve"> emploie aussi une boucle qui demande une adresse IP jusqu’à l’obtention d’une adresse valide. Elle vérifie d’abord si la chaîne entrée ne contient que des nombres et le caractère « . » à l’aide d’une expression régulière. Si oui, elle vérifie s’il y a bien quatre parties à l’adresse à l’aide de la méthode Java </w:t>
-      </w:r>
-      <w:r>
-        <w:rPr>
-          <w:i/>
-          <w:lang w:val="fr-CA"/>
-        </w:rPr>
-        <w:t>String.Split("</w:t>
+      <w:proofErr w:type="spellEnd"/>
+      <w:r>
+        <w:rPr>
+          <w:lang w:val="fr-CA"/>
+        </w:rPr>
+        <w:t xml:space="preserve"> emploie aussi une boucle qui demande une adresse IP jusqu’à l’obtention d’une adresse valide. Elle vérifie d’abord si la chaîne entrée ne contient que des nombres et le caractère </w:t>
+      </w:r>
+      <w:proofErr w:type="gramStart"/>
+      <w:r>
+        <w:rPr>
+          <w:lang w:val="fr-CA"/>
+        </w:rPr>
+        <w:t>« .</w:t>
+      </w:r>
+      <w:proofErr w:type="gramEnd"/>
+      <w:r>
+        <w:rPr>
+          <w:lang w:val="fr-CA"/>
+        </w:rPr>
+        <w:t xml:space="preserve"> » à l’aide d’une expression régulière. Si oui, elle vérifie s’il y a bien quatre parties à l’adresse à l’aide de la méthode Java </w:t>
+      </w:r>
+      <w:proofErr w:type="spellStart"/>
+      <w:r>
+        <w:rPr>
+          <w:i/>
+          <w:lang w:val="fr-CA"/>
+        </w:rPr>
+        <w:t>String.Split</w:t>
+      </w:r>
+      <w:proofErr w:type="spellEnd"/>
+      <w:r>
+        <w:rPr>
+          <w:i/>
+          <w:lang w:val="fr-CA"/>
+        </w:rPr>
+        <w:t>("</w:t>
       </w:r>
       <w:r>
         <w:rPr>
@@ -3154,8 +3966,6 @@
         </w:rPr>
         <w:t>.</w:t>
       </w:r>
-      <w:bookmarkStart w:id="1" w:name="_GoBack"/>
-      <w:bookmarkEnd w:id="1"/>
     </w:p>
     <w:p>
       <w:pPr>
@@ -3213,7 +4023,12 @@
       </w:pPr>
     </w:p>
     <w:sectPr>
-      <w:footerReference w:type="default" r:id="rId10"/>
+      <w:headerReference w:type="even" r:id="rId10"/>
+      <w:headerReference w:type="default" r:id="rId11"/>
+      <w:footerReference w:type="even" r:id="rId12"/>
+      <w:footerReference w:type="default" r:id="rId13"/>
+      <w:headerReference w:type="first" r:id="rId14"/>
+      <w:footerReference w:type="first" r:id="rId15"/>
       <w:pgSz w:w="12240" w:h="15840"/>
       <w:pgMar w:top="1440" w:right="1800" w:bottom="1440" w:left="1800" w:header="708" w:footer="708" w:gutter="0"/>
       <w:cols w:space="708"/>
@@ -3250,6 +4065,16 @@
 </file>
 
 <file path=word/footer1.xml><?xml version="1.0" encoding="utf-8"?>
+<w:ftr xmlns:wpc="http://schemas.microsoft.com/office/word/2010/wordprocessingCanvas" xmlns:cx="http://schemas.microsoft.com/office/drawing/2014/chartex" xmlns:mc="http://schemas.openxmlformats.org/markup-compatibility/2006" xmlns:o="urn:schemas-microsoft-com:office:office" xmlns:r="http://schemas.openxmlformats.org/officeDocument/2006/relationships" xmlns:m="http://schemas.openxmlformats.org/officeDocument/2006/math" xmlns:v="urn:schemas-microsoft-com:vml" xmlns:wp14="http://schemas.microsoft.com/office/word/2010/wordprocessingDrawing" xmlns:wp="http://schemas.openxmlformats.org/drawingml/2006/wordprocessingDrawing" xmlns:w10="urn:schemas-microsoft-com:office:word" xmlns:w="http://schemas.openxmlformats.org/wordprocessingml/2006/main" xmlns:w14="http://schemas.microsoft.com/office/word/2010/wordml" xmlns:w15="http://schemas.microsoft.com/office/word/2012/wordml" xmlns:w16se="http://schemas.microsoft.com/office/word/2015/wordml/symex" xmlns:wpg="http://schemas.microsoft.com/office/word/2010/wordprocessingGroup" xmlns:wpi="http://schemas.microsoft.com/office/word/2010/wordprocessingInk" xmlns:wne="http://schemas.microsoft.com/office/word/2006/wordml" xmlns:wps="http://schemas.microsoft.com/office/word/2010/wordprocessingShape" mc:Ignorable="w14 w15 w16se wp14">
+  <w:p>
+    <w:pPr>
+      <w:pStyle w:val="Pieddepage"/>
+    </w:pPr>
+  </w:p>
+</w:ftr>
+</file>
+
+<file path=word/footer2.xml><?xml version="1.0" encoding="utf-8"?>
 <w:ftr xmlns:wpc="http://schemas.microsoft.com/office/word/2010/wordprocessingCanvas" xmlns:cx="http://schemas.microsoft.com/office/drawing/2014/chartex" xmlns:mc="http://schemas.openxmlformats.org/markup-compatibility/2006" xmlns:o="urn:schemas-microsoft-com:office:office" xmlns:r="http://schemas.openxmlformats.org/officeDocument/2006/relationships" xmlns:m="http://schemas.openxmlformats.org/officeDocument/2006/math" xmlns:v="urn:schemas-microsoft-com:vml" xmlns:wp14="http://schemas.microsoft.com/office/word/2010/wordprocessingDrawing" xmlns:wp="http://schemas.openxmlformats.org/drawingml/2006/wordprocessingDrawing" xmlns:w10="urn:schemas-microsoft-com:office:word" xmlns:w="http://schemas.openxmlformats.org/wordprocessingml/2006/main" xmlns:w14="http://schemas.microsoft.com/office/word/2010/wordml" xmlns:w15="http://schemas.microsoft.com/office/word/2012/wordml" xmlns:w16se="http://schemas.microsoft.com/office/word/2015/wordml/symex" xmlns:wpg="http://schemas.microsoft.com/office/word/2010/wordprocessingGroup" xmlns:wpi="http://schemas.microsoft.com/office/word/2010/wordprocessingInk" xmlns:wne="http://schemas.microsoft.com/office/word/2006/wordml" xmlns:wps="http://schemas.microsoft.com/office/word/2010/wordprocessingShape" mc:Ignorable="w14 w15 w16se wp14">
   <w:sdt>
     <w:sdtPr>
@@ -3283,7 +4108,7 @@
           <w:rPr>
             <w:noProof/>
           </w:rPr>
-          <w:t>5</w:t>
+          <w:t>4</w:t>
         </w:r>
         <w:r>
           <w:rPr>
@@ -3302,6 +4127,16 @@
 </w:ftr>
 </file>
 
+<file path=word/footer3.xml><?xml version="1.0" encoding="utf-8"?>
+<w:ftr xmlns:wpc="http://schemas.microsoft.com/office/word/2010/wordprocessingCanvas" xmlns:cx="http://schemas.microsoft.com/office/drawing/2014/chartex" xmlns:mc="http://schemas.openxmlformats.org/markup-compatibility/2006" xmlns:o="urn:schemas-microsoft-com:office:office" xmlns:r="http://schemas.openxmlformats.org/officeDocument/2006/relationships" xmlns:m="http://schemas.openxmlformats.org/officeDocument/2006/math" xmlns:v="urn:schemas-microsoft-com:vml" xmlns:wp14="http://schemas.microsoft.com/office/word/2010/wordprocessingDrawing" xmlns:wp="http://schemas.openxmlformats.org/drawingml/2006/wordprocessingDrawing" xmlns:w10="urn:schemas-microsoft-com:office:word" xmlns:w="http://schemas.openxmlformats.org/wordprocessingml/2006/main" xmlns:w14="http://schemas.microsoft.com/office/word/2010/wordml" xmlns:w15="http://schemas.microsoft.com/office/word/2012/wordml" xmlns:w16se="http://schemas.microsoft.com/office/word/2015/wordml/symex" xmlns:wpg="http://schemas.microsoft.com/office/word/2010/wordprocessingGroup" xmlns:wpi="http://schemas.microsoft.com/office/word/2010/wordprocessingInk" xmlns:wne="http://schemas.microsoft.com/office/word/2006/wordml" xmlns:wps="http://schemas.microsoft.com/office/word/2010/wordprocessingShape" mc:Ignorable="w14 w15 w16se wp14">
+  <w:p>
+    <w:pPr>
+      <w:pStyle w:val="Pieddepage"/>
+    </w:pPr>
+  </w:p>
+</w:ftr>
+</file>
+
 <file path=word/footnotes.xml><?xml version="1.0" encoding="utf-8"?>
 <w:footnotes xmlns:wpc="http://schemas.microsoft.com/office/word/2010/wordprocessingCanvas" xmlns:cx="http://schemas.microsoft.com/office/drawing/2014/chartex" xmlns:mc="http://schemas.openxmlformats.org/markup-compatibility/2006" xmlns:o="urn:schemas-microsoft-com:office:office" xmlns:r="http://schemas.openxmlformats.org/officeDocument/2006/relationships" xmlns:m="http://schemas.openxmlformats.org/officeDocument/2006/math" xmlns:v="urn:schemas-microsoft-com:vml" xmlns:wp14="http://schemas.microsoft.com/office/word/2010/wordprocessingDrawing" xmlns:wp="http://schemas.openxmlformats.org/drawingml/2006/wordprocessingDrawing" xmlns:w10="urn:schemas-microsoft-com:office:word" xmlns:w="http://schemas.openxmlformats.org/wordprocessingml/2006/main" xmlns:w14="http://schemas.microsoft.com/office/word/2010/wordml" xmlns:w15="http://schemas.microsoft.com/office/word/2012/wordml" xmlns:w16se="http://schemas.microsoft.com/office/word/2015/wordml/symex" xmlns:wpg="http://schemas.microsoft.com/office/word/2010/wordprocessingGroup" xmlns:wpi="http://schemas.microsoft.com/office/word/2010/wordprocessingInk" xmlns:wne="http://schemas.microsoft.com/office/word/2006/wordml" xmlns:wps="http://schemas.microsoft.com/office/word/2010/wordprocessingShape" mc:Ignorable="w14 w15 w16se wp14">
   <w:footnote w:type="separator" w:id="-1">
@@ -3325,6 +4160,36 @@
     </w:p>
   </w:footnote>
 </w:footnotes>
+</file>
+
+<file path=word/header1.xml><?xml version="1.0" encoding="utf-8"?>
+<w:hdr xmlns:wpc="http://schemas.microsoft.com/office/word/2010/wordprocessingCanvas" xmlns:cx="http://schemas.microsoft.com/office/drawing/2014/chartex" xmlns:mc="http://schemas.openxmlformats.org/markup-compatibility/2006" xmlns:o="urn:schemas-microsoft-com:office:office" xmlns:r="http://schemas.openxmlformats.org/officeDocument/2006/relationships" xmlns:m="http://schemas.openxmlformats.org/officeDocument/2006/math" xmlns:v="urn:schemas-microsoft-com:vml" xmlns:wp14="http://schemas.microsoft.com/office/word/2010/wordprocessingDrawing" xmlns:wp="http://schemas.openxmlformats.org/drawingml/2006/wordprocessingDrawing" xmlns:w10="urn:schemas-microsoft-com:office:word" xmlns:w="http://schemas.openxmlformats.org/wordprocessingml/2006/main" xmlns:w14="http://schemas.microsoft.com/office/word/2010/wordml" xmlns:w15="http://schemas.microsoft.com/office/word/2012/wordml" xmlns:w16se="http://schemas.microsoft.com/office/word/2015/wordml/symex" xmlns:wpg="http://schemas.microsoft.com/office/word/2010/wordprocessingGroup" xmlns:wpi="http://schemas.microsoft.com/office/word/2010/wordprocessingInk" xmlns:wne="http://schemas.microsoft.com/office/word/2006/wordml" xmlns:wps="http://schemas.microsoft.com/office/word/2010/wordprocessingShape" mc:Ignorable="w14 w15 w16se wp14">
+  <w:p>
+    <w:pPr>
+      <w:pStyle w:val="En-tte"/>
+    </w:pPr>
+  </w:p>
+</w:hdr>
+</file>
+
+<file path=word/header2.xml><?xml version="1.0" encoding="utf-8"?>
+<w:hdr xmlns:wpc="http://schemas.microsoft.com/office/word/2010/wordprocessingCanvas" xmlns:cx="http://schemas.microsoft.com/office/drawing/2014/chartex" xmlns:mc="http://schemas.openxmlformats.org/markup-compatibility/2006" xmlns:o="urn:schemas-microsoft-com:office:office" xmlns:r="http://schemas.openxmlformats.org/officeDocument/2006/relationships" xmlns:m="http://schemas.openxmlformats.org/officeDocument/2006/math" xmlns:v="urn:schemas-microsoft-com:vml" xmlns:wp14="http://schemas.microsoft.com/office/word/2010/wordprocessingDrawing" xmlns:wp="http://schemas.openxmlformats.org/drawingml/2006/wordprocessingDrawing" xmlns:w10="urn:schemas-microsoft-com:office:word" xmlns:w="http://schemas.openxmlformats.org/wordprocessingml/2006/main" xmlns:w14="http://schemas.microsoft.com/office/word/2010/wordml" xmlns:w15="http://schemas.microsoft.com/office/word/2012/wordml" xmlns:w16se="http://schemas.microsoft.com/office/word/2015/wordml/symex" xmlns:wpg="http://schemas.microsoft.com/office/word/2010/wordprocessingGroup" xmlns:wpi="http://schemas.microsoft.com/office/word/2010/wordprocessingInk" xmlns:wne="http://schemas.microsoft.com/office/word/2006/wordml" xmlns:wps="http://schemas.microsoft.com/office/word/2010/wordprocessingShape" mc:Ignorable="w14 w15 w16se wp14">
+  <w:p>
+    <w:pPr>
+      <w:pStyle w:val="En-tte"/>
+    </w:pPr>
+  </w:p>
+</w:hdr>
+</file>
+
+<file path=word/header3.xml><?xml version="1.0" encoding="utf-8"?>
+<w:hdr xmlns:wpc="http://schemas.microsoft.com/office/word/2010/wordprocessingCanvas" xmlns:cx="http://schemas.microsoft.com/office/drawing/2014/chartex" xmlns:mc="http://schemas.openxmlformats.org/markup-compatibility/2006" xmlns:o="urn:schemas-microsoft-com:office:office" xmlns:r="http://schemas.openxmlformats.org/officeDocument/2006/relationships" xmlns:m="http://schemas.openxmlformats.org/officeDocument/2006/math" xmlns:v="urn:schemas-microsoft-com:vml" xmlns:wp14="http://schemas.microsoft.com/office/word/2010/wordprocessingDrawing" xmlns:wp="http://schemas.openxmlformats.org/drawingml/2006/wordprocessingDrawing" xmlns:w10="urn:schemas-microsoft-com:office:word" xmlns:w="http://schemas.openxmlformats.org/wordprocessingml/2006/main" xmlns:w14="http://schemas.microsoft.com/office/word/2010/wordml" xmlns:w15="http://schemas.microsoft.com/office/word/2012/wordml" xmlns:w16se="http://schemas.microsoft.com/office/word/2015/wordml/symex" xmlns:wpg="http://schemas.microsoft.com/office/word/2010/wordprocessingGroup" xmlns:wpi="http://schemas.microsoft.com/office/word/2010/wordprocessingInk" xmlns:wne="http://schemas.microsoft.com/office/word/2006/wordml" xmlns:wps="http://schemas.microsoft.com/office/word/2010/wordprocessingShape" mc:Ignorable="w14 w15 w16se wp14">
+  <w:p>
+    <w:pPr>
+      <w:pStyle w:val="En-tte"/>
+    </w:pPr>
+  </w:p>
+</w:hdr>
 </file>
 
 <file path=word/numbering.xml><?xml version="1.0" encoding="utf-8"?>
@@ -5790,7 +6655,7 @@
 </file>
 
 <file path=customXml/itemProps1.xml><?xml version="1.0" encoding="utf-8"?>
-<ds:datastoreItem xmlns:ds="http://schemas.openxmlformats.org/officeDocument/2006/customXml" ds:itemID="{44180904-B509-4EA2-9C0B-61404352A62F}">
+<ds:datastoreItem xmlns:ds="http://schemas.openxmlformats.org/officeDocument/2006/customXml" ds:itemID="{382A01EB-B805-4576-940F-3D2364DEF46E}">
   <ds:schemaRefs>
     <ds:schemaRef ds:uri="http://schemas.openxmlformats.org/officeDocument/2006/bibliography"/>
   </ds:schemaRefs>

</xml_diff>